<commit_message>
# fixing minor issues
</commit_message>
<xml_diff>
--- a/docs/docx/GettingStarted.docx
+++ b/docs/docx/GettingStarted.docx
@@ -1,6 +1,6 @@
 
 <file path=word/document.xml><?xml version="1.0" encoding="utf-8"?>
-<w:document xmlns:wpc="http://schemas.microsoft.com/office/word/2010/wordprocessingCanvas" xmlns:mo="http://schemas.microsoft.com/office/mac/office/2008/main" xmlns:mc="http://schemas.openxmlformats.org/markup-compatibility/2006" xmlns:mv="urn:schemas-microsoft-com:mac:vml" xmlns:o="urn:schemas-microsoft-com:office:office" xmlns:r="http://schemas.openxmlformats.org/officeDocument/2006/relationships" xmlns:m="http://schemas.openxmlformats.org/officeDocument/2006/math" xmlns:v="urn:schemas-microsoft-com:vml" xmlns:wp14="http://schemas.microsoft.com/office/word/2010/wordprocessingDrawing" xmlns:wp="http://schemas.openxmlformats.org/drawingml/2006/wordprocessingDrawing" xmlns:w10="urn:schemas-microsoft-com:office:word" xmlns:w="http://schemas.openxmlformats.org/wordprocessingml/2006/main" xmlns:w14="http://schemas.microsoft.com/office/word/2010/wordml" xmlns:wpg="http://schemas.microsoft.com/office/word/2010/wordprocessingGroup" xmlns:wpi="http://schemas.microsoft.com/office/word/2010/wordprocessingInk" xmlns:wne="http://schemas.microsoft.com/office/word/2006/wordml" xmlns:wps="http://schemas.microsoft.com/office/word/2010/wordprocessingShape" mc:Ignorable="w14 wp14">
+<w:document xmlns:wpc="http://schemas.microsoft.com/office/word/2010/wordprocessingCanvas" xmlns:mc="http://schemas.openxmlformats.org/markup-compatibility/2006" xmlns:o="urn:schemas-microsoft-com:office:office" xmlns:r="http://schemas.openxmlformats.org/officeDocument/2006/relationships" xmlns:m="http://schemas.openxmlformats.org/officeDocument/2006/math" xmlns:v="urn:schemas-microsoft-com:vml" xmlns:wp14="http://schemas.microsoft.com/office/word/2010/wordprocessingDrawing" xmlns:wp="http://schemas.openxmlformats.org/drawingml/2006/wordprocessingDrawing" xmlns:w10="urn:schemas-microsoft-com:office:word" xmlns:w="http://schemas.openxmlformats.org/wordprocessingml/2006/main" xmlns:w14="http://schemas.microsoft.com/office/word/2010/wordml" xmlns:wpg="http://schemas.microsoft.com/office/word/2010/wordprocessingGroup" xmlns:wpi="http://schemas.microsoft.com/office/word/2010/wordprocessingInk" xmlns:wne="http://schemas.microsoft.com/office/word/2006/wordml" xmlns:wps="http://schemas.microsoft.com/office/word/2010/wordprocessingShape" mc:Ignorable="w14 wp14">
   <w:body>
     <w:p>
       <w:pPr>
@@ -250,6 +250,8 @@
         <w:fldChar w:fldCharType="separate"/>
       </w:r>
     </w:p>
+    <w:bookmarkStart w:id="0" w:name="_GoBack"/>
+    <w:bookmarkEnd w:id="0"/>
     <w:p>
       <w:pPr>
         <w:pStyle w:val="TOC1"/>
@@ -263,12 +265,105 @@
           <w:lang w:eastAsia="en-US" w:bidi="ar-SA"/>
         </w:rPr>
       </w:pPr>
-      <w:hyperlink w:anchor="_Toc310520050" w:history="1">
+      <w:r>
+        <w:rPr>
+          <w:rStyle w:val="Hyperlink"/>
+        </w:rPr>
+        <w:fldChar w:fldCharType="begin"/>
+      </w:r>
+      <w:r>
+        <w:rPr>
+          <w:rStyle w:val="Hyperlink"/>
+        </w:rPr>
+        <w:instrText xml:space="preserve"> </w:instrText>
+      </w:r>
+      <w:r>
+        <w:instrText>HYPERLINK \l "_Toc310598350"</w:instrText>
+      </w:r>
+      <w:r>
+        <w:rPr>
+          <w:rStyle w:val="Hyperlink"/>
+        </w:rPr>
+        <w:instrText xml:space="preserve"> </w:instrText>
+      </w:r>
+      <w:r>
+        <w:rPr>
+          <w:rStyle w:val="Hyperlink"/>
+        </w:rPr>
+      </w:r>
+      <w:r>
+        <w:rPr>
+          <w:rStyle w:val="Hyperlink"/>
+        </w:rPr>
+        <w:fldChar w:fldCharType="separate"/>
+      </w:r>
+      <w:r>
+        <w:rPr>
+          <w:rStyle w:val="Hyperlink"/>
+        </w:rPr>
+        <w:t>Setting up a developer environment</w:t>
+      </w:r>
+      <w:r>
+        <w:rPr>
+          <w:webHidden/>
+        </w:rPr>
+        <w:tab/>
+      </w:r>
+      <w:r>
+        <w:rPr>
+          <w:webHidden/>
+        </w:rPr>
+        <w:fldChar w:fldCharType="begin"/>
+      </w:r>
+      <w:r>
+        <w:rPr>
+          <w:webHidden/>
+        </w:rPr>
+        <w:instrText xml:space="preserve"> PAGEREF _Toc310598350 \h </w:instrText>
+      </w:r>
+      <w:r>
+        <w:rPr>
+          <w:webHidden/>
+        </w:rPr>
+      </w:r>
+      <w:r>
+        <w:rPr>
+          <w:webHidden/>
+        </w:rPr>
+        <w:fldChar w:fldCharType="separate"/>
+      </w:r>
+      <w:r>
+        <w:rPr>
+          <w:webHidden/>
+        </w:rPr>
+        <w:t>3</w:t>
+      </w:r>
+      <w:r>
+        <w:rPr>
+          <w:webHidden/>
+        </w:rPr>
+        <w:fldChar w:fldCharType="end"/>
+      </w:r>
+      <w:r>
+        <w:rPr>
+          <w:rStyle w:val="Hyperlink"/>
+        </w:rPr>
+        <w:fldChar w:fldCharType="end"/>
+      </w:r>
+    </w:p>
+    <w:p>
+      <w:pPr>
+        <w:pStyle w:val="TOC3"/>
+        <w:rPr>
+          <w:lang w:bidi="ar-SA"/>
+        </w:rPr>
+      </w:pPr>
+      <w:hyperlink w:anchor="_Toc310598351" w:history="1">
         <w:r>
           <w:rPr>
             <w:rStyle w:val="Hyperlink"/>
           </w:rPr>
-          <w:t>Setting up a developer environment</w:t>
+          <w:t>Software Requirements</w:t>
         </w:r>
         <w:r>
           <w:rPr>
@@ -286,7 +381,7 @@
           <w:rPr>
             <w:webHidden/>
           </w:rPr>
-          <w:instrText xml:space="preserve"> PAGEREF _Toc310520050 \h </w:instrText>
+          <w:instrText xml:space="preserve"> PAGEREF _Toc310598351 \h </w:instrText>
         </w:r>
         <w:r>
           <w:rPr>
@@ -320,12 +415,12 @@
           <w:lang w:bidi="ar-SA"/>
         </w:rPr>
       </w:pPr>
-      <w:hyperlink w:anchor="_Toc310520051" w:history="1">
+      <w:hyperlink w:anchor="_Toc310598352" w:history="1">
         <w:r>
           <w:rPr>
             <w:rStyle w:val="Hyperlink"/>
           </w:rPr>
-          <w:t>Software Requirements</w:t>
+          <w:t>Installing Eclipse</w:t>
         </w:r>
         <w:r>
           <w:rPr>
@@ -343,7 +438,7 @@
           <w:rPr>
             <w:webHidden/>
           </w:rPr>
-          <w:instrText xml:space="preserve"> PAGEREF _Toc310520051 \h </w:instrText>
+          <w:instrText xml:space="preserve"> PAGEREF _Toc310598352 \h </w:instrText>
         </w:r>
         <w:r>
           <w:rPr>
@@ -377,64 +472,7 @@
           <w:lang w:bidi="ar-SA"/>
         </w:rPr>
       </w:pPr>
-      <w:hyperlink w:anchor="_Toc310520052" w:history="1">
-        <w:r>
-          <w:rPr>
-            <w:rStyle w:val="Hyperlink"/>
-          </w:rPr>
-          <w:t>Installing Eclipse</w:t>
-        </w:r>
-        <w:r>
-          <w:rPr>
-            <w:webHidden/>
-          </w:rPr>
-          <w:tab/>
-        </w:r>
-        <w:r>
-          <w:rPr>
-            <w:webHidden/>
-          </w:rPr>
-          <w:fldChar w:fldCharType="begin"/>
-        </w:r>
-        <w:r>
-          <w:rPr>
-            <w:webHidden/>
-          </w:rPr>
-          <w:instrText xml:space="preserve"> PAGEREF _Toc310520052 \h </w:instrText>
-        </w:r>
-        <w:r>
-          <w:rPr>
-            <w:webHidden/>
-          </w:rPr>
-        </w:r>
-        <w:r>
-          <w:rPr>
-            <w:webHidden/>
-          </w:rPr>
-          <w:fldChar w:fldCharType="separate"/>
-        </w:r>
-        <w:r>
-          <w:rPr>
-            <w:webHidden/>
-          </w:rPr>
-          <w:t>3</w:t>
-        </w:r>
-        <w:r>
-          <w:rPr>
-            <w:webHidden/>
-          </w:rPr>
-          <w:fldChar w:fldCharType="end"/>
-        </w:r>
-      </w:hyperlink>
-    </w:p>
-    <w:p>
-      <w:pPr>
-        <w:pStyle w:val="TOC3"/>
-        <w:rPr>
-          <w:lang w:bidi="ar-SA"/>
-        </w:rPr>
-      </w:pPr>
-      <w:hyperlink w:anchor="_Toc310520053" w:history="1">
+      <w:hyperlink w:anchor="_Toc310598353" w:history="1">
         <w:r>
           <w:rPr>
             <w:rStyle w:val="Hyperlink"/>
@@ -457,7 +495,64 @@
           <w:rPr>
             <w:webHidden/>
           </w:rPr>
-          <w:instrText xml:space="preserve"> PAGEREF _Toc310520053 \h </w:instrText>
+          <w:instrText xml:space="preserve"> PAGEREF _Toc310598353 \h </w:instrText>
+        </w:r>
+        <w:r>
+          <w:rPr>
+            <w:webHidden/>
+          </w:rPr>
+        </w:r>
+        <w:r>
+          <w:rPr>
+            <w:webHidden/>
+          </w:rPr>
+          <w:fldChar w:fldCharType="separate"/>
+        </w:r>
+        <w:r>
+          <w:rPr>
+            <w:webHidden/>
+          </w:rPr>
+          <w:t>4</w:t>
+        </w:r>
+        <w:r>
+          <w:rPr>
+            <w:webHidden/>
+          </w:rPr>
+          <w:fldChar w:fldCharType="end"/>
+        </w:r>
+      </w:hyperlink>
+    </w:p>
+    <w:p>
+      <w:pPr>
+        <w:pStyle w:val="TOC3"/>
+        <w:rPr>
+          <w:lang w:bidi="ar-SA"/>
+        </w:rPr>
+      </w:pPr>
+      <w:hyperlink w:anchor="_Toc310598354" w:history="1">
+        <w:r>
+          <w:rPr>
+            <w:rStyle w:val="Hyperlink"/>
+          </w:rPr>
+          <w:t>Installing and configuring the Android SDK</w:t>
+        </w:r>
+        <w:r>
+          <w:rPr>
+            <w:webHidden/>
+          </w:rPr>
+          <w:tab/>
+        </w:r>
+        <w:r>
+          <w:rPr>
+            <w:webHidden/>
+          </w:rPr>
+          <w:fldChar w:fldCharType="begin"/>
+        </w:r>
+        <w:r>
+          <w:rPr>
+            <w:webHidden/>
+          </w:rPr>
+          <w:instrText xml:space="preserve"> PAGEREF _Toc310598354 \h </w:instrText>
         </w:r>
         <w:r>
           <w:rPr>
@@ -491,64 +586,7 @@
           <w:lang w:bidi="ar-SA"/>
         </w:rPr>
       </w:pPr>
-      <w:hyperlink w:anchor="_Toc310520054" w:history="1">
-        <w:r>
-          <w:rPr>
-            <w:rStyle w:val="Hyperlink"/>
-          </w:rPr>
-          <w:t>Installing and configuring the Android SDK</w:t>
-        </w:r>
-        <w:r>
-          <w:rPr>
-            <w:webHidden/>
-          </w:rPr>
-          <w:tab/>
-        </w:r>
-        <w:r>
-          <w:rPr>
-            <w:webHidden/>
-          </w:rPr>
-          <w:fldChar w:fldCharType="begin"/>
-        </w:r>
-        <w:r>
-          <w:rPr>
-            <w:webHidden/>
-          </w:rPr>
-          <w:instrText xml:space="preserve"> PAGEREF _Toc310520054 \h </w:instrText>
-        </w:r>
-        <w:r>
-          <w:rPr>
-            <w:webHidden/>
-          </w:rPr>
-        </w:r>
-        <w:r>
-          <w:rPr>
-            <w:webHidden/>
-          </w:rPr>
-          <w:fldChar w:fldCharType="separate"/>
-        </w:r>
-        <w:r>
-          <w:rPr>
-            <w:webHidden/>
-          </w:rPr>
-          <w:t>6</w:t>
-        </w:r>
-        <w:r>
-          <w:rPr>
-            <w:webHidden/>
-          </w:rPr>
-          <w:fldChar w:fldCharType="end"/>
-        </w:r>
-      </w:hyperlink>
-    </w:p>
-    <w:p>
-      <w:pPr>
-        <w:pStyle w:val="TOC3"/>
-        <w:rPr>
-          <w:lang w:bidi="ar-SA"/>
-        </w:rPr>
-      </w:pPr>
-      <w:hyperlink w:anchor="_Toc310520055" w:history="1">
+      <w:hyperlink w:anchor="_Toc310598355" w:history="1">
         <w:r>
           <w:rPr>
             <w:rStyle w:val="Hyperlink"/>
@@ -571,7 +609,7 @@
           <w:rPr>
             <w:webHidden/>
           </w:rPr>
-          <w:instrText xml:space="preserve"> PAGEREF _Toc310520055 \h </w:instrText>
+          <w:instrText xml:space="preserve"> PAGEREF _Toc310598355 \h </w:instrText>
         </w:r>
         <w:r>
           <w:rPr>
@@ -588,7 +626,7 @@
           <w:rPr>
             <w:webHidden/>
           </w:rPr>
-          <w:t>14</w:t>
+          <w:t>13</w:t>
         </w:r>
         <w:r>
           <w:rPr>
@@ -611,7 +649,7 @@
           <w:lang w:eastAsia="en-US" w:bidi="ar-SA"/>
         </w:rPr>
       </w:pPr>
-      <w:hyperlink w:anchor="_Toc310520056" w:history="1">
+      <w:hyperlink w:anchor="_Toc310598356" w:history="1">
         <w:r>
           <w:rPr>
             <w:rStyle w:val="Hyperlink"/>
@@ -634,7 +672,7 @@
           <w:rPr>
             <w:webHidden/>
           </w:rPr>
-          <w:instrText xml:space="preserve"> PAGEREF _Toc310520056 \h </w:instrText>
+          <w:instrText xml:space="preserve"> PAGEREF _Toc310598356 \h </w:instrText>
         </w:r>
         <w:r>
           <w:rPr>
@@ -651,7 +689,7 @@
           <w:rPr>
             <w:webHidden/>
           </w:rPr>
-          <w:t>17</w:t>
+          <w:t>15</w:t>
         </w:r>
         <w:r>
           <w:rPr>
@@ -668,7 +706,7 @@
           <w:lang w:bidi="ar-SA"/>
         </w:rPr>
       </w:pPr>
-      <w:hyperlink w:anchor="_Toc310520057" w:history="1">
+      <w:hyperlink w:anchor="_Toc310598357" w:history="1">
         <w:r>
           <w:rPr>
             <w:rStyle w:val="Hyperlink"/>
@@ -691,7 +729,7 @@
           <w:rPr>
             <w:webHidden/>
           </w:rPr>
-          <w:instrText xml:space="preserve"> PAGEREF _Toc310520057 \h </w:instrText>
+          <w:instrText xml:space="preserve"> PAGEREF _Toc310598357 \h </w:instrText>
         </w:r>
         <w:r>
           <w:rPr>
@@ -708,7 +746,7 @@
           <w:rPr>
             <w:webHidden/>
           </w:rPr>
-          <w:t>17</w:t>
+          <w:t>15</w:t>
         </w:r>
         <w:r>
           <w:rPr>
@@ -725,7 +763,7 @@
           <w:lang w:bidi="ar-SA"/>
         </w:rPr>
       </w:pPr>
-      <w:hyperlink w:anchor="_Toc310520058" w:history="1">
+      <w:hyperlink w:anchor="_Toc310598358" w:history="1">
         <w:r>
           <w:rPr>
             <w:rStyle w:val="Hyperlink"/>
@@ -748,7 +786,64 @@
           <w:rPr>
             <w:webHidden/>
           </w:rPr>
-          <w:instrText xml:space="preserve"> PAGEREF _Toc310520058 \h </w:instrText>
+          <w:instrText xml:space="preserve"> PAGEREF _Toc310598358 \h </w:instrText>
+        </w:r>
+        <w:r>
+          <w:rPr>
+            <w:webHidden/>
+          </w:rPr>
+        </w:r>
+        <w:r>
+          <w:rPr>
+            <w:webHidden/>
+          </w:rPr>
+          <w:fldChar w:fldCharType="separate"/>
+        </w:r>
+        <w:r>
+          <w:rPr>
+            <w:webHidden/>
+          </w:rPr>
+          <w:t>21</w:t>
+        </w:r>
+        <w:r>
+          <w:rPr>
+            <w:webHidden/>
+          </w:rPr>
+          <w:fldChar w:fldCharType="end"/>
+        </w:r>
+      </w:hyperlink>
+    </w:p>
+    <w:p>
+      <w:pPr>
+        <w:pStyle w:val="TOC3"/>
+        <w:rPr>
+          <w:lang w:bidi="ar-SA"/>
+        </w:rPr>
+      </w:pPr>
+      <w:hyperlink w:anchor="_Toc310598359" w:history="1">
+        <w:r>
+          <w:rPr>
+            <w:rStyle w:val="Hyperlink"/>
+          </w:rPr>
+          <w:t>Running the Tests</w:t>
+        </w:r>
+        <w:r>
+          <w:rPr>
+            <w:webHidden/>
+          </w:rPr>
+          <w:tab/>
+        </w:r>
+        <w:r>
+          <w:rPr>
+            <w:webHidden/>
+          </w:rPr>
+          <w:fldChar w:fldCharType="begin"/>
+        </w:r>
+        <w:r>
+          <w:rPr>
+            <w:webHidden/>
+          </w:rPr>
+          <w:instrText xml:space="preserve"> PAGEREF _Toc310598359 \h </w:instrText>
         </w:r>
         <w:r>
           <w:rPr>
@@ -782,64 +877,7 @@
           <w:lang w:bidi="ar-SA"/>
         </w:rPr>
       </w:pPr>
-      <w:hyperlink w:anchor="_Toc310520059" w:history="1">
-        <w:r>
-          <w:rPr>
-            <w:rStyle w:val="Hyperlink"/>
-          </w:rPr>
-          <w:t>Running the Tests</w:t>
-        </w:r>
-        <w:r>
-          <w:rPr>
-            <w:webHidden/>
-          </w:rPr>
-          <w:tab/>
-        </w:r>
-        <w:r>
-          <w:rPr>
-            <w:webHidden/>
-          </w:rPr>
-          <w:fldChar w:fldCharType="begin"/>
-        </w:r>
-        <w:r>
-          <w:rPr>
-            <w:webHidden/>
-          </w:rPr>
-          <w:instrText xml:space="preserve"> PAGEREF _Toc310520059 \h </w:instrText>
-        </w:r>
-        <w:r>
-          <w:rPr>
-            <w:webHidden/>
-          </w:rPr>
-        </w:r>
-        <w:r>
-          <w:rPr>
-            <w:webHidden/>
-          </w:rPr>
-          <w:fldChar w:fldCharType="separate"/>
-        </w:r>
-        <w:r>
-          <w:rPr>
-            <w:webHidden/>
-          </w:rPr>
-          <w:t>25</w:t>
-        </w:r>
-        <w:r>
-          <w:rPr>
-            <w:webHidden/>
-          </w:rPr>
-          <w:fldChar w:fldCharType="end"/>
-        </w:r>
-      </w:hyperlink>
-    </w:p>
-    <w:p>
-      <w:pPr>
-        <w:pStyle w:val="TOC3"/>
-        <w:rPr>
-          <w:lang w:bidi="ar-SA"/>
-        </w:rPr>
-      </w:pPr>
-      <w:hyperlink w:anchor="_Toc310520060" w:history="1">
+      <w:hyperlink w:anchor="_Toc310598360" w:history="1">
         <w:r>
           <w:rPr>
             <w:rStyle w:val="Hyperlink"/>
@@ -862,7 +900,7 @@
           <w:rPr>
             <w:webHidden/>
           </w:rPr>
-          <w:instrText xml:space="preserve"> PAGEREF _Toc310520060 \h </w:instrText>
+          <w:instrText xml:space="preserve"> PAGEREF _Toc310598360 \h </w:instrText>
         </w:r>
         <w:r>
           <w:rPr>
@@ -879,7 +917,7 @@
           <w:rPr>
             <w:webHidden/>
           </w:rPr>
-          <w:t>26</w:t>
+          <w:t>24</w:t>
         </w:r>
         <w:r>
           <w:rPr>
@@ -902,7 +940,7 @@
           <w:lang w:eastAsia="en-US" w:bidi="ar-SA"/>
         </w:rPr>
       </w:pPr>
-      <w:hyperlink w:anchor="_Toc310520061" w:history="1">
+      <w:hyperlink w:anchor="_Toc310598361" w:history="1">
         <w:r>
           <w:rPr>
             <w:rStyle w:val="Hyperlink"/>
@@ -925,7 +963,235 @@
           <w:rPr>
             <w:webHidden/>
           </w:rPr>
-          <w:instrText xml:space="preserve"> PAGEREF _Toc310520061 \h </w:instrText>
+          <w:instrText xml:space="preserve"> PAGEREF _Toc310598361 \h </w:instrText>
+        </w:r>
+        <w:r>
+          <w:rPr>
+            <w:webHidden/>
+          </w:rPr>
+        </w:r>
+        <w:r>
+          <w:rPr>
+            <w:webHidden/>
+          </w:rPr>
+          <w:fldChar w:fldCharType="separate"/>
+        </w:r>
+        <w:r>
+          <w:rPr>
+            <w:webHidden/>
+          </w:rPr>
+          <w:t>29</w:t>
+        </w:r>
+        <w:r>
+          <w:rPr>
+            <w:webHidden/>
+          </w:rPr>
+          <w:fldChar w:fldCharType="end"/>
+        </w:r>
+      </w:hyperlink>
+    </w:p>
+    <w:p>
+      <w:pPr>
+        <w:pStyle w:val="TOC3"/>
+        <w:rPr>
+          <w:lang w:bidi="ar-SA"/>
+        </w:rPr>
+      </w:pPr>
+      <w:hyperlink w:anchor="_Toc310598362" w:history="1">
+        <w:r>
+          <w:rPr>
+            <w:rStyle w:val="Hyperlink"/>
+          </w:rPr>
+          <w:t>Introduction</w:t>
+        </w:r>
+        <w:r>
+          <w:rPr>
+            <w:webHidden/>
+          </w:rPr>
+          <w:tab/>
+        </w:r>
+        <w:r>
+          <w:rPr>
+            <w:webHidden/>
+          </w:rPr>
+          <w:fldChar w:fldCharType="begin"/>
+        </w:r>
+        <w:r>
+          <w:rPr>
+            <w:webHidden/>
+          </w:rPr>
+          <w:instrText xml:space="preserve"> PAGEREF _Toc310598362 \h </w:instrText>
+        </w:r>
+        <w:r>
+          <w:rPr>
+            <w:webHidden/>
+          </w:rPr>
+        </w:r>
+        <w:r>
+          <w:rPr>
+            <w:webHidden/>
+          </w:rPr>
+          <w:fldChar w:fldCharType="separate"/>
+        </w:r>
+        <w:r>
+          <w:rPr>
+            <w:webHidden/>
+          </w:rPr>
+          <w:t>29</w:t>
+        </w:r>
+        <w:r>
+          <w:rPr>
+            <w:webHidden/>
+          </w:rPr>
+          <w:fldChar w:fldCharType="end"/>
+        </w:r>
+      </w:hyperlink>
+    </w:p>
+    <w:p>
+      <w:pPr>
+        <w:pStyle w:val="TOC3"/>
+        <w:rPr>
+          <w:lang w:bidi="ar-SA"/>
+        </w:rPr>
+      </w:pPr>
+      <w:hyperlink w:anchor="_Toc310598363" w:history="1">
+        <w:r>
+          <w:rPr>
+            <w:rStyle w:val="Hyperlink"/>
+          </w:rPr>
+          <w:t>Configuring the application using Windows Azure credentials (Direct-Mode)</w:t>
+        </w:r>
+        <w:r>
+          <w:rPr>
+            <w:webHidden/>
+          </w:rPr>
+          <w:tab/>
+        </w:r>
+        <w:r>
+          <w:rPr>
+            <w:webHidden/>
+          </w:rPr>
+          <w:fldChar w:fldCharType="begin"/>
+        </w:r>
+        <w:r>
+          <w:rPr>
+            <w:webHidden/>
+          </w:rPr>
+          <w:instrText xml:space="preserve"> PAGEREF _Toc310598363 \h </w:instrText>
+        </w:r>
+        <w:r>
+          <w:rPr>
+            <w:webHidden/>
+          </w:rPr>
+        </w:r>
+        <w:r>
+          <w:rPr>
+            <w:webHidden/>
+          </w:rPr>
+          <w:fldChar w:fldCharType="separate"/>
+        </w:r>
+        <w:r>
+          <w:rPr>
+            <w:webHidden/>
+          </w:rPr>
+          <w:t>29</w:t>
+        </w:r>
+        <w:r>
+          <w:rPr>
+            <w:webHidden/>
+          </w:rPr>
+          <w:fldChar w:fldCharType="end"/>
+        </w:r>
+      </w:hyperlink>
+    </w:p>
+    <w:p>
+      <w:pPr>
+        <w:pStyle w:val="TOC3"/>
+        <w:rPr>
+          <w:lang w:bidi="ar-SA"/>
+        </w:rPr>
+      </w:pPr>
+      <w:hyperlink w:anchor="_Toc310598364" w:history="1">
+        <w:r>
+          <w:rPr>
+            <w:rStyle w:val="Hyperlink"/>
+          </w:rPr>
+          <w:t>Configuring the application using the Proxy Services with Membership</w:t>
+        </w:r>
+        <w:r>
+          <w:rPr>
+            <w:webHidden/>
+          </w:rPr>
+          <w:tab/>
+        </w:r>
+        <w:r>
+          <w:rPr>
+            <w:webHidden/>
+          </w:rPr>
+          <w:fldChar w:fldCharType="begin"/>
+        </w:r>
+        <w:r>
+          <w:rPr>
+            <w:webHidden/>
+          </w:rPr>
+          <w:instrText xml:space="preserve"> PAGEREF _Toc310598364 \h </w:instrText>
+        </w:r>
+        <w:r>
+          <w:rPr>
+            <w:webHidden/>
+          </w:rPr>
+        </w:r>
+        <w:r>
+          <w:rPr>
+            <w:webHidden/>
+          </w:rPr>
+          <w:fldChar w:fldCharType="separate"/>
+        </w:r>
+        <w:r>
+          <w:rPr>
+            <w:webHidden/>
+          </w:rPr>
+          <w:t>30</w:t>
+        </w:r>
+        <w:r>
+          <w:rPr>
+            <w:webHidden/>
+          </w:rPr>
+          <w:fldChar w:fldCharType="end"/>
+        </w:r>
+      </w:hyperlink>
+    </w:p>
+    <w:p>
+      <w:pPr>
+        <w:pStyle w:val="TOC3"/>
+        <w:rPr>
+          <w:lang w:bidi="ar-SA"/>
+        </w:rPr>
+      </w:pPr>
+      <w:hyperlink w:anchor="_Toc310598365" w:history="1">
+        <w:r>
+          <w:rPr>
+            <w:rStyle w:val="Hyperlink"/>
+          </w:rPr>
+          <w:t>Configuring the application using the Proxy Services with Access Control</w:t>
+        </w:r>
+        <w:r>
+          <w:rPr>
+            <w:webHidden/>
+          </w:rPr>
+          <w:tab/>
+        </w:r>
+        <w:r>
+          <w:rPr>
+            <w:webHidden/>
+          </w:rPr>
+          <w:fldChar w:fldCharType="begin"/>
+        </w:r>
+        <w:r>
+          <w:rPr>
+            <w:webHidden/>
+          </w:rPr>
+          <w:instrText xml:space="preserve"> PAGEREF _Toc310598365 \h </w:instrText>
         </w:r>
         <w:r>
           <w:rPr>
@@ -959,12 +1225,12 @@
           <w:lang w:bidi="ar-SA"/>
         </w:rPr>
       </w:pPr>
-      <w:hyperlink w:anchor="_Toc310520062" w:history="1">
+      <w:hyperlink w:anchor="_Toc310598366" w:history="1">
         <w:r>
           <w:rPr>
             <w:rStyle w:val="Hyperlink"/>
           </w:rPr>
-          <w:t>Introduction</w:t>
+          <w:t>Running the sample application</w:t>
         </w:r>
         <w:r>
           <w:rPr>
@@ -982,121 +1248,7 @@
           <w:rPr>
             <w:webHidden/>
           </w:rPr>
-          <w:instrText xml:space="preserve"> PAGEREF _Toc310520062 \h </w:instrText>
-        </w:r>
-        <w:r>
-          <w:rPr>
-            <w:webHidden/>
-          </w:rPr>
-        </w:r>
-        <w:r>
-          <w:rPr>
-            <w:webHidden/>
-          </w:rPr>
-          <w:fldChar w:fldCharType="separate"/>
-        </w:r>
-        <w:r>
-          <w:rPr>
-            <w:webHidden/>
-          </w:rPr>
-          <w:t>31</w:t>
-        </w:r>
-        <w:r>
-          <w:rPr>
-            <w:webHidden/>
-          </w:rPr>
-          <w:fldChar w:fldCharType="end"/>
-        </w:r>
-      </w:hyperlink>
-    </w:p>
-    <w:p>
-      <w:pPr>
-        <w:pStyle w:val="TOC3"/>
-        <w:rPr>
-          <w:lang w:bidi="ar-SA"/>
-        </w:rPr>
-      </w:pPr>
-      <w:hyperlink w:anchor="_Toc310520063" w:history="1">
-        <w:r>
-          <w:rPr>
-            <w:rStyle w:val="Hyperlink"/>
-          </w:rPr>
-          <w:t>Configuring the application using Windows Azure credentials (Direct-Mode)</w:t>
-        </w:r>
-        <w:r>
-          <w:rPr>
-            <w:webHidden/>
-          </w:rPr>
-          <w:tab/>
-        </w:r>
-        <w:r>
-          <w:rPr>
-            <w:webHidden/>
-          </w:rPr>
-          <w:fldChar w:fldCharType="begin"/>
-        </w:r>
-        <w:r>
-          <w:rPr>
-            <w:webHidden/>
-          </w:rPr>
-          <w:instrText xml:space="preserve"> PAGEREF _Toc310520063 \h </w:instrText>
-        </w:r>
-        <w:r>
-          <w:rPr>
-            <w:webHidden/>
-          </w:rPr>
-        </w:r>
-        <w:r>
-          <w:rPr>
-            <w:webHidden/>
-          </w:rPr>
-          <w:fldChar w:fldCharType="separate"/>
-        </w:r>
-        <w:r>
-          <w:rPr>
-            <w:webHidden/>
-          </w:rPr>
-          <w:t>31</w:t>
-        </w:r>
-        <w:r>
-          <w:rPr>
-            <w:webHidden/>
-          </w:rPr>
-          <w:fldChar w:fldCharType="end"/>
-        </w:r>
-      </w:hyperlink>
-    </w:p>
-    <w:p>
-      <w:pPr>
-        <w:pStyle w:val="TOC3"/>
-        <w:rPr>
-          <w:lang w:bidi="ar-SA"/>
-        </w:rPr>
-      </w:pPr>
-      <w:hyperlink w:anchor="_Toc310520064" w:history="1">
-        <w:r>
-          <w:rPr>
-            <w:rStyle w:val="Hyperlink"/>
-          </w:rPr>
-          <w:t>Configuring the application using the Proxy Services with Membership</w:t>
-        </w:r>
-        <w:r>
-          <w:rPr>
-            <w:webHidden/>
-          </w:rPr>
-          <w:tab/>
-        </w:r>
-        <w:r>
-          <w:rPr>
-            <w:webHidden/>
-          </w:rPr>
-          <w:fldChar w:fldCharType="begin"/>
-        </w:r>
-        <w:r>
-          <w:rPr>
-            <w:webHidden/>
-          </w:rPr>
-          <w:instrText xml:space="preserve"> PAGEREF _Toc310520064 \h </w:instrText>
+          <w:instrText xml:space="preserve"> PAGEREF _Toc310598366 \h </w:instrText>
         </w:r>
         <w:r>
           <w:rPr>
@@ -1125,120 +1277,6 @@
     </w:p>
     <w:p>
       <w:pPr>
-        <w:pStyle w:val="TOC3"/>
-        <w:rPr>
-          <w:lang w:bidi="ar-SA"/>
-        </w:rPr>
-      </w:pPr>
-      <w:hyperlink w:anchor="_Toc310520065" w:history="1">
-        <w:r>
-          <w:rPr>
-            <w:rStyle w:val="Hyperlink"/>
-          </w:rPr>
-          <w:t>Configuring the application using the Proxy Services with Access Control</w:t>
-        </w:r>
-        <w:r>
-          <w:rPr>
-            <w:webHidden/>
-          </w:rPr>
-          <w:tab/>
-        </w:r>
-        <w:r>
-          <w:rPr>
-            <w:webHidden/>
-          </w:rPr>
-          <w:fldChar w:fldCharType="begin"/>
-        </w:r>
-        <w:r>
-          <w:rPr>
-            <w:webHidden/>
-          </w:rPr>
-          <w:instrText xml:space="preserve"> PAGEREF _Toc310520065 \h </w:instrText>
-        </w:r>
-        <w:r>
-          <w:rPr>
-            <w:webHidden/>
-          </w:rPr>
-        </w:r>
-        <w:r>
-          <w:rPr>
-            <w:webHidden/>
-          </w:rPr>
-          <w:fldChar w:fldCharType="separate"/>
-        </w:r>
-        <w:r>
-          <w:rPr>
-            <w:webHidden/>
-          </w:rPr>
-          <w:t>33</w:t>
-        </w:r>
-        <w:r>
-          <w:rPr>
-            <w:webHidden/>
-          </w:rPr>
-          <w:fldChar w:fldCharType="end"/>
-        </w:r>
-      </w:hyperlink>
-    </w:p>
-    <w:p>
-      <w:pPr>
-        <w:pStyle w:val="TOC3"/>
-        <w:rPr>
-          <w:lang w:bidi="ar-SA"/>
-        </w:rPr>
-      </w:pPr>
-      <w:hyperlink w:anchor="_Toc310520066" w:history="1">
-        <w:r>
-          <w:rPr>
-            <w:rStyle w:val="Hyperlink"/>
-          </w:rPr>
-          <w:t>Running the sample application</w:t>
-        </w:r>
-        <w:r>
-          <w:rPr>
-            <w:webHidden/>
-          </w:rPr>
-          <w:tab/>
-        </w:r>
-        <w:r>
-          <w:rPr>
-            <w:webHidden/>
-          </w:rPr>
-          <w:fldChar w:fldCharType="begin"/>
-        </w:r>
-        <w:r>
-          <w:rPr>
-            <w:webHidden/>
-          </w:rPr>
-          <w:instrText xml:space="preserve"> PAGEREF _Toc310520066 \h </w:instrText>
-        </w:r>
-        <w:r>
-          <w:rPr>
-            <w:webHidden/>
-          </w:rPr>
-        </w:r>
-        <w:r>
-          <w:rPr>
-            <w:webHidden/>
-          </w:rPr>
-          <w:fldChar w:fldCharType="separate"/>
-        </w:r>
-        <w:r>
-          <w:rPr>
-            <w:webHidden/>
-          </w:rPr>
-          <w:t>34</w:t>
-        </w:r>
-        <w:r>
-          <w:rPr>
-            <w:webHidden/>
-          </w:rPr>
-          <w:fldChar w:fldCharType="end"/>
-        </w:r>
-      </w:hyperlink>
-    </w:p>
-    <w:p>
-      <w:pPr>
         <w:pStyle w:val="ppBodyText"/>
         <w:numPr>
           <w:ilvl w:val="0"/>
@@ -1271,7 +1309,7 @@
         <w:br w:type="page"/>
       </w:r>
     </w:p>
-    <w:bookmarkStart w:id="0" w:name="_Toc310520050" w:displacedByCustomXml="next"/>
+    <w:bookmarkStart w:id="1" w:name="_Toc310598350" w:displacedByCustomXml="next"/>
     <w:sdt>
       <w:sdtPr>
         <w:alias w:val="Topic"/>
@@ -1282,6 +1320,7 @@
         </w:placeholder>
         <w:text/>
       </w:sdtPr>
+      <w:sdtEndPr/>
       <w:sdtContent>
         <w:p>
           <w:pPr>
@@ -1293,7 +1332,7 @@
         </w:p>
       </w:sdtContent>
     </w:sdt>
-    <w:bookmarkEnd w:id="0" w:displacedByCustomXml="prev"/>
+    <w:bookmarkEnd w:id="1" w:displacedByCustomXml="prev"/>
     <w:p>
       <w:pPr>
         <w:pStyle w:val="ppBodyText"/>
@@ -1318,13 +1357,13 @@
       <w:pPr>
         <w:pStyle w:val="ppProcedureStart"/>
       </w:pPr>
-      <w:bookmarkStart w:id="1" w:name="_Installing_Eclipse"/>
-      <w:bookmarkStart w:id="2" w:name="_Toc310520051"/>
-      <w:bookmarkEnd w:id="1"/>
+      <w:bookmarkStart w:id="2" w:name="_Installing_Eclipse"/>
+      <w:bookmarkStart w:id="3" w:name="_Toc310598351"/>
+      <w:bookmarkEnd w:id="2"/>
       <w:r>
         <w:t>Software Requirements</w:t>
       </w:r>
-      <w:bookmarkEnd w:id="2"/>
+      <w:bookmarkEnd w:id="3"/>
     </w:p>
     <w:p>
       <w:pPr>
@@ -1440,11 +1479,11 @@
       <w:pPr>
         <w:pStyle w:val="ppProcedureStart"/>
       </w:pPr>
-      <w:bookmarkStart w:id="3" w:name="_Toc310520052"/>
+      <w:bookmarkStart w:id="4" w:name="_Toc310598352"/>
       <w:r>
         <w:t>Installing Eclipse</w:t>
       </w:r>
-      <w:bookmarkEnd w:id="3"/>
+      <w:bookmarkEnd w:id="4"/>
     </w:p>
     <w:p>
       <w:pPr>
@@ -1678,7 +1717,7 @@
       <w:pPr>
         <w:pStyle w:val="ppProcedureStart"/>
       </w:pPr>
-      <w:bookmarkStart w:id="4" w:name="_Toc310520053"/>
+      <w:bookmarkStart w:id="5" w:name="_Toc310598353"/>
       <w:r>
         <w:lastRenderedPageBreak/>
         <w:t>Downloading</w:t>
@@ -1686,7 +1725,7 @@
       <w:r>
         <w:t xml:space="preserve"> the ADT Plugin</w:t>
       </w:r>
-      <w:bookmarkEnd w:id="4"/>
+      <w:bookmarkEnd w:id="5"/>
     </w:p>
     <w:p>
       <w:pPr>
@@ -2260,13 +2299,13 @@
       <w:pPr>
         <w:pStyle w:val="ppProcedureStart"/>
       </w:pPr>
-      <w:bookmarkStart w:id="5" w:name="ConfiguringAndroidSDK"/>
-      <w:bookmarkStart w:id="6" w:name="_Toc310520054"/>
-      <w:bookmarkEnd w:id="5"/>
+      <w:bookmarkStart w:id="6" w:name="ConfiguringAndroidSDK"/>
+      <w:bookmarkStart w:id="7" w:name="_Toc310598354"/>
+      <w:bookmarkEnd w:id="6"/>
       <w:r>
         <w:t>Installing and configuring the Android SDK</w:t>
       </w:r>
-      <w:bookmarkEnd w:id="6"/>
+      <w:bookmarkEnd w:id="7"/>
     </w:p>
     <w:p>
       <w:pPr>
@@ -2280,32 +2319,6 @@
       </w:r>
       <w:r>
         <w:t xml:space="preserve"> a new window will appear to configure the SDK, leave the default options and provide the folder where the SDK will be installed</w:t>
-      </w:r>
-      <w:r>
-        <w:t>.</w:t>
-      </w:r>
-    </w:p>
-    <w:p>
-      <w:pPr>
-        <w:pStyle w:val="ppNoteIndent"/>
-      </w:pPr>
-      <w:r>
-        <w:rPr>
-          <w:b/>
-        </w:rPr>
-        <w:t>Note</w:t>
-      </w:r>
-      <w:r>
-        <w:t>:</w:t>
-      </w:r>
-      <w:r>
-        <w:t xml:space="preserve"> </w:t>
-      </w:r>
-      <w:r>
-        <w:t>It is</w:t>
-      </w:r>
-      <w:r>
-        <w:t xml:space="preserve"> recommended to choose a location without blank spaces, since there were known issues in previous versions</w:t>
       </w:r>
       <w:r>
         <w:t>.</w:t>
@@ -2355,6 +2368,33 @@
             </a:graphic>
           </wp:inline>
         </w:drawing>
+      </w:r>
+    </w:p>
+    <w:p>
+      <w:pPr>
+        <w:pStyle w:val="ppBodyText"/>
+      </w:pPr>
+    </w:p>
+    <w:p>
+      <w:pPr>
+        <w:pStyle w:val="ppNoteIndent"/>
+      </w:pPr>
+      <w:r>
+        <w:rPr>
+          <w:b/>
+        </w:rPr>
+        <w:t>Note</w:t>
+      </w:r>
+      <w:r>
+        <w:t xml:space="preserve">: It </w:t>
+      </w:r>
+      <w:proofErr w:type="gramStart"/>
+      <w:r>
+        <w:t>is recommended</w:t>
+      </w:r>
+      <w:proofErr w:type="gramEnd"/>
+      <w:r>
+        <w:t xml:space="preserve"> to choose a location without blank spaces, since there were known issues in previous versions.</w:t>
       </w:r>
     </w:p>
     <w:p>
@@ -2633,9 +2673,6 @@
         <w:pStyle w:val="ppNumberList"/>
       </w:pPr>
       <w:r>
-        <w:rPr>
-          <w:b/>
-        </w:rPr>
         <w:t>Click</w:t>
       </w:r>
       <w:r>
@@ -2918,7 +2955,7 @@
         <w:rPr>
           <w:b/>
         </w:rPr>
-        <w:t>Windows</w:t>
+        <w:t>Window</w:t>
       </w:r>
       <w:r>
         <w:t xml:space="preserve"> menu</w:t>
@@ -2979,7 +3016,15 @@
       </w:pPr>
       <w:r>
         <w:lastRenderedPageBreak/>
-        <w:t xml:space="preserve">Since the project is targeted to the </w:t>
+        <w:t xml:space="preserve">Since the project </w:t>
+      </w:r>
+      <w:proofErr w:type="gramStart"/>
+      <w:r>
+        <w:t>is targeted</w:t>
+      </w:r>
+      <w:proofErr w:type="gramEnd"/>
+      <w:r>
+        <w:t xml:space="preserve"> to the </w:t>
       </w:r>
       <w:r>
         <w:rPr>
@@ -3015,15 +3060,7 @@
         <w:t>Google APIs by Google Inc.</w:t>
       </w:r>
       <w:r>
-        <w:t xml:space="preserve"> items, </w:t>
-      </w:r>
-      <w:proofErr w:type="gramStart"/>
-      <w:r>
-        <w:t>then</w:t>
-      </w:r>
-      <w:proofErr w:type="gramEnd"/>
-      <w:r>
-        <w:t xml:space="preserve"> click the </w:t>
+        <w:t xml:space="preserve"> items, then click the </w:t>
       </w:r>
       <w:r>
         <w:rPr>
@@ -3089,7 +3126,19 @@
         <w:pStyle w:val="ppNumberList"/>
       </w:pPr>
       <w:r>
-        <w:t xml:space="preserve">Accept all package descriptions &amp; licenses when prompted and click </w:t>
+        <w:rPr>
+          <w:b/>
+        </w:rPr>
+        <w:t>Accept A</w:t>
+      </w:r>
+      <w:r>
+        <w:rPr>
+          <w:b/>
+        </w:rPr>
+        <w:t>ll</w:t>
+      </w:r>
+      <w:r>
+        <w:t xml:space="preserve"> package descriptions &amp; licenses when prompted and click </w:t>
       </w:r>
       <w:r>
         <w:rPr>
@@ -3155,7 +3204,13 @@
         <w:pStyle w:val="ppNumberList"/>
       </w:pPr>
       <w:r>
-        <w:t>Restart ADB</w:t>
+        <w:t xml:space="preserve">Restart </w:t>
+      </w:r>
+      <w:r>
+        <w:rPr>
+          <w:b/>
+        </w:rPr>
+        <w:t>ADB</w:t>
       </w:r>
       <w:r>
         <w:t>.</w:t>
@@ -3212,7 +3267,13 @@
         <w:pStyle w:val="ppNumberList"/>
       </w:pPr>
       <w:r>
-        <w:t>Close the Log window and the Android SDK Manager</w:t>
+        <w:t xml:space="preserve">Close the Log window and the </w:t>
+      </w:r>
+      <w:r>
+        <w:rPr>
+          <w:b/>
+        </w:rPr>
+        <w:t>Android SDK Manager</w:t>
       </w:r>
       <w:r>
         <w:t>.</w:t>
@@ -3233,7 +3294,16 @@
         <w:t>AVD Manager</w:t>
       </w:r>
       <w:r>
-        <w:t xml:space="preserve"> from the Window menu item</w:t>
+        <w:t xml:space="preserve"> from the </w:t>
+      </w:r>
+      <w:r>
+        <w:rPr>
+          <w:b/>
+        </w:rPr>
+        <w:t>Window</w:t>
+      </w:r>
+      <w:r>
+        <w:t xml:space="preserve"> menu item</w:t>
       </w:r>
       <w:r>
         <w:t>.</w:t>
@@ -3325,7 +3395,25 @@
         <w:t>Android 2.3.3 – API Level 10</w:t>
       </w:r>
       <w:r>
-        <w:t xml:space="preserve"> from the dropdown list and Click on </w:t>
+        <w:t xml:space="preserve"> from the drop</w:t>
+      </w:r>
+      <w:r>
+        <w:t>-</w:t>
+      </w:r>
+      <w:r>
+        <w:t xml:space="preserve">down list and </w:t>
+      </w:r>
+      <w:r>
+        <w:t>c</w:t>
+      </w:r>
+      <w:r>
+        <w:t xml:space="preserve">lick </w:t>
+      </w:r>
+      <w:r>
+        <w:t>the</w:t>
+      </w:r>
+      <w:r>
+        <w:t xml:space="preserve"> </w:t>
       </w:r>
       <w:r>
         <w:rPr>
@@ -3625,16 +3713,16 @@
       <w:pPr>
         <w:pStyle w:val="ppProcedureStart"/>
       </w:pPr>
-      <w:bookmarkStart w:id="7" w:name="_How_to_configure"/>
-      <w:bookmarkStart w:id="8" w:name="_Toc310520055"/>
-      <w:bookmarkEnd w:id="7"/>
+      <w:bookmarkStart w:id="8" w:name="_How_to_configure"/>
+      <w:bookmarkStart w:id="9" w:name="_Toc310598355"/>
+      <w:bookmarkEnd w:id="8"/>
       <w:r>
         <w:t>How to configure proxy s</w:t>
       </w:r>
       <w:r>
         <w:t>ettings in Eclipse</w:t>
       </w:r>
-      <w:bookmarkEnd w:id="8"/>
+      <w:bookmarkEnd w:id="9"/>
     </w:p>
     <w:p>
       <w:pPr>
@@ -3655,7 +3743,7 @@
         <w:rPr>
           <w:b/>
         </w:rPr>
-        <w:t>Windows</w:t>
+        <w:t>Window</w:t>
       </w:r>
       <w:r>
         <w:t xml:space="preserve"> -&gt; </w:t>
@@ -3753,7 +3841,13 @@
         <w:t>Manual</w:t>
       </w:r>
       <w:r>
-        <w:t xml:space="preserve"> from the dropdown list.</w:t>
+        <w:t xml:space="preserve"> from the drop</w:t>
+      </w:r>
+      <w:r>
+        <w:t>-</w:t>
+      </w:r>
+      <w:r>
+        <w:t>down list.</w:t>
       </w:r>
     </w:p>
     <w:p>
@@ -3968,9 +4062,9 @@
       <w:pPr>
         <w:pStyle w:val="ppTopic"/>
       </w:pPr>
-      <w:bookmarkStart w:id="9" w:name="GettingStarted"/>
-      <w:bookmarkStart w:id="10" w:name="_Toc310520056"/>
-      <w:bookmarkEnd w:id="9"/>
+      <w:bookmarkStart w:id="10" w:name="GettingStarted"/>
+      <w:bookmarkStart w:id="11" w:name="_Toc310598356"/>
+      <w:bookmarkEnd w:id="10"/>
       <w:r>
         <w:lastRenderedPageBreak/>
         <w:t xml:space="preserve">Getting started with the toolkit &amp; using bits on </w:t>
@@ -3979,14 +4073,14 @@
       <w:r>
         <w:t>GitHub</w:t>
       </w:r>
-      <w:bookmarkEnd w:id="10"/>
+      <w:bookmarkEnd w:id="11"/>
       <w:proofErr w:type="spellEnd"/>
     </w:p>
     <w:p>
       <w:pPr>
         <w:pStyle w:val="ppProcedureStart"/>
       </w:pPr>
-      <w:bookmarkStart w:id="11" w:name="_Toc310520057"/>
+      <w:bookmarkStart w:id="12" w:name="_Toc310598357"/>
       <w:r>
         <w:t>Importing</w:t>
       </w:r>
@@ -4009,7 +4103,7 @@
       <w:r>
         <w:t>GitHub</w:t>
       </w:r>
-      <w:bookmarkEnd w:id="11"/>
+      <w:bookmarkEnd w:id="12"/>
       <w:proofErr w:type="spellEnd"/>
     </w:p>
     <w:p>
@@ -4281,13 +4375,22 @@
         <w:t>Clone</w:t>
       </w:r>
       <w:r>
-        <w:t xml:space="preserve"> on Import project from </w:t>
+        <w:t xml:space="preserve"> on </w:t>
+      </w:r>
+      <w:r>
+        <w:t>“</w:t>
+      </w:r>
+      <w:r>
+        <w:t xml:space="preserve">Import project from </w:t>
       </w:r>
       <w:proofErr w:type="spellStart"/>
       <w:r>
         <w:t>Git</w:t>
       </w:r>
       <w:proofErr w:type="spellEnd"/>
+      <w:r>
+        <w:t>”</w:t>
+      </w:r>
       <w:r>
         <w:t xml:space="preserve"> window</w:t>
       </w:r>
@@ -4818,11 +4921,11 @@
       <w:pPr>
         <w:pStyle w:val="ppProcedureStart"/>
       </w:pPr>
-      <w:bookmarkStart w:id="12" w:name="_Toc310520058"/>
+      <w:bookmarkStart w:id="13" w:name="_Toc310598358"/>
       <w:r>
         <w:t>Building the projects</w:t>
       </w:r>
-      <w:bookmarkEnd w:id="12"/>
+      <w:bookmarkEnd w:id="13"/>
     </w:p>
     <w:p>
       <w:pPr>
@@ -5006,17 +5109,43 @@
       <w:r>
         <w:t xml:space="preserve">Select </w:t>
       </w:r>
-      <w:r>
-        <w:rPr>
-          <w:b/>
-        </w:rPr>
-        <w:t>Clean all projects</w:t>
+      <w:proofErr w:type="gramStart"/>
+      <w:r>
+        <w:rPr>
+          <w:b/>
+        </w:rPr>
+        <w:t>Clean</w:t>
+      </w:r>
+      <w:proofErr w:type="gramEnd"/>
+      <w:r>
+        <w:rPr>
+          <w:b/>
+        </w:rPr>
+        <w:t xml:space="preserve"> all projects</w:t>
       </w:r>
       <w:r>
         <w:t xml:space="preserve"> </w:t>
       </w:r>
       <w:r>
-        <w:t>and remove the Start a build immediately option</w:t>
+        <w:t xml:space="preserve">and remove the </w:t>
+      </w:r>
+      <w:r>
+        <w:t>“</w:t>
+      </w:r>
+      <w:r>
+        <w:rPr>
+          <w:i/>
+        </w:rPr>
+        <w:t>Start a build immediately</w:t>
+      </w:r>
+      <w:r>
+        <w:rPr>
+          <w:i/>
+        </w:rPr>
+        <w:t>”</w:t>
+      </w:r>
+      <w:r>
+        <w:t xml:space="preserve"> option</w:t>
       </w:r>
       <w:r>
         <w:t>.</w:t>
@@ -5102,7 +5231,10 @@
         <w:t>Project</w:t>
       </w:r>
       <w:r>
-        <w:t xml:space="preserve"> Menu select </w:t>
+        <w:t xml:space="preserve"> m</w:t>
+      </w:r>
+      <w:r>
+        <w:t xml:space="preserve">enu select </w:t>
       </w:r>
       <w:r>
         <w:rPr>
@@ -5168,12 +5300,12 @@
       <w:pPr>
         <w:pStyle w:val="ppProcedureStart"/>
       </w:pPr>
-      <w:bookmarkStart w:id="13" w:name="_Toc310520059"/>
+      <w:bookmarkStart w:id="14" w:name="_Toc310598359"/>
       <w:r>
         <w:lastRenderedPageBreak/>
         <w:t>Running the Tests</w:t>
       </w:r>
-      <w:bookmarkEnd w:id="13"/>
+      <w:bookmarkEnd w:id="14"/>
     </w:p>
     <w:p>
       <w:pPr>
@@ -5271,14 +5403,14 @@
       <w:r>
         <w:br w:type="page"/>
       </w:r>
-      <w:bookmarkStart w:id="14" w:name="Troubleshooting"/>
-      <w:bookmarkStart w:id="15" w:name="_Toc310520060"/>
-      <w:bookmarkEnd w:id="14"/>
+      <w:bookmarkStart w:id="15" w:name="Troubleshooting"/>
+      <w:bookmarkStart w:id="16" w:name="_Toc310598360"/>
+      <w:bookmarkEnd w:id="15"/>
       <w:r>
         <w:lastRenderedPageBreak/>
         <w:t>Troubleshooting</w:t>
       </w:r>
-      <w:bookmarkEnd w:id="15"/>
+      <w:bookmarkEnd w:id="16"/>
     </w:p>
     <w:p>
       <w:pPr>
@@ -5358,19 +5490,13 @@
         <w:pStyle w:val="ppNumberList"/>
       </w:pPr>
       <w:r>
-        <w:rPr>
-          <w:b/>
-        </w:rPr>
-        <w:t>Right C</w:t>
-      </w:r>
-      <w:r>
-        <w:rPr>
-          <w:b/>
-        </w:rPr>
-        <w:t>lick</w:t>
-      </w:r>
-      <w:r>
-        <w:t xml:space="preserve"> on each project and select </w:t>
+        <w:t>Right-c</w:t>
+      </w:r>
+      <w:r>
+        <w:t xml:space="preserve">lick </w:t>
+      </w:r>
+      <w:r>
+        <w:t xml:space="preserve">each project and select </w:t>
       </w:r>
       <w:r>
         <w:rPr>
@@ -5508,10 +5634,31 @@
         <w:t xml:space="preserve">Locate the projects with warnings on the Package Explorer and </w:t>
       </w:r>
       <w:r>
-        <w:rPr>
-          <w:b/>
-        </w:rPr>
-        <w:t>Right Click -&gt; Android Tools -&gt; Fix Project Properties</w:t>
+        <w:t>right-</w:t>
+      </w:r>
+      <w:r>
+        <w:t>c</w:t>
+      </w:r>
+      <w:r>
+        <w:t>lick</w:t>
+      </w:r>
+      <w:r>
+        <w:rPr>
+          <w:b/>
+        </w:rPr>
+        <w:t xml:space="preserve"> </w:t>
+      </w:r>
+      <w:r>
+        <w:rPr>
+          <w:b/>
+        </w:rPr>
+        <w:t>Android</w:t>
+      </w:r>
+      <w:r>
+        <w:rPr>
+          <w:b/>
+        </w:rPr>
+        <w:t xml:space="preserve"> Tools -&gt; Fix Project Properties</w:t>
       </w:r>
       <w:r>
         <w:rPr>
@@ -5673,7 +5820,15 @@
         <w:t>click</w:t>
       </w:r>
       <w:r>
-        <w:t xml:space="preserve"> on the project with missing references and choose </w:t>
+        <w:t xml:space="preserve"> the project with missing references and </w:t>
+      </w:r>
+      <w:proofErr w:type="gramStart"/>
+      <w:r>
+        <w:t>choose</w:t>
+      </w:r>
+      <w:proofErr w:type="gramEnd"/>
+      <w:r>
+        <w:t xml:space="preserve"> </w:t>
       </w:r>
       <w:r>
         <w:rPr>
@@ -5721,6 +5876,9 @@
       </w:r>
       <w:r>
         <w:t xml:space="preserve"> </w:t>
+      </w:r>
+      <w:r>
+        <w:t xml:space="preserve">item </w:t>
       </w:r>
       <w:r>
         <w:t>on</w:t>
@@ -5972,12 +6130,14 @@
       <w:pPr>
         <w:pStyle w:val="ppNumberList"/>
       </w:pPr>
-      <w:bookmarkStart w:id="16" w:name="_GoBack"/>
       <w:r>
         <w:t>Double-</w:t>
       </w:r>
       <w:r>
-        <w:t>Click</w:t>
+        <w:t>c</w:t>
+      </w:r>
+      <w:r>
+        <w:t>lick</w:t>
       </w:r>
       <w:r>
         <w:t xml:space="preserve"> each </w:t>
@@ -6006,7 +6166,16 @@
         <w:pStyle w:val="ppNumberList"/>
       </w:pPr>
       <w:r>
-        <w:t>Click on the AndroidManifest.xml label to display the manifest in raw XML format.</w:t>
+        <w:t xml:space="preserve">Click on the </w:t>
+      </w:r>
+      <w:r>
+        <w:rPr>
+          <w:b/>
+        </w:rPr>
+        <w:t>AndroidManifest.xml</w:t>
+      </w:r>
+      <w:r>
+        <w:t xml:space="preserve"> label to display the manifest in raw XML format.</w:t>
       </w:r>
     </w:p>
     <w:p>
@@ -6105,7 +6274,6 @@
         <w:t>.</w:t>
       </w:r>
     </w:p>
-    <w:bookmarkEnd w:id="16"/>
     <w:p>
       <w:pPr>
         <w:pStyle w:val="ppFigureIndent"/>
@@ -6174,7 +6342,7 @@
       <w:pPr>
         <w:pStyle w:val="ppTopic"/>
       </w:pPr>
-      <w:bookmarkStart w:id="17" w:name="_Toc310520061"/>
+      <w:bookmarkStart w:id="17" w:name="_Toc310598361"/>
       <w:r>
         <w:lastRenderedPageBreak/>
         <w:t>Using the sample application</w:t>
@@ -6185,7 +6353,7 @@
       <w:pPr>
         <w:pStyle w:val="ppProcedureStart"/>
       </w:pPr>
-      <w:bookmarkStart w:id="18" w:name="_Toc310520062"/>
+      <w:bookmarkStart w:id="18" w:name="_Toc310598362"/>
       <w:r>
         <w:t>Introduction</w:t>
       </w:r>
@@ -6428,6 +6596,23 @@
         <w:t xml:space="preserve">ll need to download and deploy the services found in the </w:t>
       </w:r>
       <w:hyperlink r:id="rId72" w:history="1">
+        <w:proofErr w:type="spellStart"/>
+        <w:r>
+          <w:rPr>
+            <w:rStyle w:val="Hyperlink"/>
+            <w:rFonts w:cstheme="minorBidi"/>
+          </w:rPr>
+          <w:t>wa</w:t>
+        </w:r>
+        <w:proofErr w:type="spellEnd"/>
+        <w:r>
+          <w:rPr>
+            <w:rStyle w:val="Hyperlink"/>
+            <w:rFonts w:cstheme="minorBidi"/>
+          </w:rPr>
+          <w:t>-toolkit-</w:t>
+        </w:r>
+        <w:proofErr w:type="spellStart"/>
         <w:r>
           <w:rPr>
             <w:rStyle w:val="Hyperlink"/>
@@ -6435,9 +6620,18 @@
           </w:rPr>
           <w:t>cloudreadypackages</w:t>
         </w:r>
+        <w:proofErr w:type="spellEnd"/>
       </w:hyperlink>
       <w:r>
-        <w:t xml:space="preserve"> on GitHub.</w:t>
+        <w:t xml:space="preserve"> on </w:t>
+      </w:r>
+      <w:proofErr w:type="spellStart"/>
+      <w:r>
+        <w:t>GitHub</w:t>
+      </w:r>
+      <w:proofErr w:type="spellEnd"/>
+      <w:r>
+        <w:t>.</w:t>
       </w:r>
     </w:p>
     <w:p>
@@ -6512,7 +6706,7 @@
       <w:pPr>
         <w:pStyle w:val="ppProcedureStart"/>
       </w:pPr>
-      <w:bookmarkStart w:id="19" w:name="_Toc310520063"/>
+      <w:bookmarkStart w:id="19" w:name="_Toc310598363"/>
       <w:r>
         <w:t>Configuring</w:t>
       </w:r>
@@ -6853,7 +7047,7 @@
       <w:pPr>
         <w:pStyle w:val="ppProcedureStart"/>
       </w:pPr>
-      <w:bookmarkStart w:id="20" w:name="_Toc310520064"/>
+      <w:bookmarkStart w:id="20" w:name="_Toc310598364"/>
       <w:r>
         <w:t>Configuring</w:t>
       </w:r>
@@ -7150,7 +7344,7 @@
       <w:pPr>
         <w:pStyle w:val="ppProcedureStart"/>
       </w:pPr>
-      <w:bookmarkStart w:id="21" w:name="_Toc310520065"/>
+      <w:bookmarkStart w:id="21" w:name="_Toc310598365"/>
       <w:r>
         <w:t xml:space="preserve">Configuring the application </w:t>
       </w:r>
@@ -7598,7 +7792,7 @@
       <w:pPr>
         <w:pStyle w:val="ppProcedureStart"/>
       </w:pPr>
-      <w:bookmarkStart w:id="22" w:name="_Toc310520066"/>
+      <w:bookmarkStart w:id="22" w:name="_Toc310598366"/>
       <w:r>
         <w:t>Running the sample application</w:t>
       </w:r>
@@ -8048,6 +8242,9 @@
       <w:r>
         <w:t>Once authenticated the storage service selection screen will appear as follows</w:t>
       </w:r>
+      <w:r>
+        <w:t>.</w:t>
+      </w:r>
     </w:p>
     <w:p>
       <w:pPr>
@@ -8115,7 +8312,7 @@
 </file>
 
 <file path=word/endnotes.xml><?xml version="1.0" encoding="utf-8"?>
-<w:endnotes xmlns:wpc="http://schemas.microsoft.com/office/word/2010/wordprocessingCanvas" xmlns:mo="http://schemas.microsoft.com/office/mac/office/2008/main" xmlns:mc="http://schemas.openxmlformats.org/markup-compatibility/2006" xmlns:mv="urn:schemas-microsoft-com:mac:vml" xmlns:o="urn:schemas-microsoft-com:office:office" xmlns:r="http://schemas.openxmlformats.org/officeDocument/2006/relationships" xmlns:m="http://schemas.openxmlformats.org/officeDocument/2006/math" xmlns:v="urn:schemas-microsoft-com:vml" xmlns:wp14="http://schemas.microsoft.com/office/word/2010/wordprocessingDrawing" xmlns:wp="http://schemas.openxmlformats.org/drawingml/2006/wordprocessingDrawing" xmlns:w10="urn:schemas-microsoft-com:office:word" xmlns:w="http://schemas.openxmlformats.org/wordprocessingml/2006/main" xmlns:w14="http://schemas.microsoft.com/office/word/2010/wordml" xmlns:wpg="http://schemas.microsoft.com/office/word/2010/wordprocessingGroup" xmlns:wpi="http://schemas.microsoft.com/office/word/2010/wordprocessingInk" xmlns:wne="http://schemas.microsoft.com/office/word/2006/wordml" xmlns:wps="http://schemas.microsoft.com/office/word/2010/wordprocessingShape" mc:Ignorable="w14 wp14">
+<w:endnotes xmlns:wpc="http://schemas.microsoft.com/office/word/2010/wordprocessingCanvas" xmlns:mc="http://schemas.openxmlformats.org/markup-compatibility/2006" xmlns:o="urn:schemas-microsoft-com:office:office" xmlns:r="http://schemas.openxmlformats.org/officeDocument/2006/relationships" xmlns:m="http://schemas.openxmlformats.org/officeDocument/2006/math" xmlns:v="urn:schemas-microsoft-com:vml" xmlns:wp14="http://schemas.microsoft.com/office/word/2010/wordprocessingDrawing" xmlns:wp="http://schemas.openxmlformats.org/drawingml/2006/wordprocessingDrawing" xmlns:w10="urn:schemas-microsoft-com:office:word" xmlns:w="http://schemas.openxmlformats.org/wordprocessingml/2006/main" xmlns:w14="http://schemas.microsoft.com/office/word/2010/wordml" xmlns:wpg="http://schemas.microsoft.com/office/word/2010/wordprocessingGroup" xmlns:wpi="http://schemas.microsoft.com/office/word/2010/wordprocessingInk" xmlns:wne="http://schemas.microsoft.com/office/word/2006/wordml" xmlns:wps="http://schemas.microsoft.com/office/word/2010/wordprocessingShape" mc:Ignorable="w14 wp14">
   <w:endnote w:type="separator" w:id="-1">
     <w:p>
       <w:pPr>
@@ -8163,7 +8360,7 @@
 </file>
 
 <file path=word/footnotes.xml><?xml version="1.0" encoding="utf-8"?>
-<w:footnotes xmlns:wpc="http://schemas.microsoft.com/office/word/2010/wordprocessingCanvas" xmlns:mo="http://schemas.microsoft.com/office/mac/office/2008/main" xmlns:mc="http://schemas.openxmlformats.org/markup-compatibility/2006" xmlns:mv="urn:schemas-microsoft-com:mac:vml" xmlns:o="urn:schemas-microsoft-com:office:office" xmlns:r="http://schemas.openxmlformats.org/officeDocument/2006/relationships" xmlns:m="http://schemas.openxmlformats.org/officeDocument/2006/math" xmlns:v="urn:schemas-microsoft-com:vml" xmlns:wp14="http://schemas.microsoft.com/office/word/2010/wordprocessingDrawing" xmlns:wp="http://schemas.openxmlformats.org/drawingml/2006/wordprocessingDrawing" xmlns:w10="urn:schemas-microsoft-com:office:word" xmlns:w="http://schemas.openxmlformats.org/wordprocessingml/2006/main" xmlns:w14="http://schemas.microsoft.com/office/word/2010/wordml" xmlns:wpg="http://schemas.microsoft.com/office/word/2010/wordprocessingGroup" xmlns:wpi="http://schemas.microsoft.com/office/word/2010/wordprocessingInk" xmlns:wne="http://schemas.microsoft.com/office/word/2006/wordml" xmlns:wps="http://schemas.microsoft.com/office/word/2010/wordprocessingShape" mc:Ignorable="w14 wp14">
+<w:footnotes xmlns:wpc="http://schemas.microsoft.com/office/word/2010/wordprocessingCanvas" xmlns:mc="http://schemas.openxmlformats.org/markup-compatibility/2006" xmlns:o="urn:schemas-microsoft-com:office:office" xmlns:r="http://schemas.openxmlformats.org/officeDocument/2006/relationships" xmlns:m="http://schemas.openxmlformats.org/officeDocument/2006/math" xmlns:v="urn:schemas-microsoft-com:vml" xmlns:wp14="http://schemas.microsoft.com/office/word/2010/wordprocessingDrawing" xmlns:wp="http://schemas.openxmlformats.org/drawingml/2006/wordprocessingDrawing" xmlns:w10="urn:schemas-microsoft-com:office:word" xmlns:w="http://schemas.openxmlformats.org/wordprocessingml/2006/main" xmlns:w14="http://schemas.microsoft.com/office/word/2010/wordml" xmlns:wpg="http://schemas.microsoft.com/office/word/2010/wordprocessingGroup" xmlns:wpi="http://schemas.microsoft.com/office/word/2010/wordprocessingInk" xmlns:wne="http://schemas.microsoft.com/office/word/2006/wordml" xmlns:wps="http://schemas.microsoft.com/office/word/2010/wordprocessingShape" mc:Ignorable="w14 wp14">
   <w:footnote w:type="separator" w:id="-1">
     <w:p>
       <w:pPr>
@@ -8211,7 +8408,7 @@
 </file>
 
 <file path=word/numbering.xml><?xml version="1.0" encoding="utf-8"?>
-<w:numbering xmlns:wpc="http://schemas.microsoft.com/office/word/2010/wordprocessingCanvas" xmlns:mo="http://schemas.microsoft.com/office/mac/office/2008/main" xmlns:mc="http://schemas.openxmlformats.org/markup-compatibility/2006" xmlns:mv="urn:schemas-microsoft-com:mac:vml" xmlns:o="urn:schemas-microsoft-com:office:office" xmlns:r="http://schemas.openxmlformats.org/officeDocument/2006/relationships" xmlns:m="http://schemas.openxmlformats.org/officeDocument/2006/math" xmlns:v="urn:schemas-microsoft-com:vml" xmlns:wp14="http://schemas.microsoft.com/office/word/2010/wordprocessingDrawing" xmlns:wp="http://schemas.openxmlformats.org/drawingml/2006/wordprocessingDrawing" xmlns:w10="urn:schemas-microsoft-com:office:word" xmlns:w="http://schemas.openxmlformats.org/wordprocessingml/2006/main" xmlns:w14="http://schemas.microsoft.com/office/word/2010/wordml" xmlns:wpg="http://schemas.microsoft.com/office/word/2010/wordprocessingGroup" xmlns:wpi="http://schemas.microsoft.com/office/word/2010/wordprocessingInk" xmlns:wne="http://schemas.microsoft.com/office/word/2006/wordml" xmlns:wps="http://schemas.microsoft.com/office/word/2010/wordprocessingShape" mc:Ignorable="w14 wp14">
+<w:numbering xmlns:wpc="http://schemas.microsoft.com/office/word/2010/wordprocessingCanvas" xmlns:mc="http://schemas.openxmlformats.org/markup-compatibility/2006" xmlns:o="urn:schemas-microsoft-com:office:office" xmlns:r="http://schemas.openxmlformats.org/officeDocument/2006/relationships" xmlns:m="http://schemas.openxmlformats.org/officeDocument/2006/math" xmlns:v="urn:schemas-microsoft-com:vml" xmlns:wp14="http://schemas.microsoft.com/office/word/2010/wordprocessingDrawing" xmlns:wp="http://schemas.openxmlformats.org/drawingml/2006/wordprocessingDrawing" xmlns:w10="urn:schemas-microsoft-com:office:word" xmlns:w="http://schemas.openxmlformats.org/wordprocessingml/2006/main" xmlns:w14="http://schemas.microsoft.com/office/word/2010/wordml" xmlns:wpg="http://schemas.microsoft.com/office/word/2010/wordprocessingGroup" xmlns:wpi="http://schemas.microsoft.com/office/word/2010/wordprocessingInk" xmlns:wne="http://schemas.microsoft.com/office/word/2006/wordml" xmlns:wps="http://schemas.microsoft.com/office/word/2010/wordprocessingShape" mc:Ignorable="w14 wp14">
   <w:abstractNum w:abstractNumId="0">
     <w:nsid w:val="08944D36"/>
     <w:multiLevelType w:val="hybridMultilevel"/>
@@ -8479,6 +8676,123 @@
     </w:lvl>
   </w:abstractNum>
   <w:abstractNum w:abstractNumId="2">
+    <w:nsid w:val="222F10FF"/>
+    <w:multiLevelType w:val="multilevel"/>
+    <w:tmpl w:val="59F80AD2"/>
+    <w:lvl w:ilvl="0">
+      <w:start w:val="1"/>
+      <w:numFmt w:val="none"/>
+      <w:suff w:val="nothing"/>
+      <w:lvlText w:val=""/>
+      <w:lvlJc w:val="left"/>
+      <w:pPr>
+        <w:ind w:left="0" w:firstLine="0"/>
+      </w:pPr>
+      <w:rPr>
+        <w:rFonts w:hint="default"/>
+      </w:rPr>
+    </w:lvl>
+    <w:lvl w:ilvl="1">
+      <w:numFmt w:val="none"/>
+      <w:lvlRestart w:val="0"/>
+      <w:suff w:val="nothing"/>
+      <w:lvlText w:val=""/>
+      <w:lvlJc w:val="left"/>
+      <w:pPr>
+        <w:ind w:left="0" w:firstLine="0"/>
+      </w:pPr>
+      <w:rPr>
+        <w:rFonts w:hint="default"/>
+      </w:rPr>
+    </w:lvl>
+    <w:lvl w:ilvl="2">
+      <w:start w:val="1"/>
+      <w:numFmt w:val="none"/>
+      <w:suff w:val="nothing"/>
+      <w:lvlText w:val=""/>
+      <w:lvlJc w:val="left"/>
+      <w:pPr>
+        <w:ind w:left="720" w:firstLine="0"/>
+      </w:pPr>
+      <w:rPr>
+        <w:rFonts w:hint="default"/>
+      </w:rPr>
+    </w:lvl>
+    <w:lvl w:ilvl="3">
+      <w:start w:val="1"/>
+      <w:numFmt w:val="none"/>
+      <w:suff w:val="nothing"/>
+      <w:lvlText w:val=""/>
+      <w:lvlJc w:val="left"/>
+      <w:pPr>
+        <w:ind w:left="1440" w:firstLine="0"/>
+      </w:pPr>
+      <w:rPr>
+        <w:rFonts w:hint="default"/>
+      </w:rPr>
+    </w:lvl>
+    <w:lvl w:ilvl="4">
+      <w:start w:val="1"/>
+      <w:numFmt w:val="lowerLetter"/>
+      <w:lvlText w:val="(%5)"/>
+      <w:lvlJc w:val="left"/>
+      <w:pPr>
+        <w:ind w:left="2880" w:firstLine="0"/>
+      </w:pPr>
+      <w:rPr>
+        <w:rFonts w:hint="default"/>
+      </w:rPr>
+    </w:lvl>
+    <w:lvl w:ilvl="5">
+      <w:start w:val="1"/>
+      <w:numFmt w:val="lowerRoman"/>
+      <w:lvlText w:val="(%6)"/>
+      <w:lvlJc w:val="left"/>
+      <w:pPr>
+        <w:ind w:left="3600" w:firstLine="0"/>
+      </w:pPr>
+      <w:rPr>
+        <w:rFonts w:hint="default"/>
+      </w:rPr>
+    </w:lvl>
+    <w:lvl w:ilvl="6">
+      <w:start w:val="1"/>
+      <w:numFmt w:val="decimal"/>
+      <w:lvlText w:val="%7."/>
+      <w:lvlJc w:val="left"/>
+      <w:pPr>
+        <w:ind w:left="4320" w:firstLine="0"/>
+      </w:pPr>
+      <w:rPr>
+        <w:rFonts w:hint="default"/>
+      </w:rPr>
+    </w:lvl>
+    <w:lvl w:ilvl="7">
+      <w:start w:val="1"/>
+      <w:numFmt w:val="lowerLetter"/>
+      <w:lvlText w:val="%8."/>
+      <w:lvlJc w:val="left"/>
+      <w:pPr>
+        <w:ind w:left="5040" w:firstLine="0"/>
+      </w:pPr>
+      <w:rPr>
+        <w:rFonts w:hint="default"/>
+      </w:rPr>
+    </w:lvl>
+    <w:lvl w:ilvl="8">
+      <w:start w:val="1"/>
+      <w:numFmt w:val="lowerRoman"/>
+      <w:lvlText w:val="%9."/>
+      <w:lvlJc w:val="left"/>
+      <w:pPr>
+        <w:ind w:left="5760" w:firstLine="0"/>
+      </w:pPr>
+      <w:rPr>
+        <w:rFonts w:hint="default"/>
+      </w:rPr>
+    </w:lvl>
+  </w:abstractNum>
+  <w:abstractNum w:abstractNumId="3">
     <w:nsid w:val="2D485C3F"/>
     <w:multiLevelType w:val="multilevel"/>
     <w:tmpl w:val="0E900554"/>
@@ -8612,7 +8926,7 @@
       </w:rPr>
     </w:lvl>
   </w:abstractNum>
-  <w:abstractNum w:abstractNumId="3">
+  <w:abstractNum w:abstractNumId="4">
     <w:nsid w:val="33673A9A"/>
     <w:multiLevelType w:val="multilevel"/>
     <w:tmpl w:val="7C0675A4"/>
@@ -8746,7 +9060,7 @@
       </w:rPr>
     </w:lvl>
   </w:abstractNum>
-  <w:abstractNum w:abstractNumId="4">
+  <w:abstractNum w:abstractNumId="5">
     <w:nsid w:val="4F7740E6"/>
     <w:multiLevelType w:val="multilevel"/>
     <w:tmpl w:val="01EAA972"/>
@@ -8868,7 +9182,7 @@
       </w:rPr>
     </w:lvl>
   </w:abstractNum>
-  <w:abstractNum w:abstractNumId="5">
+  <w:abstractNum w:abstractNumId="6">
     <w:nsid w:val="57937A46"/>
     <w:multiLevelType w:val="hybridMultilevel"/>
     <w:tmpl w:val="1E94638A"/>
@@ -9009,7 +9323,7 @@
       </w:rPr>
     </w:lvl>
   </w:abstractNum>
-  <w:abstractNum w:abstractNumId="6">
+  <w:abstractNum w:abstractNumId="7">
     <w:nsid w:val="642B0C32"/>
     <w:multiLevelType w:val="multilevel"/>
     <w:tmpl w:val="5A723C5C"/>
@@ -9143,7 +9457,139 @@
       </w:rPr>
     </w:lvl>
   </w:abstractNum>
-  <w:abstractNum w:abstractNumId="7">
+  <w:abstractNum w:abstractNumId="8">
+    <w:nsid w:val="6D0D5BAB"/>
+    <w:multiLevelType w:val="multilevel"/>
+    <w:tmpl w:val="2A1A8956"/>
+    <w:lvl w:ilvl="0">
+      <w:start w:val="1"/>
+      <w:numFmt w:val="none"/>
+      <w:suff w:val="nothing"/>
+      <w:lvlText w:val=""/>
+      <w:lvlJc w:val="left"/>
+      <w:pPr>
+        <w:ind w:left="720" w:firstLine="0"/>
+      </w:pPr>
+      <w:rPr>
+        <w:rFonts w:hint="default"/>
+      </w:rPr>
+    </w:lvl>
+    <w:lvl w:ilvl="1">
+      <w:start w:val="1"/>
+      <w:numFmt w:val="none"/>
+      <w:suff w:val="nothing"/>
+      <w:lvlText w:val=""/>
+      <w:lvlJc w:val="left"/>
+      <w:pPr>
+        <w:ind w:left="720" w:firstLine="0"/>
+      </w:pPr>
+      <w:rPr>
+        <w:rFonts w:hint="default"/>
+      </w:rPr>
+    </w:lvl>
+    <w:lvl w:ilvl="2">
+      <w:start w:val="1"/>
+      <w:numFmt w:val="none"/>
+      <w:suff w:val="nothing"/>
+      <w:lvlText w:val=""/>
+      <w:lvlJc w:val="left"/>
+      <w:pPr>
+        <w:ind w:left="1440" w:firstLine="0"/>
+      </w:pPr>
+      <w:rPr>
+        <w:rFonts w:hint="default"/>
+      </w:rPr>
+    </w:lvl>
+    <w:lvl w:ilvl="3">
+      <w:start w:val="1"/>
+      <w:numFmt w:val="none"/>
+      <w:suff w:val="nothing"/>
+      <w:lvlText w:val=""/>
+      <w:lvlJc w:val="left"/>
+      <w:pPr>
+        <w:ind w:left="2160" w:firstLine="0"/>
+      </w:pPr>
+      <w:rPr>
+        <w:rFonts w:hint="default"/>
+      </w:rPr>
+    </w:lvl>
+    <w:lvl w:ilvl="4">
+      <w:start w:val="1"/>
+      <w:numFmt w:val="lowerLetter"/>
+      <w:lvlText w:val="%5."/>
+      <w:lvlJc w:val="left"/>
+      <w:pPr>
+        <w:tabs>
+          <w:tab w:val="num" w:pos="6408"/>
+        </w:tabs>
+        <w:ind w:left="6408" w:hanging="360"/>
+      </w:pPr>
+      <w:rPr>
+        <w:rFonts w:hint="default"/>
+      </w:rPr>
+    </w:lvl>
+    <w:lvl w:ilvl="5">
+      <w:start w:val="1"/>
+      <w:numFmt w:val="lowerRoman"/>
+      <w:lvlText w:val="%6."/>
+      <w:lvlJc w:val="right"/>
+      <w:pPr>
+        <w:tabs>
+          <w:tab w:val="num" w:pos="7128"/>
+        </w:tabs>
+        <w:ind w:left="7128" w:hanging="180"/>
+      </w:pPr>
+      <w:rPr>
+        <w:rFonts w:hint="default"/>
+      </w:rPr>
+    </w:lvl>
+    <w:lvl w:ilvl="6">
+      <w:start w:val="1"/>
+      <w:numFmt w:val="decimal"/>
+      <w:lvlText w:val="%7."/>
+      <w:lvlJc w:val="left"/>
+      <w:pPr>
+        <w:tabs>
+          <w:tab w:val="num" w:pos="7848"/>
+        </w:tabs>
+        <w:ind w:left="7848" w:hanging="360"/>
+      </w:pPr>
+      <w:rPr>
+        <w:rFonts w:hint="default"/>
+      </w:rPr>
+    </w:lvl>
+    <w:lvl w:ilvl="7">
+      <w:start w:val="1"/>
+      <w:numFmt w:val="lowerLetter"/>
+      <w:lvlText w:val="%8."/>
+      <w:lvlJc w:val="left"/>
+      <w:pPr>
+        <w:tabs>
+          <w:tab w:val="num" w:pos="8568"/>
+        </w:tabs>
+        <w:ind w:left="8568" w:hanging="360"/>
+      </w:pPr>
+      <w:rPr>
+        <w:rFonts w:hint="default"/>
+      </w:rPr>
+    </w:lvl>
+    <w:lvl w:ilvl="8">
+      <w:start w:val="1"/>
+      <w:numFmt w:val="lowerRoman"/>
+      <w:lvlText w:val="%9."/>
+      <w:lvlJc w:val="right"/>
+      <w:pPr>
+        <w:tabs>
+          <w:tab w:val="num" w:pos="9288"/>
+        </w:tabs>
+        <w:ind w:left="9288" w:hanging="180"/>
+      </w:pPr>
+      <w:rPr>
+        <w:rFonts w:hint="default"/>
+      </w:rPr>
+    </w:lvl>
+  </w:abstractNum>
+  <w:abstractNum w:abstractNumId="9">
     <w:nsid w:val="7007186C"/>
     <w:multiLevelType w:val="multilevel"/>
     <w:tmpl w:val="700C01D4"/>
@@ -9277,10 +9723,10 @@
       </w:rPr>
     </w:lvl>
   </w:abstractNum>
-  <w:abstractNum w:abstractNumId="8">
+  <w:abstractNum w:abstractNumId="10">
     <w:nsid w:val="7A8626E4"/>
     <w:multiLevelType w:val="multilevel"/>
-    <w:tmpl w:val="2054B76A"/>
+    <w:tmpl w:val="E16689FE"/>
     <w:lvl w:ilvl="0">
       <w:start w:val="1"/>
       <w:numFmt w:val="none"/>
@@ -9311,7 +9757,6 @@
       </w:pPr>
       <w:rPr>
         <w:rFonts w:hint="default"/>
-        <w:b w:val="0"/>
       </w:rPr>
     </w:lvl>
     <w:lvl w:ilvl="2">
@@ -9328,8 +9773,6 @@
       </w:pPr>
       <w:rPr>
         <w:rFonts w:hint="default"/>
-        <w:b w:val="0"/>
-        <w:i w:val="0"/>
       </w:rPr>
     </w:lvl>
     <w:lvl w:ilvl="3">
@@ -9424,7 +9867,7 @@
       </w:rPr>
     </w:lvl>
   </w:abstractNum>
-  <w:abstractNum w:abstractNumId="9">
+  <w:abstractNum w:abstractNumId="11">
     <w:nsid w:val="7EE03964"/>
     <w:multiLevelType w:val="multilevel"/>
     <w:tmpl w:val="817ABE0C"/>
@@ -9558,7 +10001,7 @@
       </w:rPr>
     </w:lvl>
   </w:abstractNum>
-  <w:abstractNum w:abstractNumId="10">
+  <w:abstractNum w:abstractNumId="12">
     <w:nsid w:val="7F3A3581"/>
     <w:multiLevelType w:val="multilevel"/>
     <w:tmpl w:val="271A6B66"/>
@@ -9693,25 +10136,25 @@
     </w:lvl>
   </w:abstractNum>
   <w:num w:numId="1">
-    <w:abstractNumId w:val="5"/>
+    <w:abstractNumId w:val="6"/>
   </w:num>
   <w:num w:numId="2">
-    <w:abstractNumId w:val="10"/>
+    <w:abstractNumId w:val="12"/>
   </w:num>
   <w:num w:numId="3">
-    <w:abstractNumId w:val="6"/>
+    <w:abstractNumId w:val="7"/>
   </w:num>
   <w:num w:numId="4">
-    <w:abstractNumId w:val="7"/>
+    <w:abstractNumId w:val="9"/>
   </w:num>
   <w:num w:numId="5">
-    <w:abstractNumId w:val="3"/>
+    <w:abstractNumId w:val="4"/>
   </w:num>
   <w:num w:numId="6">
-    <w:abstractNumId w:val="9"/>
+    <w:abstractNumId w:val="11"/>
   </w:num>
   <w:num w:numId="7">
-    <w:abstractNumId w:val="2"/>
+    <w:abstractNumId w:val="3"/>
   </w:num>
   <w:num w:numId="8">
     <w:abstractNumId w:val="1"/>
@@ -9744,13 +10187,13 @@
     </w:lvlOverride>
   </w:num>
   <w:num w:numId="9">
-    <w:abstractNumId w:val="4"/>
+    <w:abstractNumId w:val="5"/>
   </w:num>
   <w:num w:numId="10">
     <w:abstractNumId w:val="0"/>
   </w:num>
   <w:num w:numId="11">
-    <w:abstractNumId w:val="8"/>
+    <w:abstractNumId w:val="10"/>
     <w:lvlOverride w:ilvl="0">
       <w:startOverride w:val="1"/>
     </w:lvlOverride>
@@ -9780,7 +10223,79 @@
     </w:lvlOverride>
   </w:num>
   <w:num w:numId="12">
+    <w:abstractNumId w:val="10"/>
+    <w:lvlOverride w:ilvl="0">
+      <w:startOverride w:val="1"/>
+    </w:lvlOverride>
+    <w:lvlOverride w:ilvl="1">
+      <w:startOverride w:val="1"/>
+    </w:lvlOverride>
+    <w:lvlOverride w:ilvl="2">
+      <w:startOverride w:val="1"/>
+    </w:lvlOverride>
+    <w:lvlOverride w:ilvl="3">
+      <w:startOverride w:val="1"/>
+    </w:lvlOverride>
+    <w:lvlOverride w:ilvl="4">
+      <w:startOverride w:val="1"/>
+    </w:lvlOverride>
+    <w:lvlOverride w:ilvl="5">
+      <w:startOverride w:val="1"/>
+    </w:lvlOverride>
+    <w:lvlOverride w:ilvl="6">
+      <w:startOverride w:val="1"/>
+    </w:lvlOverride>
+    <w:lvlOverride w:ilvl="7">
+      <w:startOverride w:val="1"/>
+    </w:lvlOverride>
+    <w:lvlOverride w:ilvl="8">
+      <w:startOverride w:val="1"/>
+    </w:lvlOverride>
+  </w:num>
+  <w:num w:numId="13">
+    <w:abstractNumId w:val="10"/>
+    <w:lvlOverride w:ilvl="0">
+      <w:startOverride w:val="1"/>
+    </w:lvlOverride>
+    <w:lvlOverride w:ilvl="1">
+      <w:startOverride w:val="1"/>
+    </w:lvlOverride>
+    <w:lvlOverride w:ilvl="2">
+      <w:startOverride w:val="1"/>
+    </w:lvlOverride>
+    <w:lvlOverride w:ilvl="3">
+      <w:startOverride w:val="1"/>
+    </w:lvlOverride>
+    <w:lvlOverride w:ilvl="4">
+      <w:startOverride w:val="1"/>
+    </w:lvlOverride>
+    <w:lvlOverride w:ilvl="5">
+      <w:startOverride w:val="1"/>
+    </w:lvlOverride>
+    <w:lvlOverride w:ilvl="6">
+      <w:startOverride w:val="1"/>
+    </w:lvlOverride>
+    <w:lvlOverride w:ilvl="7">
+      <w:startOverride w:val="1"/>
+    </w:lvlOverride>
+    <w:lvlOverride w:ilvl="8">
+      <w:startOverride w:val="1"/>
+    </w:lvlOverride>
+  </w:num>
+  <w:num w:numId="14">
     <w:abstractNumId w:val="8"/>
+  </w:num>
+  <w:num w:numId="15">
+    <w:abstractNumId w:val="1"/>
+  </w:num>
+  <w:num w:numId="16">
+    <w:abstractNumId w:val="10"/>
+  </w:num>
+  <w:num w:numId="17">
+    <w:abstractNumId w:val="2"/>
+  </w:num>
+  <w:num w:numId="18">
+    <w:abstractNumId w:val="10"/>
     <w:lvlOverride w:ilvl="0">
       <w:startOverride w:val="1"/>
     </w:lvlOverride>
@@ -9830,7 +10345,7 @@
       </w:pPr>
     </w:pPrDefault>
   </w:docDefaults>
-  <w:latentStyles w:defLockedState="0" w:defUIPriority="99" w:defSemiHidden="1" w:defUnhideWhenUsed="1" w:defQFormat="0" w:count="276">
+  <w:latentStyles w:defLockedState="0" w:defUIPriority="99" w:defSemiHidden="1" w:defUnhideWhenUsed="1" w:defQFormat="0" w:count="267">
     <w:lsdException w:name="Normal" w:semiHidden="0" w:uiPriority="0" w:unhideWhenUsed="0" w:qFormat="1"/>
     <w:lsdException w:name="heading 1" w:semiHidden="0" w:uiPriority="0" w:unhideWhenUsed="0" w:qFormat="1"/>
     <w:lsdException w:name="heading 2" w:uiPriority="0" w:qFormat="1"/>
@@ -9974,7 +10489,7 @@
     <w:name w:val="Normal"/>
     <w:unhideWhenUsed/>
     <w:qFormat/>
-    <w:rsid w:val="007F2788"/>
+    <w:rsid w:val="00CC5B87"/>
     <w:pPr>
       <w:spacing w:after="120"/>
     </w:pPr>
@@ -9989,7 +10504,7 @@
     <w:next w:val="ppBodyText"/>
     <w:link w:val="Heading1Char"/>
     <w:qFormat/>
-    <w:rsid w:val="007F2788"/>
+    <w:rsid w:val="00CC5B87"/>
     <w:pPr>
       <w:keepNext/>
       <w:keepLines/>
@@ -10012,7 +10527,7 @@
     <w:link w:val="Heading2Char"/>
     <w:unhideWhenUsed/>
     <w:qFormat/>
-    <w:rsid w:val="007F2788"/>
+    <w:rsid w:val="00CC5B87"/>
     <w:pPr>
       <w:keepNext/>
       <w:keepLines/>
@@ -10035,7 +10550,7 @@
     <w:link w:val="Heading3Char"/>
     <w:unhideWhenUsed/>
     <w:qFormat/>
-    <w:rsid w:val="007F2788"/>
+    <w:rsid w:val="00CC5B87"/>
     <w:pPr>
       <w:keepNext/>
       <w:keepLines/>
@@ -10056,7 +10571,7 @@
     <w:link w:val="Heading4Char"/>
     <w:unhideWhenUsed/>
     <w:qFormat/>
-    <w:rsid w:val="007F2788"/>
+    <w:rsid w:val="00CC5B87"/>
     <w:pPr>
       <w:keepNext/>
       <w:keepLines/>
@@ -10077,6 +10592,7 @@
     <w:uiPriority w:val="1"/>
     <w:semiHidden/>
     <w:unhideWhenUsed/>
+    <w:rsid w:val="00CC5B87"/>
   </w:style>
   <w:style w:type="table" w:default="1" w:styleId="TableNormal">
     <w:name w:val="Normal Table"/>
@@ -10098,12 +10614,13 @@
     <w:uiPriority w:val="99"/>
     <w:semiHidden/>
     <w:unhideWhenUsed/>
+    <w:rsid w:val="00CC5B87"/>
   </w:style>
   <w:style w:type="character" w:customStyle="1" w:styleId="Heading1Char">
     <w:name w:val="Heading 1 Char"/>
     <w:basedOn w:val="DefaultParagraphFont"/>
     <w:link w:val="Heading1"/>
-    <w:rsid w:val="007F2788"/>
+    <w:rsid w:val="00CC5B87"/>
     <w:rPr>
       <w:rFonts w:asciiTheme="majorHAnsi" w:eastAsiaTheme="majorEastAsia" w:hAnsiTheme="majorHAnsi" w:cstheme="majorBidi"/>
       <w:b/>
@@ -10118,7 +10635,7 @@
     <w:name w:val="Heading 2 Char"/>
     <w:basedOn w:val="DefaultParagraphFont"/>
     <w:link w:val="Heading2"/>
-    <w:rsid w:val="007F2788"/>
+    <w:rsid w:val="00CC5B87"/>
     <w:rPr>
       <w:rFonts w:asciiTheme="majorHAnsi" w:eastAsiaTheme="majorEastAsia" w:hAnsiTheme="majorHAnsi" w:cstheme="majorBidi"/>
       <w:b/>
@@ -10133,7 +10650,7 @@
     <w:name w:val="Heading 3 Char"/>
     <w:basedOn w:val="DefaultParagraphFont"/>
     <w:link w:val="Heading3"/>
-    <w:rsid w:val="007F2788"/>
+    <w:rsid w:val="00CC5B87"/>
     <w:rPr>
       <w:rFonts w:asciiTheme="majorHAnsi" w:eastAsiaTheme="majorEastAsia" w:hAnsiTheme="majorHAnsi" w:cstheme="majorBidi"/>
       <w:b/>
@@ -10146,7 +10663,7 @@
     <w:name w:val="Heading 4 Char"/>
     <w:basedOn w:val="DefaultParagraphFont"/>
     <w:link w:val="Heading4"/>
-    <w:rsid w:val="007F2788"/>
+    <w:rsid w:val="00CC5B87"/>
     <w:rPr>
       <w:rFonts w:asciiTheme="majorHAnsi" w:eastAsiaTheme="majorEastAsia" w:hAnsiTheme="majorHAnsi" w:cstheme="majorBidi"/>
       <w:b/>
@@ -10161,7 +10678,7 @@
     <w:name w:val="pp Body Text"/>
     <w:link w:val="ppBodyTextChar"/>
     <w:qFormat/>
-    <w:rsid w:val="007F2788"/>
+    <w:rsid w:val="00CC5B87"/>
     <w:pPr>
       <w:numPr>
         <w:ilvl w:val="1"/>
@@ -10177,7 +10694,7 @@
   <w:style w:type="paragraph" w:customStyle="1" w:styleId="ppBodyTextIndent">
     <w:name w:val="pp Body Text Indent"/>
     <w:basedOn w:val="ppBodyText"/>
-    <w:rsid w:val="007F2788"/>
+    <w:rsid w:val="00CC5B87"/>
     <w:pPr>
       <w:numPr>
         <w:ilvl w:val="2"/>
@@ -10187,7 +10704,7 @@
   <w:style w:type="paragraph" w:customStyle="1" w:styleId="ppBodyTextIndent2">
     <w:name w:val="pp Body Text Indent 2"/>
     <w:basedOn w:val="ppBodyTextIndent"/>
-    <w:rsid w:val="007F2788"/>
+    <w:rsid w:val="00CC5B87"/>
     <w:pPr>
       <w:numPr>
         <w:ilvl w:val="3"/>
@@ -10199,7 +10716,7 @@
     <w:basedOn w:val="ppNumberList"/>
     <w:link w:val="ppBulletListChar"/>
     <w:qFormat/>
-    <w:rsid w:val="007F2788"/>
+    <w:rsid w:val="00CC5B87"/>
     <w:pPr>
       <w:numPr>
         <w:numId w:val="8"/>
@@ -10213,7 +10730,7 @@
   <w:style w:type="paragraph" w:customStyle="1" w:styleId="ppBulletListIndent">
     <w:name w:val="pp Bullet List Indent"/>
     <w:basedOn w:val="ppBulletList"/>
-    <w:rsid w:val="007F2788"/>
+    <w:rsid w:val="00CC5B87"/>
     <w:pPr>
       <w:numPr>
         <w:ilvl w:val="2"/>
@@ -10225,7 +10742,7 @@
     <w:name w:val="pp Bullet List Table"/>
     <w:basedOn w:val="Normal"/>
     <w:uiPriority w:val="11"/>
-    <w:rsid w:val="007F2788"/>
+    <w:rsid w:val="00CC5B87"/>
     <w:pPr>
       <w:numPr>
         <w:numId w:val="1"/>
@@ -10243,7 +10760,7 @@
     <w:name w:val="pp Chapter Number"/>
     <w:next w:val="Normal"/>
     <w:uiPriority w:val="14"/>
-    <w:rsid w:val="007F2788"/>
+    <w:rsid w:val="00CC5B87"/>
     <w:pPr>
       <w:autoSpaceDE w:val="0"/>
       <w:autoSpaceDN w:val="0"/>
@@ -10260,7 +10777,7 @@
     <w:name w:val="pp Chapter Title"/>
     <w:next w:val="Normal"/>
     <w:uiPriority w:val="14"/>
-    <w:rsid w:val="007F2788"/>
+    <w:rsid w:val="00CC5B87"/>
     <w:pPr>
       <w:autoSpaceDE w:val="0"/>
       <w:autoSpaceDN w:val="0"/>
@@ -10278,7 +10795,7 @@
   <w:style w:type="table" w:customStyle="1" w:styleId="ppTableList">
     <w:name w:val="pp Table List"/>
     <w:basedOn w:val="TableNormal"/>
-    <w:rsid w:val="007F2788"/>
+    <w:rsid w:val="00CC5B87"/>
     <w:pPr>
       <w:spacing w:before="340" w:after="0" w:line="240" w:lineRule="auto"/>
     </w:pPr>
@@ -10328,7 +10845,7 @@
   <w:style w:type="table" w:customStyle="1" w:styleId="ppChecklist">
     <w:name w:val="pp Checklist"/>
     <w:basedOn w:val="ppTableList"/>
-    <w:rsid w:val="007F2788"/>
+    <w:rsid w:val="00CC5B87"/>
     <w:tblPr>
       <w:tblStyleRowBandSize w:val="1"/>
       <w:tblStyleColBandSize w:val="1"/>
@@ -10376,7 +10893,7 @@
   <w:style w:type="paragraph" w:customStyle="1" w:styleId="ppCode">
     <w:name w:val="pp Code"/>
     <w:qFormat/>
-    <w:rsid w:val="007F2788"/>
+    <w:rsid w:val="00CC5B87"/>
     <w:pPr>
       <w:numPr>
         <w:ilvl w:val="1"/>
@@ -10403,7 +10920,7 @@
   <w:style w:type="paragraph" w:customStyle="1" w:styleId="ppCodeIndent">
     <w:name w:val="pp Code Indent"/>
     <w:basedOn w:val="ppCode"/>
-    <w:rsid w:val="007F2788"/>
+    <w:rsid w:val="00CC5B87"/>
     <w:pPr>
       <w:numPr>
         <w:ilvl w:val="2"/>
@@ -10414,7 +10931,7 @@
   <w:style w:type="paragraph" w:customStyle="1" w:styleId="ppCodeIndent2">
     <w:name w:val="pp Code Indent 2"/>
     <w:basedOn w:val="ppCodeIndent"/>
-    <w:rsid w:val="007F2788"/>
+    <w:rsid w:val="00CC5B87"/>
     <w:pPr>
       <w:numPr>
         <w:ilvl w:val="3"/>
@@ -10427,7 +10944,7 @@
     <w:basedOn w:val="Normal"/>
     <w:next w:val="ppCode"/>
     <w:qFormat/>
-    <w:rsid w:val="007F2788"/>
+    <w:rsid w:val="00CC5B87"/>
     <w:pPr>
       <w:numPr>
         <w:ilvl w:val="1"/>
@@ -10449,7 +10966,7 @@
     <w:name w:val="pp Code Language Indent"/>
     <w:basedOn w:val="ppCodeLanguage"/>
     <w:next w:val="ppCodeIndent"/>
-    <w:rsid w:val="007F2788"/>
+    <w:rsid w:val="00CC5B87"/>
     <w:pPr>
       <w:numPr>
         <w:ilvl w:val="2"/>
@@ -10461,7 +10978,7 @@
     <w:name w:val="pp Code Language Indent 2"/>
     <w:basedOn w:val="ppCodeLanguageIndent"/>
     <w:next w:val="ppCodeIndent2"/>
-    <w:rsid w:val="007F2788"/>
+    <w:rsid w:val="00CC5B87"/>
     <w:pPr>
       <w:numPr>
         <w:ilvl w:val="3"/>
@@ -10473,7 +10990,7 @@
     <w:name w:val="pp Code Language Table"/>
     <w:basedOn w:val="ppCodeLanguage"/>
     <w:next w:val="Normal"/>
-    <w:rsid w:val="007F2788"/>
+    <w:rsid w:val="00CC5B87"/>
     <w:pPr>
       <w:numPr>
         <w:ilvl w:val="0"/>
@@ -10484,7 +11001,7 @@
   <w:style w:type="paragraph" w:customStyle="1" w:styleId="ppCodeTable">
     <w:name w:val="pp Code Table"/>
     <w:basedOn w:val="ppCode"/>
-    <w:rsid w:val="007F2788"/>
+    <w:rsid w:val="00CC5B87"/>
     <w:pPr>
       <w:numPr>
         <w:ilvl w:val="0"/>
@@ -10497,7 +11014,7 @@
     <w:basedOn w:val="Normal"/>
     <w:next w:val="Normal"/>
     <w:qFormat/>
-    <w:rsid w:val="007F2788"/>
+    <w:rsid w:val="00CC5B87"/>
     <w:pPr>
       <w:numPr>
         <w:ilvl w:val="1"/>
@@ -10512,7 +11029,7 @@
     <w:basedOn w:val="Normal"/>
     <w:next w:val="ppBodyText"/>
     <w:qFormat/>
-    <w:rsid w:val="007F2788"/>
+    <w:rsid w:val="00CC5B87"/>
     <w:pPr>
       <w:numPr>
         <w:ilvl w:val="1"/>
@@ -10528,7 +11045,7 @@
     <w:name w:val="pp Figure Caption Indent"/>
     <w:basedOn w:val="ppFigureCaption"/>
     <w:next w:val="ppBodyTextIndent"/>
-    <w:rsid w:val="007F2788"/>
+    <w:rsid w:val="00CC5B87"/>
     <w:pPr>
       <w:numPr>
         <w:ilvl w:val="2"/>
@@ -10540,7 +11057,7 @@
     <w:name w:val="pp Figure Caption Indent 2"/>
     <w:basedOn w:val="ppFigureCaptionIndent"/>
     <w:next w:val="ppBodyTextIndent2"/>
-    <w:rsid w:val="007F2788"/>
+    <w:rsid w:val="00CC5B87"/>
     <w:pPr>
       <w:numPr>
         <w:ilvl w:val="3"/>
@@ -10552,7 +11069,7 @@
     <w:name w:val="pp Figure Indent"/>
     <w:basedOn w:val="ppFigure"/>
     <w:next w:val="Normal"/>
-    <w:rsid w:val="007F2788"/>
+    <w:rsid w:val="00CC5B87"/>
     <w:pPr>
       <w:numPr>
         <w:ilvl w:val="2"/>
@@ -10564,7 +11081,7 @@
     <w:name w:val="pp Figure Indent 2"/>
     <w:basedOn w:val="ppFigureIndent"/>
     <w:next w:val="Normal"/>
-    <w:rsid w:val="007F2788"/>
+    <w:rsid w:val="00CC5B87"/>
     <w:pPr>
       <w:numPr>
         <w:ilvl w:val="3"/>
@@ -10576,7 +11093,7 @@
     <w:name w:val="pp Figure Number"/>
     <w:basedOn w:val="Normal"/>
     <w:next w:val="ppFigureCaption"/>
-    <w:rsid w:val="007F2788"/>
+    <w:rsid w:val="00CC5B87"/>
     <w:pPr>
       <w:numPr>
         <w:ilvl w:val="1"/>
@@ -10593,7 +11110,7 @@
     <w:name w:val="pp Figure Number Indent"/>
     <w:basedOn w:val="ppFigureNumber"/>
     <w:next w:val="ppFigureCaptionIndent"/>
-    <w:rsid w:val="007F2788"/>
+    <w:rsid w:val="00CC5B87"/>
     <w:pPr>
       <w:numPr>
         <w:ilvl w:val="2"/>
@@ -10605,7 +11122,7 @@
     <w:name w:val="pp Figure Number Indent 2"/>
     <w:basedOn w:val="ppFigureNumberIndent"/>
     <w:next w:val="ppFigureCaptionIndent2"/>
-    <w:rsid w:val="007F2788"/>
+    <w:rsid w:val="00CC5B87"/>
     <w:pPr>
       <w:numPr>
         <w:ilvl w:val="3"/>
@@ -10616,13 +11133,13 @@
   <w:style w:type="paragraph" w:customStyle="1" w:styleId="ppListBodyText">
     <w:name w:val="pp List Body Text"/>
     <w:basedOn w:val="Normal"/>
-    <w:rsid w:val="007F2788"/>
+    <w:rsid w:val="00CC5B87"/>
   </w:style>
   <w:style w:type="paragraph" w:customStyle="1" w:styleId="ppNumberList">
     <w:name w:val="pp Number List"/>
     <w:basedOn w:val="Normal"/>
     <w:link w:val="ppNumberListChar"/>
-    <w:rsid w:val="007F2788"/>
+    <w:rsid w:val="00CC5B87"/>
     <w:pPr>
       <w:numPr>
         <w:ilvl w:val="1"/>
@@ -10638,7 +11155,7 @@
     <w:name w:val="pp List End"/>
     <w:basedOn w:val="ppNumberList"/>
     <w:next w:val="Normal"/>
-    <w:rsid w:val="007F2788"/>
+    <w:rsid w:val="00CC5B87"/>
     <w:pPr>
       <w:numPr>
         <w:ilvl w:val="0"/>
@@ -10663,7 +11180,7 @@
     <w:basedOn w:val="Normal"/>
     <w:link w:val="ppNoteChar"/>
     <w:qFormat/>
-    <w:rsid w:val="007F2788"/>
+    <w:rsid w:val="00CC5B87"/>
     <w:pPr>
       <w:numPr>
         <w:ilvl w:val="1"/>
@@ -10682,7 +11199,7 @@
   <w:style w:type="paragraph" w:customStyle="1" w:styleId="ppNoteBullet">
     <w:name w:val="pp Note Bullet"/>
     <w:basedOn w:val="ppNote"/>
-    <w:rsid w:val="007F2788"/>
+    <w:rsid w:val="00CC5B87"/>
     <w:pPr>
       <w:numPr>
         <w:ilvl w:val="0"/>
@@ -10693,7 +11210,7 @@
   <w:style w:type="paragraph" w:customStyle="1" w:styleId="ppNoteIndent">
     <w:name w:val="pp Note Indent"/>
     <w:basedOn w:val="ppNote"/>
-    <w:rsid w:val="007F2788"/>
+    <w:rsid w:val="00CC5B87"/>
     <w:pPr>
       <w:numPr>
         <w:ilvl w:val="2"/>
@@ -10704,7 +11221,7 @@
   <w:style w:type="paragraph" w:customStyle="1" w:styleId="ppNoteIndent2">
     <w:name w:val="pp Note Indent 2"/>
     <w:basedOn w:val="ppNoteIndent"/>
-    <w:rsid w:val="007F2788"/>
+    <w:rsid w:val="00CC5B87"/>
     <w:pPr>
       <w:numPr>
         <w:ilvl w:val="3"/>
@@ -10715,7 +11232,7 @@
   <w:style w:type="paragraph" w:customStyle="1" w:styleId="ppNumberListIndent">
     <w:name w:val="pp Number List Indent"/>
     <w:basedOn w:val="ppNumberList"/>
-    <w:rsid w:val="007F2788"/>
+    <w:rsid w:val="00CC5B87"/>
     <w:pPr>
       <w:numPr>
         <w:ilvl w:val="2"/>
@@ -10730,7 +11247,7 @@
   <w:style w:type="paragraph" w:customStyle="1" w:styleId="ppNumberListTable">
     <w:name w:val="pp Number List Table"/>
     <w:basedOn w:val="ppNumberList"/>
-    <w:rsid w:val="007F2788"/>
+    <w:rsid w:val="00CC5B87"/>
     <w:pPr>
       <w:numPr>
         <w:ilvl w:val="0"/>
@@ -10748,7 +11265,7 @@
     <w:name w:val="pp Procedure Start"/>
     <w:basedOn w:val="Normal"/>
     <w:next w:val="ppNumberList"/>
-    <w:rsid w:val="007F2788"/>
+    <w:rsid w:val="00CC5B87"/>
     <w:pPr>
       <w:spacing w:before="80" w:after="80"/>
     </w:pPr>
@@ -10762,7 +11279,7 @@
     <w:name w:val="pp Section"/>
     <w:basedOn w:val="Heading1"/>
     <w:next w:val="Normal"/>
-    <w:rsid w:val="007F2788"/>
+    <w:rsid w:val="00CC5B87"/>
     <w:rPr>
       <w:color w:val="333399"/>
     </w:rPr>
@@ -10771,7 +11288,7 @@
     <w:name w:val="pp Show Me"/>
     <w:basedOn w:val="Normal"/>
     <w:next w:val="ppBodyText"/>
-    <w:rsid w:val="007F2788"/>
+    <w:rsid w:val="00CC5B87"/>
     <w:rPr>
       <w:rFonts w:ascii="Britannic Bold" w:hAnsi="Britannic Bold"/>
       <w:color w:val="000080"/>
@@ -10781,7 +11298,7 @@
   <w:style w:type="table" w:customStyle="1" w:styleId="ppTableGrid">
     <w:name w:val="pp Table Grid"/>
     <w:basedOn w:val="ppTableList"/>
-    <w:rsid w:val="007F2788"/>
+    <w:rsid w:val="00CC5B87"/>
     <w:tblPr>
       <w:tblStyleRowBandSize w:val="1"/>
       <w:tblStyleColBandSize w:val="1"/>
@@ -10826,7 +11343,7 @@
   <w:style w:type="table" w:customStyle="1" w:styleId="ppTableGridIndent">
     <w:name w:val="pp Table Grid Indent"/>
     <w:basedOn w:val="ppTableGrid"/>
-    <w:rsid w:val="007F2788"/>
+    <w:rsid w:val="00CC5B87"/>
     <w:tblPr>
       <w:tblStyleRowBandSize w:val="1"/>
       <w:tblStyleColBandSize w:val="1"/>
@@ -10871,7 +11388,7 @@
   <w:style w:type="table" w:customStyle="1" w:styleId="ppTableListIndent">
     <w:name w:val="pp Table List Indent"/>
     <w:basedOn w:val="ppTableList"/>
-    <w:rsid w:val="007F2788"/>
+    <w:rsid w:val="00CC5B87"/>
     <w:tblPr>
       <w:tblStyleRowBandSize w:val="1"/>
       <w:tblStyleColBandSize w:val="1"/>
@@ -10912,7 +11429,7 @@
   </w:style>
   <w:style w:type="paragraph" w:customStyle="1" w:styleId="ppTableText">
     <w:name w:val="pp Table Text"/>
-    <w:rsid w:val="007F2788"/>
+    <w:rsid w:val="00CC5B87"/>
     <w:pPr>
       <w:autoSpaceDE w:val="0"/>
       <w:autoSpaceDN w:val="0"/>
@@ -10930,12 +11447,12 @@
     <w:name w:val="pp Topic"/>
     <w:basedOn w:val="Title"/>
     <w:next w:val="Normal"/>
-    <w:rsid w:val="007F2788"/>
+    <w:rsid w:val="00CC5B87"/>
   </w:style>
   <w:style w:type="table" w:styleId="TableGrid">
     <w:name w:val="Table Grid"/>
     <w:basedOn w:val="TableNormal"/>
-    <w:rsid w:val="007F2788"/>
+    <w:rsid w:val="00CC5B87"/>
     <w:pPr>
       <w:spacing w:before="340" w:after="0" w:line="240" w:lineRule="auto"/>
     </w:pPr>
@@ -10968,7 +11485,7 @@
     <w:link w:val="FootnoteTextChar"/>
     <w:uiPriority w:val="99"/>
     <w:unhideWhenUsed/>
-    <w:rsid w:val="007F2788"/>
+    <w:rsid w:val="00CC5B87"/>
     <w:rPr>
       <w:szCs w:val="20"/>
     </w:rPr>
@@ -10978,7 +11495,7 @@
     <w:basedOn w:val="DefaultParagraphFont"/>
     <w:link w:val="FootnoteText"/>
     <w:uiPriority w:val="99"/>
-    <w:rsid w:val="007F2788"/>
+    <w:rsid w:val="00CC5B87"/>
     <w:rPr>
       <w:rFonts w:eastAsiaTheme="minorEastAsia"/>
       <w:szCs w:val="20"/>
@@ -10991,7 +11508,7 @@
     <w:link w:val="HeaderChar"/>
     <w:uiPriority w:val="99"/>
     <w:unhideWhenUsed/>
-    <w:rsid w:val="007F2788"/>
+    <w:rsid w:val="00CC5B87"/>
     <w:pPr>
       <w:tabs>
         <w:tab w:val="center" w:pos="4680"/>
@@ -11004,7 +11521,7 @@
     <w:basedOn w:val="DefaultParagraphFont"/>
     <w:link w:val="Header"/>
     <w:uiPriority w:val="99"/>
-    <w:rsid w:val="007F2788"/>
+    <w:rsid w:val="00CC5B87"/>
     <w:rPr>
       <w:rFonts w:eastAsiaTheme="minorEastAsia"/>
       <w:lang w:bidi="en-US"/>
@@ -11016,7 +11533,7 @@
     <w:link w:val="FooterChar"/>
     <w:uiPriority w:val="99"/>
     <w:unhideWhenUsed/>
-    <w:rsid w:val="007F2788"/>
+    <w:rsid w:val="00CC5B87"/>
     <w:pPr>
       <w:tabs>
         <w:tab w:val="center" w:pos="4680"/>
@@ -11029,7 +11546,7 @@
     <w:basedOn w:val="DefaultParagraphFont"/>
     <w:link w:val="Footer"/>
     <w:uiPriority w:val="99"/>
-    <w:rsid w:val="007F2788"/>
+    <w:rsid w:val="00CC5B87"/>
     <w:rPr>
       <w:rFonts w:eastAsiaTheme="minorEastAsia"/>
       <w:lang w:bidi="en-US"/>
@@ -11039,7 +11556,7 @@
     <w:name w:val="pp Bullet List Char"/>
     <w:basedOn w:val="DefaultParagraphFont"/>
     <w:link w:val="ppBulletList"/>
-    <w:rsid w:val="007F2788"/>
+    <w:rsid w:val="00CC5B87"/>
     <w:rPr>
       <w:rFonts w:eastAsiaTheme="minorEastAsia"/>
       <w:lang w:bidi="en-US"/>
@@ -11052,7 +11569,7 @@
     <w:link w:val="TitleChar"/>
     <w:uiPriority w:val="10"/>
     <w:qFormat/>
-    <w:rsid w:val="007F2788"/>
+    <w:rsid w:val="00CC5B87"/>
     <w:pPr>
       <w:pBdr>
         <w:bottom w:val="single" w:sz="8" w:space="4" w:color="4F81BD" w:themeColor="accent1"/>
@@ -11074,7 +11591,7 @@
     <w:basedOn w:val="DefaultParagraphFont"/>
     <w:link w:val="Title"/>
     <w:uiPriority w:val="10"/>
-    <w:rsid w:val="007F2788"/>
+    <w:rsid w:val="00CC5B87"/>
     <w:rPr>
       <w:rFonts w:asciiTheme="majorHAnsi" w:eastAsiaTheme="majorEastAsia" w:hAnsiTheme="majorHAnsi" w:cstheme="majorBidi"/>
       <w:color w:val="17365D" w:themeColor="text2" w:themeShade="BF"/>
@@ -11090,7 +11607,7 @@
     <w:basedOn w:val="DefaultParagraphFont"/>
     <w:uiPriority w:val="99"/>
     <w:semiHidden/>
-    <w:rsid w:val="007F2788"/>
+    <w:rsid w:val="00CC5B87"/>
     <w:rPr>
       <w:color w:val="808080"/>
     </w:rPr>
@@ -11102,7 +11619,7 @@
     <w:uiPriority w:val="99"/>
     <w:semiHidden/>
     <w:unhideWhenUsed/>
-    <w:rsid w:val="007F2788"/>
+    <w:rsid w:val="00CC5B87"/>
     <w:pPr>
       <w:spacing w:after="0" w:line="240" w:lineRule="auto"/>
     </w:pPr>
@@ -11118,7 +11635,7 @@
     <w:link w:val="BalloonText"/>
     <w:uiPriority w:val="99"/>
     <w:semiHidden/>
-    <w:rsid w:val="007F2788"/>
+    <w:rsid w:val="00CC5B87"/>
     <w:rPr>
       <w:rFonts w:ascii="Tahoma" w:eastAsiaTheme="minorEastAsia" w:hAnsi="Tahoma" w:cs="Tahoma"/>
       <w:sz w:val="16"/>
@@ -11133,7 +11650,7 @@
     <w:uiPriority w:val="35"/>
     <w:unhideWhenUsed/>
     <w:qFormat/>
-    <w:rsid w:val="007F2788"/>
+    <w:rsid w:val="00CC5B87"/>
     <w:pPr>
       <w:spacing w:after="200" w:line="240" w:lineRule="auto"/>
     </w:pPr>
@@ -11149,7 +11666,7 @@
     <w:name w:val="pp Table"/>
     <w:basedOn w:val="TableNormal"/>
     <w:uiPriority w:val="99"/>
-    <w:rsid w:val="007F2788"/>
+    <w:rsid w:val="00CC5B87"/>
     <w:pPr>
       <w:spacing w:after="0" w:line="240" w:lineRule="auto"/>
     </w:pPr>
@@ -11181,7 +11698,7 @@
   <w:style w:type="paragraph" w:customStyle="1" w:styleId="ppBodyTextIndent3">
     <w:name w:val="pp Body Text Indent 3"/>
     <w:basedOn w:val="ppBodyTextIndent2"/>
-    <w:rsid w:val="007F2788"/>
+    <w:rsid w:val="00CC5B87"/>
     <w:pPr>
       <w:numPr>
         <w:ilvl w:val="4"/>
@@ -11192,7 +11709,7 @@
     <w:name w:val="pp Bullet List Indent 2"/>
     <w:basedOn w:val="ppBulletListIndent"/>
     <w:qFormat/>
-    <w:rsid w:val="007F2788"/>
+    <w:rsid w:val="00CC5B87"/>
     <w:pPr>
       <w:numPr>
         <w:ilvl w:val="3"/>
@@ -11204,7 +11721,7 @@
     <w:name w:val="pp Number List Indent 2"/>
     <w:basedOn w:val="ppNumberListIndent"/>
     <w:qFormat/>
-    <w:rsid w:val="007F2788"/>
+    <w:rsid w:val="00CC5B87"/>
     <w:pPr>
       <w:numPr>
         <w:ilvl w:val="3"/>
@@ -11216,7 +11733,7 @@
     <w:name w:val="pp Code Indent 3"/>
     <w:basedOn w:val="ppCodeIndent2"/>
     <w:qFormat/>
-    <w:rsid w:val="007F2788"/>
+    <w:rsid w:val="00CC5B87"/>
     <w:pPr>
       <w:numPr>
         <w:ilvl w:val="4"/>
@@ -11228,7 +11745,7 @@
     <w:basedOn w:val="ppCodeLanguageIndent2"/>
     <w:next w:val="ppCodeIndent3"/>
     <w:qFormat/>
-    <w:rsid w:val="007F2788"/>
+    <w:rsid w:val="00CC5B87"/>
     <w:pPr>
       <w:numPr>
         <w:ilvl w:val="4"/>
@@ -11239,7 +11756,7 @@
     <w:name w:val="pp Note Indent 3"/>
     <w:basedOn w:val="ppNoteIndent2"/>
     <w:qFormat/>
-    <w:rsid w:val="007F2788"/>
+    <w:rsid w:val="00CC5B87"/>
     <w:pPr>
       <w:numPr>
         <w:ilvl w:val="4"/>
@@ -11250,7 +11767,7 @@
     <w:name w:val="pp Figure Indent 3"/>
     <w:basedOn w:val="ppFigureIndent2"/>
     <w:qFormat/>
-    <w:rsid w:val="007F2788"/>
+    <w:rsid w:val="00CC5B87"/>
     <w:pPr>
       <w:numPr>
         <w:ilvl w:val="4"/>
@@ -11261,7 +11778,7 @@
     <w:name w:val="pp Figure Caption Indent 3"/>
     <w:basedOn w:val="ppFigureCaptionIndent2"/>
     <w:qFormat/>
-    <w:rsid w:val="007F2788"/>
+    <w:rsid w:val="00CC5B87"/>
     <w:pPr>
       <w:numPr>
         <w:ilvl w:val="4"/>
@@ -11272,7 +11789,7 @@
     <w:name w:val="pp Figure Number Indent 3"/>
     <w:basedOn w:val="ppFigureNumberIndent2"/>
     <w:qFormat/>
-    <w:rsid w:val="007F2788"/>
+    <w:rsid w:val="00CC5B87"/>
     <w:pPr>
       <w:numPr>
         <w:ilvl w:val="4"/>
@@ -11764,7 +12281,7 @@
 </file>
 
 <file path=word/stylesWithEffects.xml><?xml version="1.0" encoding="utf-8"?>
-<w:styles xmlns:wpc="http://schemas.microsoft.com/office/word/2010/wordprocessingCanvas" xmlns:mo="http://schemas.microsoft.com/office/mac/office/2008/main" xmlns:mc="http://schemas.openxmlformats.org/markup-compatibility/2006" xmlns:mv="urn:schemas-microsoft-com:mac:vml" xmlns:o="urn:schemas-microsoft-com:office:office" xmlns:r="http://schemas.openxmlformats.org/officeDocument/2006/relationships" xmlns:m="http://schemas.openxmlformats.org/officeDocument/2006/math" xmlns:v="urn:schemas-microsoft-com:vml" xmlns:wp14="http://schemas.microsoft.com/office/word/2010/wordprocessingDrawing" xmlns:wp="http://schemas.openxmlformats.org/drawingml/2006/wordprocessingDrawing" xmlns:w10="urn:schemas-microsoft-com:office:word" xmlns:w="http://schemas.openxmlformats.org/wordprocessingml/2006/main" xmlns:w14="http://schemas.microsoft.com/office/word/2010/wordml" xmlns:wpg="http://schemas.microsoft.com/office/word/2010/wordprocessingGroup" xmlns:wpi="http://schemas.microsoft.com/office/word/2010/wordprocessingInk" xmlns:wne="http://schemas.microsoft.com/office/word/2006/wordml" xmlns:wps="http://schemas.microsoft.com/office/word/2010/wordprocessingShape" mc:Ignorable="w14 wp14">
+<w:styles xmlns:wpc="http://schemas.microsoft.com/office/word/2010/wordprocessingCanvas" xmlns:mc="http://schemas.openxmlformats.org/markup-compatibility/2006" xmlns:o="urn:schemas-microsoft-com:office:office" xmlns:r="http://schemas.openxmlformats.org/officeDocument/2006/relationships" xmlns:m="http://schemas.openxmlformats.org/officeDocument/2006/math" xmlns:v="urn:schemas-microsoft-com:vml" xmlns:wp14="http://schemas.microsoft.com/office/word/2010/wordprocessingDrawing" xmlns:wp="http://schemas.openxmlformats.org/drawingml/2006/wordprocessingDrawing" xmlns:w10="urn:schemas-microsoft-com:office:word" xmlns:w="http://schemas.openxmlformats.org/wordprocessingml/2006/main" xmlns:w14="http://schemas.microsoft.com/office/word/2010/wordml" xmlns:wpg="http://schemas.microsoft.com/office/word/2010/wordprocessingGroup" xmlns:wpi="http://schemas.microsoft.com/office/word/2010/wordprocessingInk" xmlns:wne="http://schemas.microsoft.com/office/word/2006/wordml" xmlns:wps="http://schemas.microsoft.com/office/word/2010/wordprocessingShape" mc:Ignorable="w14 wp14">
   <w:docDefaults>
     <w:rPrDefault>
       <w:rPr>
@@ -11780,7 +12297,7 @@
       </w:pPr>
     </w:pPrDefault>
   </w:docDefaults>
-  <w:latentStyles w:defLockedState="0" w:defUIPriority="99" w:defSemiHidden="1" w:defUnhideWhenUsed="1" w:defQFormat="0" w:count="276">
+  <w:latentStyles w:defLockedState="0" w:defUIPriority="99" w:defSemiHidden="1" w:defUnhideWhenUsed="1" w:defQFormat="0" w:count="267">
     <w:lsdException w:name="Normal" w:semiHidden="0" w:uiPriority="0" w:unhideWhenUsed="0" w:qFormat="1"/>
     <w:lsdException w:name="heading 1" w:semiHidden="0" w:uiPriority="0" w:unhideWhenUsed="0" w:qFormat="1"/>
     <w:lsdException w:name="heading 2" w:uiPriority="0" w:qFormat="1"/>
@@ -11924,7 +12441,7 @@
     <w:name w:val="Normal"/>
     <w:unhideWhenUsed/>
     <w:qFormat/>
-    <w:rsid w:val="007F2788"/>
+    <w:rsid w:val="00CC5B87"/>
     <w:pPr>
       <w:spacing w:after="120"/>
     </w:pPr>
@@ -11939,7 +12456,7 @@
     <w:next w:val="ppBodyText"/>
     <w:link w:val="Heading1Char"/>
     <w:qFormat/>
-    <w:rsid w:val="007F2788"/>
+    <w:rsid w:val="00CC5B87"/>
     <w:pPr>
       <w:keepNext/>
       <w:keepLines/>
@@ -11962,7 +12479,7 @@
     <w:link w:val="Heading2Char"/>
     <w:unhideWhenUsed/>
     <w:qFormat/>
-    <w:rsid w:val="007F2788"/>
+    <w:rsid w:val="00CC5B87"/>
     <w:pPr>
       <w:keepNext/>
       <w:keepLines/>
@@ -11985,7 +12502,7 @@
     <w:link w:val="Heading3Char"/>
     <w:unhideWhenUsed/>
     <w:qFormat/>
-    <w:rsid w:val="007F2788"/>
+    <w:rsid w:val="00CC5B87"/>
     <w:pPr>
       <w:keepNext/>
       <w:keepLines/>
@@ -12006,7 +12523,7 @@
     <w:link w:val="Heading4Char"/>
     <w:unhideWhenUsed/>
     <w:qFormat/>
-    <w:rsid w:val="007F2788"/>
+    <w:rsid w:val="00CC5B87"/>
     <w:pPr>
       <w:keepNext/>
       <w:keepLines/>
@@ -12027,6 +12544,7 @@
     <w:uiPriority w:val="1"/>
     <w:semiHidden/>
     <w:unhideWhenUsed/>
+    <w:rsid w:val="00CC5B87"/>
   </w:style>
   <w:style w:type="table" w:default="1" w:styleId="TableNormal">
     <w:name w:val="Normal Table"/>
@@ -12048,12 +12566,13 @@
     <w:uiPriority w:val="99"/>
     <w:semiHidden/>
     <w:unhideWhenUsed/>
+    <w:rsid w:val="00CC5B87"/>
   </w:style>
   <w:style w:type="character" w:customStyle="1" w:styleId="Heading1Char">
     <w:name w:val="Heading 1 Char"/>
     <w:basedOn w:val="DefaultParagraphFont"/>
     <w:link w:val="Heading1"/>
-    <w:rsid w:val="007F2788"/>
+    <w:rsid w:val="00CC5B87"/>
     <w:rPr>
       <w:rFonts w:asciiTheme="majorHAnsi" w:eastAsiaTheme="majorEastAsia" w:hAnsiTheme="majorHAnsi" w:cstheme="majorBidi"/>
       <w:b/>
@@ -12068,7 +12587,7 @@
     <w:name w:val="Heading 2 Char"/>
     <w:basedOn w:val="DefaultParagraphFont"/>
     <w:link w:val="Heading2"/>
-    <w:rsid w:val="007F2788"/>
+    <w:rsid w:val="00CC5B87"/>
     <w:rPr>
       <w:rFonts w:asciiTheme="majorHAnsi" w:eastAsiaTheme="majorEastAsia" w:hAnsiTheme="majorHAnsi" w:cstheme="majorBidi"/>
       <w:b/>
@@ -12083,7 +12602,7 @@
     <w:name w:val="Heading 3 Char"/>
     <w:basedOn w:val="DefaultParagraphFont"/>
     <w:link w:val="Heading3"/>
-    <w:rsid w:val="007F2788"/>
+    <w:rsid w:val="00CC5B87"/>
     <w:rPr>
       <w:rFonts w:asciiTheme="majorHAnsi" w:eastAsiaTheme="majorEastAsia" w:hAnsiTheme="majorHAnsi" w:cstheme="majorBidi"/>
       <w:b/>
@@ -12096,7 +12615,7 @@
     <w:name w:val="Heading 4 Char"/>
     <w:basedOn w:val="DefaultParagraphFont"/>
     <w:link w:val="Heading4"/>
-    <w:rsid w:val="007F2788"/>
+    <w:rsid w:val="00CC5B87"/>
     <w:rPr>
       <w:rFonts w:asciiTheme="majorHAnsi" w:eastAsiaTheme="majorEastAsia" w:hAnsiTheme="majorHAnsi" w:cstheme="majorBidi"/>
       <w:b/>
@@ -12111,7 +12630,7 @@
     <w:name w:val="pp Body Text"/>
     <w:link w:val="ppBodyTextChar"/>
     <w:qFormat/>
-    <w:rsid w:val="007F2788"/>
+    <w:rsid w:val="00CC5B87"/>
     <w:pPr>
       <w:numPr>
         <w:ilvl w:val="1"/>
@@ -12127,7 +12646,7 @@
   <w:style w:type="paragraph" w:customStyle="1" w:styleId="ppBodyTextIndent">
     <w:name w:val="pp Body Text Indent"/>
     <w:basedOn w:val="ppBodyText"/>
-    <w:rsid w:val="007F2788"/>
+    <w:rsid w:val="00CC5B87"/>
     <w:pPr>
       <w:numPr>
         <w:ilvl w:val="2"/>
@@ -12137,7 +12656,7 @@
   <w:style w:type="paragraph" w:customStyle="1" w:styleId="ppBodyTextIndent2">
     <w:name w:val="pp Body Text Indent 2"/>
     <w:basedOn w:val="ppBodyTextIndent"/>
-    <w:rsid w:val="007F2788"/>
+    <w:rsid w:val="00CC5B87"/>
     <w:pPr>
       <w:numPr>
         <w:ilvl w:val="3"/>
@@ -12149,7 +12668,7 @@
     <w:basedOn w:val="ppNumberList"/>
     <w:link w:val="ppBulletListChar"/>
     <w:qFormat/>
-    <w:rsid w:val="007F2788"/>
+    <w:rsid w:val="00CC5B87"/>
     <w:pPr>
       <w:numPr>
         <w:numId w:val="8"/>
@@ -12163,7 +12682,7 @@
   <w:style w:type="paragraph" w:customStyle="1" w:styleId="ppBulletListIndent">
     <w:name w:val="pp Bullet List Indent"/>
     <w:basedOn w:val="ppBulletList"/>
-    <w:rsid w:val="007F2788"/>
+    <w:rsid w:val="00CC5B87"/>
     <w:pPr>
       <w:numPr>
         <w:ilvl w:val="2"/>
@@ -12175,7 +12694,7 @@
     <w:name w:val="pp Bullet List Table"/>
     <w:basedOn w:val="Normal"/>
     <w:uiPriority w:val="11"/>
-    <w:rsid w:val="007F2788"/>
+    <w:rsid w:val="00CC5B87"/>
     <w:pPr>
       <w:numPr>
         <w:numId w:val="1"/>
@@ -12193,7 +12712,7 @@
     <w:name w:val="pp Chapter Number"/>
     <w:next w:val="Normal"/>
     <w:uiPriority w:val="14"/>
-    <w:rsid w:val="007F2788"/>
+    <w:rsid w:val="00CC5B87"/>
     <w:pPr>
       <w:autoSpaceDE w:val="0"/>
       <w:autoSpaceDN w:val="0"/>
@@ -12210,7 +12729,7 @@
     <w:name w:val="pp Chapter Title"/>
     <w:next w:val="Normal"/>
     <w:uiPriority w:val="14"/>
-    <w:rsid w:val="007F2788"/>
+    <w:rsid w:val="00CC5B87"/>
     <w:pPr>
       <w:autoSpaceDE w:val="0"/>
       <w:autoSpaceDN w:val="0"/>
@@ -12228,7 +12747,7 @@
   <w:style w:type="table" w:customStyle="1" w:styleId="ppTableList">
     <w:name w:val="pp Table List"/>
     <w:basedOn w:val="TableNormal"/>
-    <w:rsid w:val="007F2788"/>
+    <w:rsid w:val="00CC5B87"/>
     <w:pPr>
       <w:spacing w:before="340" w:after="0" w:line="240" w:lineRule="auto"/>
     </w:pPr>
@@ -12278,7 +12797,7 @@
   <w:style w:type="table" w:customStyle="1" w:styleId="ppChecklist">
     <w:name w:val="pp Checklist"/>
     <w:basedOn w:val="ppTableList"/>
-    <w:rsid w:val="007F2788"/>
+    <w:rsid w:val="00CC5B87"/>
     <w:tblPr>
       <w:tblStyleRowBandSize w:val="1"/>
       <w:tblStyleColBandSize w:val="1"/>
@@ -12326,7 +12845,7 @@
   <w:style w:type="paragraph" w:customStyle="1" w:styleId="ppCode">
     <w:name w:val="pp Code"/>
     <w:qFormat/>
-    <w:rsid w:val="007F2788"/>
+    <w:rsid w:val="00CC5B87"/>
     <w:pPr>
       <w:numPr>
         <w:ilvl w:val="1"/>
@@ -12353,7 +12872,7 @@
   <w:style w:type="paragraph" w:customStyle="1" w:styleId="ppCodeIndent">
     <w:name w:val="pp Code Indent"/>
     <w:basedOn w:val="ppCode"/>
-    <w:rsid w:val="007F2788"/>
+    <w:rsid w:val="00CC5B87"/>
     <w:pPr>
       <w:numPr>
         <w:ilvl w:val="2"/>
@@ -12364,7 +12883,7 @@
   <w:style w:type="paragraph" w:customStyle="1" w:styleId="ppCodeIndent2">
     <w:name w:val="pp Code Indent 2"/>
     <w:basedOn w:val="ppCodeIndent"/>
-    <w:rsid w:val="007F2788"/>
+    <w:rsid w:val="00CC5B87"/>
     <w:pPr>
       <w:numPr>
         <w:ilvl w:val="3"/>
@@ -12377,7 +12896,7 @@
     <w:basedOn w:val="Normal"/>
     <w:next w:val="ppCode"/>
     <w:qFormat/>
-    <w:rsid w:val="007F2788"/>
+    <w:rsid w:val="00CC5B87"/>
     <w:pPr>
       <w:numPr>
         <w:ilvl w:val="1"/>
@@ -12399,7 +12918,7 @@
     <w:name w:val="pp Code Language Indent"/>
     <w:basedOn w:val="ppCodeLanguage"/>
     <w:next w:val="ppCodeIndent"/>
-    <w:rsid w:val="007F2788"/>
+    <w:rsid w:val="00CC5B87"/>
     <w:pPr>
       <w:numPr>
         <w:ilvl w:val="2"/>
@@ -12411,7 +12930,7 @@
     <w:name w:val="pp Code Language Indent 2"/>
     <w:basedOn w:val="ppCodeLanguageIndent"/>
     <w:next w:val="ppCodeIndent2"/>
-    <w:rsid w:val="007F2788"/>
+    <w:rsid w:val="00CC5B87"/>
     <w:pPr>
       <w:numPr>
         <w:ilvl w:val="3"/>
@@ -12423,7 +12942,7 @@
     <w:name w:val="pp Code Language Table"/>
     <w:basedOn w:val="ppCodeLanguage"/>
     <w:next w:val="Normal"/>
-    <w:rsid w:val="007F2788"/>
+    <w:rsid w:val="00CC5B87"/>
     <w:pPr>
       <w:numPr>
         <w:ilvl w:val="0"/>
@@ -12434,7 +12953,7 @@
   <w:style w:type="paragraph" w:customStyle="1" w:styleId="ppCodeTable">
     <w:name w:val="pp Code Table"/>
     <w:basedOn w:val="ppCode"/>
-    <w:rsid w:val="007F2788"/>
+    <w:rsid w:val="00CC5B87"/>
     <w:pPr>
       <w:numPr>
         <w:ilvl w:val="0"/>
@@ -12447,7 +12966,7 @@
     <w:basedOn w:val="Normal"/>
     <w:next w:val="Normal"/>
     <w:qFormat/>
-    <w:rsid w:val="007F2788"/>
+    <w:rsid w:val="00CC5B87"/>
     <w:pPr>
       <w:numPr>
         <w:ilvl w:val="1"/>
@@ -12462,7 +12981,7 @@
     <w:basedOn w:val="Normal"/>
     <w:next w:val="ppBodyText"/>
     <w:qFormat/>
-    <w:rsid w:val="007F2788"/>
+    <w:rsid w:val="00CC5B87"/>
     <w:pPr>
       <w:numPr>
         <w:ilvl w:val="1"/>
@@ -12478,7 +12997,7 @@
     <w:name w:val="pp Figure Caption Indent"/>
     <w:basedOn w:val="ppFigureCaption"/>
     <w:next w:val="ppBodyTextIndent"/>
-    <w:rsid w:val="007F2788"/>
+    <w:rsid w:val="00CC5B87"/>
     <w:pPr>
       <w:numPr>
         <w:ilvl w:val="2"/>
@@ -12490,7 +13009,7 @@
     <w:name w:val="pp Figure Caption Indent 2"/>
     <w:basedOn w:val="ppFigureCaptionIndent"/>
     <w:next w:val="ppBodyTextIndent2"/>
-    <w:rsid w:val="007F2788"/>
+    <w:rsid w:val="00CC5B87"/>
     <w:pPr>
       <w:numPr>
         <w:ilvl w:val="3"/>
@@ -12502,7 +13021,7 @@
     <w:name w:val="pp Figure Indent"/>
     <w:basedOn w:val="ppFigure"/>
     <w:next w:val="Normal"/>
-    <w:rsid w:val="007F2788"/>
+    <w:rsid w:val="00CC5B87"/>
     <w:pPr>
       <w:numPr>
         <w:ilvl w:val="2"/>
@@ -12514,7 +13033,7 @@
     <w:name w:val="pp Figure Indent 2"/>
     <w:basedOn w:val="ppFigureIndent"/>
     <w:next w:val="Normal"/>
-    <w:rsid w:val="007F2788"/>
+    <w:rsid w:val="00CC5B87"/>
     <w:pPr>
       <w:numPr>
         <w:ilvl w:val="3"/>
@@ -12526,7 +13045,7 @@
     <w:name w:val="pp Figure Number"/>
     <w:basedOn w:val="Normal"/>
     <w:next w:val="ppFigureCaption"/>
-    <w:rsid w:val="007F2788"/>
+    <w:rsid w:val="00CC5B87"/>
     <w:pPr>
       <w:numPr>
         <w:ilvl w:val="1"/>
@@ -12543,7 +13062,7 @@
     <w:name w:val="pp Figure Number Indent"/>
     <w:basedOn w:val="ppFigureNumber"/>
     <w:next w:val="ppFigureCaptionIndent"/>
-    <w:rsid w:val="007F2788"/>
+    <w:rsid w:val="00CC5B87"/>
     <w:pPr>
       <w:numPr>
         <w:ilvl w:val="2"/>
@@ -12555,7 +13074,7 @@
     <w:name w:val="pp Figure Number Indent 2"/>
     <w:basedOn w:val="ppFigureNumberIndent"/>
     <w:next w:val="ppFigureCaptionIndent2"/>
-    <w:rsid w:val="007F2788"/>
+    <w:rsid w:val="00CC5B87"/>
     <w:pPr>
       <w:numPr>
         <w:ilvl w:val="3"/>
@@ -12566,13 +13085,13 @@
   <w:style w:type="paragraph" w:customStyle="1" w:styleId="ppListBodyText">
     <w:name w:val="pp List Body Text"/>
     <w:basedOn w:val="Normal"/>
-    <w:rsid w:val="007F2788"/>
+    <w:rsid w:val="00CC5B87"/>
   </w:style>
   <w:style w:type="paragraph" w:customStyle="1" w:styleId="ppNumberList">
     <w:name w:val="pp Number List"/>
     <w:basedOn w:val="Normal"/>
     <w:link w:val="ppNumberListChar"/>
-    <w:rsid w:val="007F2788"/>
+    <w:rsid w:val="00CC5B87"/>
     <w:pPr>
       <w:numPr>
         <w:ilvl w:val="1"/>
@@ -12588,7 +13107,7 @@
     <w:name w:val="pp List End"/>
     <w:basedOn w:val="ppNumberList"/>
     <w:next w:val="Normal"/>
-    <w:rsid w:val="007F2788"/>
+    <w:rsid w:val="00CC5B87"/>
     <w:pPr>
       <w:numPr>
         <w:ilvl w:val="0"/>
@@ -12613,7 +13132,7 @@
     <w:basedOn w:val="Normal"/>
     <w:link w:val="ppNoteChar"/>
     <w:qFormat/>
-    <w:rsid w:val="007F2788"/>
+    <w:rsid w:val="00CC5B87"/>
     <w:pPr>
       <w:numPr>
         <w:ilvl w:val="1"/>
@@ -12632,7 +13151,7 @@
   <w:style w:type="paragraph" w:customStyle="1" w:styleId="ppNoteBullet">
     <w:name w:val="pp Note Bullet"/>
     <w:basedOn w:val="ppNote"/>
-    <w:rsid w:val="007F2788"/>
+    <w:rsid w:val="00CC5B87"/>
     <w:pPr>
       <w:numPr>
         <w:ilvl w:val="0"/>
@@ -12643,7 +13162,7 @@
   <w:style w:type="paragraph" w:customStyle="1" w:styleId="ppNoteIndent">
     <w:name w:val="pp Note Indent"/>
     <w:basedOn w:val="ppNote"/>
-    <w:rsid w:val="007F2788"/>
+    <w:rsid w:val="00CC5B87"/>
     <w:pPr>
       <w:numPr>
         <w:ilvl w:val="2"/>
@@ -12654,7 +13173,7 @@
   <w:style w:type="paragraph" w:customStyle="1" w:styleId="ppNoteIndent2">
     <w:name w:val="pp Note Indent 2"/>
     <w:basedOn w:val="ppNoteIndent"/>
-    <w:rsid w:val="007F2788"/>
+    <w:rsid w:val="00CC5B87"/>
     <w:pPr>
       <w:numPr>
         <w:ilvl w:val="3"/>
@@ -12665,7 +13184,7 @@
   <w:style w:type="paragraph" w:customStyle="1" w:styleId="ppNumberListIndent">
     <w:name w:val="pp Number List Indent"/>
     <w:basedOn w:val="ppNumberList"/>
-    <w:rsid w:val="007F2788"/>
+    <w:rsid w:val="00CC5B87"/>
     <w:pPr>
       <w:numPr>
         <w:ilvl w:val="2"/>
@@ -12680,7 +13199,7 @@
   <w:style w:type="paragraph" w:customStyle="1" w:styleId="ppNumberListTable">
     <w:name w:val="pp Number List Table"/>
     <w:basedOn w:val="ppNumberList"/>
-    <w:rsid w:val="007F2788"/>
+    <w:rsid w:val="00CC5B87"/>
     <w:pPr>
       <w:numPr>
         <w:ilvl w:val="0"/>
@@ -12698,7 +13217,7 @@
     <w:name w:val="pp Procedure Start"/>
     <w:basedOn w:val="Normal"/>
     <w:next w:val="ppNumberList"/>
-    <w:rsid w:val="007F2788"/>
+    <w:rsid w:val="00CC5B87"/>
     <w:pPr>
       <w:spacing w:before="80" w:after="80"/>
     </w:pPr>
@@ -12712,7 +13231,7 @@
     <w:name w:val="pp Section"/>
     <w:basedOn w:val="Heading1"/>
     <w:next w:val="Normal"/>
-    <w:rsid w:val="007F2788"/>
+    <w:rsid w:val="00CC5B87"/>
     <w:rPr>
       <w:color w:val="333399"/>
     </w:rPr>
@@ -12721,7 +13240,7 @@
     <w:name w:val="pp Show Me"/>
     <w:basedOn w:val="Normal"/>
     <w:next w:val="ppBodyText"/>
-    <w:rsid w:val="007F2788"/>
+    <w:rsid w:val="00CC5B87"/>
     <w:rPr>
       <w:rFonts w:ascii="Britannic Bold" w:hAnsi="Britannic Bold"/>
       <w:color w:val="000080"/>
@@ -12731,7 +13250,7 @@
   <w:style w:type="table" w:customStyle="1" w:styleId="ppTableGrid">
     <w:name w:val="pp Table Grid"/>
     <w:basedOn w:val="ppTableList"/>
-    <w:rsid w:val="007F2788"/>
+    <w:rsid w:val="00CC5B87"/>
     <w:tblPr>
       <w:tblStyleRowBandSize w:val="1"/>
       <w:tblStyleColBandSize w:val="1"/>
@@ -12776,7 +13295,7 @@
   <w:style w:type="table" w:customStyle="1" w:styleId="ppTableGridIndent">
     <w:name w:val="pp Table Grid Indent"/>
     <w:basedOn w:val="ppTableGrid"/>
-    <w:rsid w:val="007F2788"/>
+    <w:rsid w:val="00CC5B87"/>
     <w:tblPr>
       <w:tblStyleRowBandSize w:val="1"/>
       <w:tblStyleColBandSize w:val="1"/>
@@ -12821,7 +13340,7 @@
   <w:style w:type="table" w:customStyle="1" w:styleId="ppTableListIndent">
     <w:name w:val="pp Table List Indent"/>
     <w:basedOn w:val="ppTableList"/>
-    <w:rsid w:val="007F2788"/>
+    <w:rsid w:val="00CC5B87"/>
     <w:tblPr>
       <w:tblStyleRowBandSize w:val="1"/>
       <w:tblStyleColBandSize w:val="1"/>
@@ -12862,7 +13381,7 @@
   </w:style>
   <w:style w:type="paragraph" w:customStyle="1" w:styleId="ppTableText">
     <w:name w:val="pp Table Text"/>
-    <w:rsid w:val="007F2788"/>
+    <w:rsid w:val="00CC5B87"/>
     <w:pPr>
       <w:autoSpaceDE w:val="0"/>
       <w:autoSpaceDN w:val="0"/>
@@ -12880,12 +13399,12 @@
     <w:name w:val="pp Topic"/>
     <w:basedOn w:val="Title"/>
     <w:next w:val="Normal"/>
-    <w:rsid w:val="007F2788"/>
+    <w:rsid w:val="00CC5B87"/>
   </w:style>
   <w:style w:type="table" w:styleId="TableGrid">
     <w:name w:val="Table Grid"/>
     <w:basedOn w:val="TableNormal"/>
-    <w:rsid w:val="007F2788"/>
+    <w:rsid w:val="00CC5B87"/>
     <w:pPr>
       <w:spacing w:before="340" w:after="0" w:line="240" w:lineRule="auto"/>
     </w:pPr>
@@ -12918,7 +13437,7 @@
     <w:link w:val="FootnoteTextChar"/>
     <w:uiPriority w:val="99"/>
     <w:unhideWhenUsed/>
-    <w:rsid w:val="007F2788"/>
+    <w:rsid w:val="00CC5B87"/>
     <w:rPr>
       <w:szCs w:val="20"/>
     </w:rPr>
@@ -12928,7 +13447,7 @@
     <w:basedOn w:val="DefaultParagraphFont"/>
     <w:link w:val="FootnoteText"/>
     <w:uiPriority w:val="99"/>
-    <w:rsid w:val="007F2788"/>
+    <w:rsid w:val="00CC5B87"/>
     <w:rPr>
       <w:rFonts w:eastAsiaTheme="minorEastAsia"/>
       <w:szCs w:val="20"/>
@@ -12941,7 +13460,7 @@
     <w:link w:val="HeaderChar"/>
     <w:uiPriority w:val="99"/>
     <w:unhideWhenUsed/>
-    <w:rsid w:val="007F2788"/>
+    <w:rsid w:val="00CC5B87"/>
     <w:pPr>
       <w:tabs>
         <w:tab w:val="center" w:pos="4680"/>
@@ -12954,7 +13473,7 @@
     <w:basedOn w:val="DefaultParagraphFont"/>
     <w:link w:val="Header"/>
     <w:uiPriority w:val="99"/>
-    <w:rsid w:val="007F2788"/>
+    <w:rsid w:val="00CC5B87"/>
     <w:rPr>
       <w:rFonts w:eastAsiaTheme="minorEastAsia"/>
       <w:lang w:bidi="en-US"/>
@@ -12966,7 +13485,7 @@
     <w:link w:val="FooterChar"/>
     <w:uiPriority w:val="99"/>
     <w:unhideWhenUsed/>
-    <w:rsid w:val="007F2788"/>
+    <w:rsid w:val="00CC5B87"/>
     <w:pPr>
       <w:tabs>
         <w:tab w:val="center" w:pos="4680"/>
@@ -12979,7 +13498,7 @@
     <w:basedOn w:val="DefaultParagraphFont"/>
     <w:link w:val="Footer"/>
     <w:uiPriority w:val="99"/>
-    <w:rsid w:val="007F2788"/>
+    <w:rsid w:val="00CC5B87"/>
     <w:rPr>
       <w:rFonts w:eastAsiaTheme="minorEastAsia"/>
       <w:lang w:bidi="en-US"/>
@@ -12989,7 +13508,7 @@
     <w:name w:val="pp Bullet List Char"/>
     <w:basedOn w:val="DefaultParagraphFont"/>
     <w:link w:val="ppBulletList"/>
-    <w:rsid w:val="007F2788"/>
+    <w:rsid w:val="00CC5B87"/>
     <w:rPr>
       <w:rFonts w:eastAsiaTheme="minorEastAsia"/>
       <w:lang w:bidi="en-US"/>
@@ -13002,7 +13521,7 @@
     <w:link w:val="TitleChar"/>
     <w:uiPriority w:val="10"/>
     <w:qFormat/>
-    <w:rsid w:val="007F2788"/>
+    <w:rsid w:val="00CC5B87"/>
     <w:pPr>
       <w:pBdr>
         <w:bottom w:val="single" w:sz="8" w:space="4" w:color="4F81BD" w:themeColor="accent1"/>
@@ -13024,7 +13543,7 @@
     <w:basedOn w:val="DefaultParagraphFont"/>
     <w:link w:val="Title"/>
     <w:uiPriority w:val="10"/>
-    <w:rsid w:val="007F2788"/>
+    <w:rsid w:val="00CC5B87"/>
     <w:rPr>
       <w:rFonts w:asciiTheme="majorHAnsi" w:eastAsiaTheme="majorEastAsia" w:hAnsiTheme="majorHAnsi" w:cstheme="majorBidi"/>
       <w:color w:val="17365D" w:themeColor="text2" w:themeShade="BF"/>
@@ -13040,7 +13559,7 @@
     <w:basedOn w:val="DefaultParagraphFont"/>
     <w:uiPriority w:val="99"/>
     <w:semiHidden/>
-    <w:rsid w:val="007F2788"/>
+    <w:rsid w:val="00CC5B87"/>
     <w:rPr>
       <w:color w:val="808080"/>
     </w:rPr>
@@ -13052,7 +13571,7 @@
     <w:uiPriority w:val="99"/>
     <w:semiHidden/>
     <w:unhideWhenUsed/>
-    <w:rsid w:val="007F2788"/>
+    <w:rsid w:val="00CC5B87"/>
     <w:pPr>
       <w:spacing w:after="0" w:line="240" w:lineRule="auto"/>
     </w:pPr>
@@ -13068,7 +13587,7 @@
     <w:link w:val="BalloonText"/>
     <w:uiPriority w:val="99"/>
     <w:semiHidden/>
-    <w:rsid w:val="007F2788"/>
+    <w:rsid w:val="00CC5B87"/>
     <w:rPr>
       <w:rFonts w:ascii="Tahoma" w:eastAsiaTheme="minorEastAsia" w:hAnsi="Tahoma" w:cs="Tahoma"/>
       <w:sz w:val="16"/>
@@ -13083,7 +13602,7 @@
     <w:uiPriority w:val="35"/>
     <w:unhideWhenUsed/>
     <w:qFormat/>
-    <w:rsid w:val="007F2788"/>
+    <w:rsid w:val="00CC5B87"/>
     <w:pPr>
       <w:spacing w:after="200" w:line="240" w:lineRule="auto"/>
     </w:pPr>
@@ -13099,7 +13618,7 @@
     <w:name w:val="pp Table"/>
     <w:basedOn w:val="TableNormal"/>
     <w:uiPriority w:val="99"/>
-    <w:rsid w:val="007F2788"/>
+    <w:rsid w:val="00CC5B87"/>
     <w:pPr>
       <w:spacing w:after="0" w:line="240" w:lineRule="auto"/>
     </w:pPr>
@@ -13131,7 +13650,7 @@
   <w:style w:type="paragraph" w:customStyle="1" w:styleId="ppBodyTextIndent3">
     <w:name w:val="pp Body Text Indent 3"/>
     <w:basedOn w:val="ppBodyTextIndent2"/>
-    <w:rsid w:val="007F2788"/>
+    <w:rsid w:val="00CC5B87"/>
     <w:pPr>
       <w:numPr>
         <w:ilvl w:val="4"/>
@@ -13142,7 +13661,7 @@
     <w:name w:val="pp Bullet List Indent 2"/>
     <w:basedOn w:val="ppBulletListIndent"/>
     <w:qFormat/>
-    <w:rsid w:val="007F2788"/>
+    <w:rsid w:val="00CC5B87"/>
     <w:pPr>
       <w:numPr>
         <w:ilvl w:val="3"/>
@@ -13154,7 +13673,7 @@
     <w:name w:val="pp Number List Indent 2"/>
     <w:basedOn w:val="ppNumberListIndent"/>
     <w:qFormat/>
-    <w:rsid w:val="007F2788"/>
+    <w:rsid w:val="00CC5B87"/>
     <w:pPr>
       <w:numPr>
         <w:ilvl w:val="3"/>
@@ -13166,7 +13685,7 @@
     <w:name w:val="pp Code Indent 3"/>
     <w:basedOn w:val="ppCodeIndent2"/>
     <w:qFormat/>
-    <w:rsid w:val="007F2788"/>
+    <w:rsid w:val="00CC5B87"/>
     <w:pPr>
       <w:numPr>
         <w:ilvl w:val="4"/>
@@ -13178,7 +13697,7 @@
     <w:basedOn w:val="ppCodeLanguageIndent2"/>
     <w:next w:val="ppCodeIndent3"/>
     <w:qFormat/>
-    <w:rsid w:val="007F2788"/>
+    <w:rsid w:val="00CC5B87"/>
     <w:pPr>
       <w:numPr>
         <w:ilvl w:val="4"/>
@@ -13189,7 +13708,7 @@
     <w:name w:val="pp Note Indent 3"/>
     <w:basedOn w:val="ppNoteIndent2"/>
     <w:qFormat/>
-    <w:rsid w:val="007F2788"/>
+    <w:rsid w:val="00CC5B87"/>
     <w:pPr>
       <w:numPr>
         <w:ilvl w:val="4"/>
@@ -13200,7 +13719,7 @@
     <w:name w:val="pp Figure Indent 3"/>
     <w:basedOn w:val="ppFigureIndent2"/>
     <w:qFormat/>
-    <w:rsid w:val="007F2788"/>
+    <w:rsid w:val="00CC5B87"/>
     <w:pPr>
       <w:numPr>
         <w:ilvl w:val="4"/>
@@ -13211,7 +13730,7 @@
     <w:name w:val="pp Figure Caption Indent 3"/>
     <w:basedOn w:val="ppFigureCaptionIndent2"/>
     <w:qFormat/>
-    <w:rsid w:val="007F2788"/>
+    <w:rsid w:val="00CC5B87"/>
     <w:pPr>
       <w:numPr>
         <w:ilvl w:val="4"/>
@@ -13222,7 +13741,7 @@
     <w:name w:val="pp Figure Number Indent 3"/>
     <w:basedOn w:val="ppFigureNumberIndent2"/>
     <w:qFormat/>
-    <w:rsid w:val="007F2788"/>
+    <w:rsid w:val="00CC5B87"/>
     <w:pPr>
       <w:numPr>
         <w:ilvl w:val="4"/>
@@ -13714,7 +14233,7 @@
 </file>
 
 <file path=word/glossary/document.xml><?xml version="1.0" encoding="utf-8"?>
-<w:glossaryDocument xmlns:wpc="http://schemas.microsoft.com/office/word/2010/wordprocessingCanvas" xmlns:mo="http://schemas.microsoft.com/office/mac/office/2008/main" xmlns:mc="http://schemas.openxmlformats.org/markup-compatibility/2006" xmlns:mv="urn:schemas-microsoft-com:mac:vml" xmlns:o="urn:schemas-microsoft-com:office:office" xmlns:r="http://schemas.openxmlformats.org/officeDocument/2006/relationships" xmlns:m="http://schemas.openxmlformats.org/officeDocument/2006/math" xmlns:v="urn:schemas-microsoft-com:vml" xmlns:wp14="http://schemas.microsoft.com/office/word/2010/wordprocessingDrawing" xmlns:wp="http://schemas.openxmlformats.org/drawingml/2006/wordprocessingDrawing" xmlns:w10="urn:schemas-microsoft-com:office:word" xmlns:w="http://schemas.openxmlformats.org/wordprocessingml/2006/main" xmlns:w14="http://schemas.microsoft.com/office/word/2010/wordml" xmlns:wpg="http://schemas.microsoft.com/office/word/2010/wordprocessingGroup" xmlns:wpi="http://schemas.microsoft.com/office/word/2010/wordprocessingInk" xmlns:wne="http://schemas.microsoft.com/office/word/2006/wordml" xmlns:wps="http://schemas.microsoft.com/office/word/2010/wordprocessingShape" mc:Ignorable="w14 wp14">
+<w:glossaryDocument xmlns:wpc="http://schemas.microsoft.com/office/word/2010/wordprocessingCanvas" xmlns:mc="http://schemas.openxmlformats.org/markup-compatibility/2006" xmlns:o="urn:schemas-microsoft-com:office:office" xmlns:r="http://schemas.openxmlformats.org/officeDocument/2006/relationships" xmlns:m="http://schemas.openxmlformats.org/officeDocument/2006/math" xmlns:v="urn:schemas-microsoft-com:vml" xmlns:wp14="http://schemas.microsoft.com/office/word/2010/wordprocessingDrawing" xmlns:wp="http://schemas.openxmlformats.org/drawingml/2006/wordprocessingDrawing" xmlns:w10="urn:schemas-microsoft-com:office:word" xmlns:w="http://schemas.openxmlformats.org/wordprocessingml/2006/main" xmlns:w14="http://schemas.microsoft.com/office/word/2010/wordml" xmlns:wpg="http://schemas.microsoft.com/office/word/2010/wordprocessingGroup" xmlns:wpi="http://schemas.microsoft.com/office/word/2010/wordprocessingInk" xmlns:wne="http://schemas.microsoft.com/office/word/2006/wordml" xmlns:wps="http://schemas.microsoft.com/office/word/2010/wordprocessingShape" mc:Ignorable="w14 wp14">
   <w:docParts>
     <w:docPart>
       <w:docPartPr>
@@ -13751,23 +14270,23 @@
   <w:font w:name="Times New Roman">
     <w:panose1 w:val="02020603050405020304"/>
     <w:charset w:val="00"/>
-    <w:family w:val="auto"/>
+    <w:family w:val="roman"/>
     <w:pitch w:val="variable"/>
-    <w:sig w:usb0="00000003" w:usb1="00000000" w:usb2="00000000" w:usb3="00000000" w:csb0="00000001" w:csb1="00000000"/>
+    <w:sig w:usb0="E0002AFF" w:usb1="C0007843" w:usb2="00000009" w:usb3="00000000" w:csb0="000001FF" w:csb1="00000000"/>
   </w:font>
   <w:font w:name="Symbol">
-    <w:panose1 w:val="00000000000000000000"/>
+    <w:panose1 w:val="05050102010706020507"/>
     <w:charset w:val="02"/>
-    <w:family w:val="auto"/>
+    <w:family w:val="roman"/>
     <w:pitch w:val="variable"/>
     <w:sig w:usb0="00000000" w:usb1="10000000" w:usb2="00000000" w:usb3="00000000" w:csb0="80000000" w:csb1="00000000"/>
   </w:font>
   <w:font w:name="Verdana">
     <w:panose1 w:val="020B0604030504040204"/>
     <w:charset w:val="00"/>
-    <w:family w:val="auto"/>
+    <w:family w:val="swiss"/>
     <w:pitch w:val="variable"/>
-    <w:sig w:usb0="00000003" w:usb1="00000000" w:usb2="00000000" w:usb3="00000000" w:csb0="00000001" w:csb1="00000000"/>
+    <w:sig w:usb0="A10006FF" w:usb1="4000205B" w:usb2="00000010" w:usb3="00000000" w:csb0="0000019F" w:csb1="00000000"/>
   </w:font>
   <w:font w:name="Wingdings">
     <w:panose1 w:val="05000000000000000000"/>
@@ -13779,39 +14298,39 @@
   <w:font w:name="Courier New">
     <w:panose1 w:val="02070309020205020404"/>
     <w:charset w:val="00"/>
-    <w:family w:val="auto"/>
-    <w:pitch w:val="variable"/>
-    <w:sig w:usb0="00000003" w:usb1="00000000" w:usb2="00000000" w:usb3="00000000" w:csb0="00000001" w:csb1="00000000"/>
+    <w:family w:val="modern"/>
+    <w:pitch w:val="fixed"/>
+    <w:sig w:usb0="E0002AFF" w:usb1="C0007843" w:usb2="00000009" w:usb3="00000000" w:csb0="000001FF" w:csb1="00000000"/>
   </w:font>
   <w:font w:name="Calibri">
     <w:panose1 w:val="020F0502020204030204"/>
     <w:charset w:val="00"/>
-    <w:family w:val="auto"/>
+    <w:family w:val="swiss"/>
     <w:pitch w:val="variable"/>
-    <w:sig w:usb0="00000003" w:usb1="00000000" w:usb2="00000000" w:usb3="00000000" w:csb0="00000001" w:csb1="00000000"/>
+    <w:sig w:usb0="E10002FF" w:usb1="4000ACFF" w:usb2="00000009" w:usb3="00000000" w:csb0="0000019F" w:csb1="00000000"/>
   </w:font>
-  <w:font w:name="ＭＳ 明朝">
-    <w:panose1 w:val="00000000000000000000"/>
+  <w:font w:name="MS Mincho">
+    <w:altName w:val="ＭＳ 明朝"/>
+    <w:panose1 w:val="02020609040205080304"/>
     <w:charset w:val="80"/>
-    <w:family w:val="roman"/>
-    <w:notTrueType/>
+    <w:family w:val="modern"/>
     <w:pitch w:val="fixed"/>
-    <w:sig w:usb0="00000001" w:usb1="08070000" w:usb2="00000010" w:usb3="00000000" w:csb0="00020000" w:csb1="00000000"/>
+    <w:sig w:usb0="E00002FF" w:usb1="6AC7FDFB" w:usb2="08000012" w:usb3="00000000" w:csb0="0002009F" w:csb1="00000000"/>
   </w:font>
   <w:font w:name="Cambria">
     <w:panose1 w:val="02040503050406030204"/>
     <w:charset w:val="00"/>
-    <w:family w:val="auto"/>
+    <w:family w:val="roman"/>
     <w:pitch w:val="variable"/>
-    <w:sig w:usb0="00000003" w:usb1="00000000" w:usb2="00000000" w:usb3="00000000" w:csb0="00000001" w:csb1="00000000"/>
+    <w:sig w:usb0="E00002FF" w:usb1="400004FF" w:usb2="00000000" w:usb3="00000000" w:csb0="0000019F" w:csb1="00000000"/>
   </w:font>
-  <w:font w:name="ＭＳ ゴシック">
-    <w:panose1 w:val="00000000000000000000"/>
+  <w:font w:name="MS Gothic">
+    <w:altName w:val="ＭＳ ゴシック"/>
+    <w:panose1 w:val="020B0609070205080204"/>
     <w:charset w:val="80"/>
     <w:family w:val="modern"/>
-    <w:notTrueType/>
     <w:pitch w:val="fixed"/>
-    <w:sig w:usb0="00000001" w:usb1="08070000" w:usb2="00000010" w:usb3="00000000" w:csb0="00020000" w:csb1="00000000"/>
+    <w:sig w:usb0="E00002FF" w:usb1="6AC7FDFB" w:usb2="08000012" w:usb3="00000000" w:csb0="0002009F" w:csb1="00000000"/>
   </w:font>
   <w:font w:name="Franklin Gothic Condensed">
     <w:panose1 w:val="00000000000000000000"/>
@@ -13824,26 +14343,27 @@
   <w:font w:name="Arial">
     <w:panose1 w:val="020B0604020202020204"/>
     <w:charset w:val="00"/>
-    <w:family w:val="auto"/>
+    <w:family w:val="swiss"/>
     <w:pitch w:val="variable"/>
-    <w:sig w:usb0="00000003" w:usb1="00000000" w:usb2="00000000" w:usb3="00000000" w:csb0="00000001" w:csb1="00000000"/>
+    <w:sig w:usb0="E0002AFF" w:usb1="C0007843" w:usb2="00000009" w:usb3="00000000" w:csb0="000001FF" w:csb1="00000000"/>
   </w:font>
   <w:font w:name="Consolas">
     <w:panose1 w:val="020B0609020204030204"/>
     <w:charset w:val="00"/>
-    <w:family w:val="auto"/>
-    <w:pitch w:val="variable"/>
-    <w:sig w:usb0="00000003" w:usb1="00000000" w:usb2="00000000" w:usb3="00000000" w:csb0="00000001" w:csb1="00000000"/>
+    <w:family w:val="modern"/>
+    <w:pitch w:val="fixed"/>
+    <w:sig w:usb0="E10002FF" w:usb1="4000FCFF" w:usb2="00000009" w:usb3="00000000" w:csb0="0000019F" w:csb1="00000000"/>
   </w:font>
   <w:font w:name="Britannic Bold">
     <w:panose1 w:val="020B0903060703020204"/>
     <w:charset w:val="00"/>
-    <w:family w:val="auto"/>
+    <w:family w:val="swiss"/>
     <w:pitch w:val="variable"/>
     <w:sig w:usb0="00000003" w:usb1="00000000" w:usb2="00000000" w:usb3="00000000" w:csb0="00000001" w:csb1="00000000"/>
   </w:font>
   <w:font w:name="Batang">
     <w:altName w:val="바탕"/>
+    <w:panose1 w:val="02030600000101010101"/>
     <w:charset w:val="81"/>
     <w:family w:val="roman"/>
     <w:pitch w:val="variable"/>
@@ -13852,43 +14372,45 @@
   <w:font w:name="Tahoma">
     <w:panose1 w:val="020B0604030504040204"/>
     <w:charset w:val="00"/>
-    <w:family w:val="auto"/>
+    <w:family w:val="swiss"/>
     <w:pitch w:val="variable"/>
-    <w:sig w:usb0="00000003" w:usb1="00000000" w:usb2="00000000" w:usb3="00000000" w:csb0="00000001" w:csb1="00000000"/>
+    <w:sig w:usb0="E1002EFF" w:usb1="C000605B" w:usb2="00000029" w:usb3="00000000" w:csb0="000101FF" w:csb1="00000000"/>
   </w:font>
   <w:font w:name="Arial Black">
     <w:panose1 w:val="020B0A04020102020204"/>
     <w:charset w:val="00"/>
-    <w:family w:val="auto"/>
+    <w:family w:val="swiss"/>
     <w:pitch w:val="variable"/>
-    <w:sig w:usb0="00000003" w:usb1="00000000" w:usb2="00000000" w:usb3="00000000" w:csb0="00000001" w:csb1="00000000"/>
+    <w:sig w:usb0="A00002AF" w:usb1="400078FB" w:usb2="00000000" w:usb3="00000000" w:csb0="0000009F" w:csb1="00000000"/>
   </w:font>
   <w:font w:name="Segoe UI">
+    <w:panose1 w:val="020B0502040204020203"/>
     <w:charset w:val="00"/>
     <w:family w:val="swiss"/>
     <w:pitch w:val="variable"/>
     <w:sig w:usb0="E4002EFF" w:usb1="C000E47B" w:usb2="00000009" w:usb3="00000000" w:csb0="000001FF" w:csb1="00000000"/>
   </w:font>
   <w:font w:name="Arial Narrow">
-    <w:panose1 w:val="020B0506020202030204"/>
+    <w:panose1 w:val="020B0606020202030204"/>
     <w:charset w:val="00"/>
-    <w:family w:val="auto"/>
+    <w:family w:val="swiss"/>
     <w:pitch w:val="variable"/>
-    <w:sig w:usb0="00000003" w:usb1="00000000" w:usb2="00000000" w:usb3="00000000" w:csb0="00000001" w:csb1="00000000"/>
+    <w:sig w:usb0="00000287" w:usb1="00000800" w:usb2="00000000" w:usb3="00000000" w:csb0="0000009F" w:csb1="00000000"/>
   </w:font>
   <w:font w:name="Arial Unicode MS">
     <w:panose1 w:val="020B0604020202020204"/>
     <w:charset w:val="00"/>
-    <w:family w:val="auto"/>
+    <w:family w:val="roman"/>
+    <w:notTrueType/>
     <w:pitch w:val="variable"/>
     <w:sig w:usb0="00000003" w:usb1="00000000" w:usb2="00000000" w:usb3="00000000" w:csb0="00000001" w:csb1="00000000"/>
   </w:font>
   <w:font w:name="Helvetica">
-    <w:panose1 w:val="00000000000000000000"/>
+    <w:panose1 w:val="020B0604020202020204"/>
     <w:charset w:val="00"/>
-    <w:family w:val="auto"/>
+    <w:family w:val="swiss"/>
     <w:pitch w:val="variable"/>
-    <w:sig w:usb0="00000003" w:usb1="00000000" w:usb2="00000000" w:usb3="00000000" w:csb0="00000001" w:csb1="00000000"/>
+    <w:sig w:usb0="E0002AFF" w:usb1="C0007843" w:usb2="00000009" w:usb3="00000000" w:csb0="000001FF" w:csb1="00000000"/>
   </w:font>
 </w:fonts>
 </file>
@@ -14183,6 +14705,7 @@
     <w:rsid w:val="00A078FC"/>
     <w:rsid w:val="00A2411F"/>
     <w:rsid w:val="00A24796"/>
+    <w:rsid w:val="00A25CDE"/>
     <w:rsid w:val="00A315B8"/>
     <w:rsid w:val="00A333A8"/>
     <w:rsid w:val="00A44AC2"/>
@@ -14401,7 +14924,7 @@
       </w:pPr>
     </w:pPrDefault>
   </w:docDefaults>
-  <w:latentStyles w:defLockedState="0" w:defUIPriority="99" w:defSemiHidden="1" w:defUnhideWhenUsed="1" w:defQFormat="0" w:count="276">
+  <w:latentStyles w:defLockedState="0" w:defUIPriority="99" w:defSemiHidden="1" w:defUnhideWhenUsed="1" w:defQFormat="0" w:count="267">
     <w:lsdException w:name="Normal" w:semiHidden="0" w:uiPriority="0" w:unhideWhenUsed="0" w:qFormat="1"/>
     <w:lsdException w:name="heading 1" w:semiHidden="0" w:uiPriority="9" w:unhideWhenUsed="0" w:qFormat="1"/>
     <w:lsdException w:name="heading 2" w:uiPriority="9" w:qFormat="1"/>
@@ -14762,7 +15285,7 @@
 </file>
 
 <file path=word/glossary/stylesWithEffects.xml><?xml version="1.0" encoding="utf-8"?>
-<w:styles xmlns:wpc="http://schemas.microsoft.com/office/word/2010/wordprocessingCanvas" xmlns:mo="http://schemas.microsoft.com/office/mac/office/2008/main" xmlns:mc="http://schemas.openxmlformats.org/markup-compatibility/2006" xmlns:mv="urn:schemas-microsoft-com:mac:vml" xmlns:o="urn:schemas-microsoft-com:office:office" xmlns:r="http://schemas.openxmlformats.org/officeDocument/2006/relationships" xmlns:m="http://schemas.openxmlformats.org/officeDocument/2006/math" xmlns:v="urn:schemas-microsoft-com:vml" xmlns:wp14="http://schemas.microsoft.com/office/word/2010/wordprocessingDrawing" xmlns:wp="http://schemas.openxmlformats.org/drawingml/2006/wordprocessingDrawing" xmlns:w10="urn:schemas-microsoft-com:office:word" xmlns:w="http://schemas.openxmlformats.org/wordprocessingml/2006/main" xmlns:w14="http://schemas.microsoft.com/office/word/2010/wordml" xmlns:wpg="http://schemas.microsoft.com/office/word/2010/wordprocessingGroup" xmlns:wpi="http://schemas.microsoft.com/office/word/2010/wordprocessingInk" xmlns:wne="http://schemas.microsoft.com/office/word/2006/wordml" xmlns:wps="http://schemas.microsoft.com/office/word/2010/wordprocessingShape" mc:Ignorable="w14 wp14">
+<w:styles xmlns:wpc="http://schemas.microsoft.com/office/word/2010/wordprocessingCanvas" xmlns:mc="http://schemas.openxmlformats.org/markup-compatibility/2006" xmlns:o="urn:schemas-microsoft-com:office:office" xmlns:r="http://schemas.openxmlformats.org/officeDocument/2006/relationships" xmlns:m="http://schemas.openxmlformats.org/officeDocument/2006/math" xmlns:v="urn:schemas-microsoft-com:vml" xmlns:wp14="http://schemas.microsoft.com/office/word/2010/wordprocessingDrawing" xmlns:wp="http://schemas.openxmlformats.org/drawingml/2006/wordprocessingDrawing" xmlns:w10="urn:schemas-microsoft-com:office:word" xmlns:w="http://schemas.openxmlformats.org/wordprocessingml/2006/main" xmlns:w14="http://schemas.microsoft.com/office/word/2010/wordml" xmlns:wpg="http://schemas.microsoft.com/office/word/2010/wordprocessingGroup" xmlns:wpi="http://schemas.microsoft.com/office/word/2010/wordprocessingInk" xmlns:wne="http://schemas.microsoft.com/office/word/2006/wordml" xmlns:wps="http://schemas.microsoft.com/office/word/2010/wordprocessingShape" mc:Ignorable="w14 wp14">
   <w:docDefaults>
     <w:rPrDefault>
       <w:rPr>
@@ -14778,7 +15301,7 @@
       </w:pPr>
     </w:pPrDefault>
   </w:docDefaults>
-  <w:latentStyles w:defLockedState="0" w:defUIPriority="99" w:defSemiHidden="1" w:defUnhideWhenUsed="1" w:defQFormat="0" w:count="276">
+  <w:latentStyles w:defLockedState="0" w:defUIPriority="99" w:defSemiHidden="1" w:defUnhideWhenUsed="1" w:defQFormat="0" w:count="267">
     <w:lsdException w:name="Normal" w:semiHidden="0" w:uiPriority="0" w:unhideWhenUsed="0" w:qFormat="1"/>
     <w:lsdException w:name="heading 1" w:semiHidden="0" w:uiPriority="9" w:unhideWhenUsed="0" w:qFormat="1"/>
     <w:lsdException w:name="heading 2" w:uiPriority="9" w:qFormat="1"/>
@@ -14954,7 +15477,6 @@
 <file path=word/glossary/webSettings.xml><?xml version="1.0" encoding="utf-8"?>
 <w:webSettings xmlns:mc="http://schemas.openxmlformats.org/markup-compatibility/2006" xmlns:r="http://schemas.openxmlformats.org/officeDocument/2006/relationships" xmlns:w="http://schemas.openxmlformats.org/wordprocessingml/2006/main" xmlns:w14="http://schemas.microsoft.com/office/word/2010/wordml" mc:Ignorable="w14">
   <w:optimizeForBrowser/>
-  <w:doNotSaveAsSingleFile/>
 </w:webSettings>
 </file>
 
@@ -15241,21 +15763,27 @@
 </a:theme>
 </file>
 
-<file path=customXml/item1.xml>��< ? x m l   v e r s i o n = " 1 . 0 "   e n c o d i n g = " u t f - 1 6 " ? > < t o c   x m l n s : x s i = " h t t p : / / w w w . w 3 . o r g / 2 0 0 1 / X M L S c h e m a - i n s t a n c e "   x m l n s : x s d = " h t t p : / / w w w . w 3 . o r g / 2 0 0 1 / X M L S c h e m a " > +<file path=customXml/item1.xml>��< ? x m l   v e r s i o n = " 1 . 0 "   e n c o d i n g = " u t f - 1 6 " ? > < D o c S e t t i n g s   x m l n s : x s i = " h t t p : / / w w w . w 3 . o r g / 2 0 0 1 / X M L S c h e m a - i n s t a n c e "   x m l n s : x s d = " h t t p : / / w w w . w 3 . o r g / 2 0 0 1 / X M L S c h e m a " >   
-     < t o p i c   i d = " 5 b f e 8 2 3 4 - 5 b 8 e - 4 c 1 7 - b c f 8 - f 4 d 1 0 9 3 a a 3 5 2 "   t i t l e = " O v e r v i e w "   s t y l e = " T o p i c " / > +     < R e v i e w > t r u e < / R e v i e w >   
-     < t o p i c   i d = " e b 7 6 4 8 b 3 - 7 4 8 9 - 4 e 9 0 - b e 1 7 - a b a 0 2 8 c f 6 b 3 7 "   t i t l e = " S e t u p   a n d   C o n f i g u r a t i o n "   s t y l e = " T o p i c " / > +     < R e v i e w M o d e > A l l < / R e v i e w M o d e >   
-     < t o p i c   i d = " 4 0 c 6 d 8 f 4 - f c 0 7 - 4 7 b 9 - 9 8 4 d - 1 7 0 0 9 1 9 2 8 b 8 6 "   t i t l e = " T o o l k i t   C o n t e n t "   s t y l e = " T o p i c " / > +     < S u p r e s s i o n s >   
-     < t o p i c   i d = " c b 1 7 2 2 a 8 - e e 1 4 - 4 c 7 d - a 8 2 4 - 4 d 9 4 c 5 0 1 8 6 0 d "   t i t l e = " G e t t i n g   S t a r t e d "   s t y l e = " T o p i c " / > +         < I g n o r e   I d = " F I 0 1 "   L i n e = " 0 " / >   
-     < t o p i c   i d = " 6 0 3 2 4 f b 8 - 7 f e 1 - 4 6 c 3 - a c a e - 2 e c 0 e 3 1 5 b f c 8 "   t i t l e = " A p p e n d i x   I :   H o w   t o   D e p l o y   Y o u r   S e r v i c e s   t o   W i n d o w s   A z u r e ? "   s t y l e = " T o p i c " / > +         < I g n o r e   I d = " F I 0 2 "   L i n e = " 0 " / >   
-     < t o p i c   i d = " 7 3 e 9 0 f 6 7 - b d b b - 4 f 5 2 - b a c b - a e 3 f 2 5 c 7 6 6 5 c "   t i t l e = " A p p e n d i x   I I :   H o w   t o   O b t a i n   N a m e s p a c e   a n d   M a n a g e m e n t   K e y s ? "   s t y l e = " T o p i c " / > +         < I g n o r e   I d = " F I 0 3 "   L i n e = " 0 " / >   
- < / t o c > 
+         < I g n o r e   I d = " F I 0 4 "   L i n e = " 0 " / > + 
+         < I g n o r e   I d = " L K 0 1 "   L i n e = " 0 " / > + 
+     < / S u p r e s s i o n s > + 
+ < / D o c S e t t i n g s > 
 </file>
 
 <file path=customXml/item10.xml><?xml version="1.0" encoding="utf-8"?>
@@ -15296,27 +15824,8 @@
  < / t o c > 
 </file>
 
-<file path=customXml/item4.xml>��< ? x m l   v e r s i o n = " 1 . 0 "   e n c o d i n g = " u t f - 1 6 " ? > < D o c S e t t i n g s   x m l n s : x s i = " h t t p : / / w w w . w 3 . o r g / 2 0 0 1 / X M L S c h e m a - i n s t a n c e "   x m l n s : x s d = " h t t p : / / w w w . w 3 . o r g / 2 0 0 1 / X M L S c h e m a " > - 
-     < R e v i e w > t r u e < / R e v i e w > - 
-     < R e v i e w M o d e > A l l < / R e v i e w M o d e > - 
-     < S u p r e s s i o n s > - 
-         < I g n o r e   I d = " F I 0 1 "   L i n e = " 0 " / > - 
-         < I g n o r e   I d = " F I 0 2 "   L i n e = " 0 " / > - 
-         < I g n o r e   I d = " F I 0 3 "   L i n e = " 0 " / > - 
-         < I g n o r e   I d = " F I 0 4 "   L i n e = " 0 " / > - 
-         < I g n o r e   I d = " L K 0 1 "   L i n e = " 0 " / > - 
-     < / S u p r e s s i o n s > - 
- < / D o c S e t t i n g s > 
+<file path=customXml/item4.xml><?xml version="1.0" encoding="utf-8"?>
+<b:Sources xmlns:b="http://schemas.openxmlformats.org/officeDocument/2006/bibliography" xmlns="http://schemas.openxmlformats.org/officeDocument/2006/bibliography" SelectedStyle="\APA.XSL" StyleName="APA"/>
 </file>
 
 <file path=customXml/item5.xml>��< ? x m l   v e r s i o n = " 1 . 0 "   e n c o d i n g = " u t f - 1 6 " ? > < t o c   x m l n s : x s i = " h t t p : / / w w w . w 3 . o r g / 2 0 0 1 / X M L S c h e m a - i n s t a n c e "   x m l n s : x s d = " h t t p : / / w w w . w 3 . o r g / 2 0 0 1 / X M L S c h e m a " > @@ -15340,8 +15849,21 @@
 <b:Sources xmlns:b="http://schemas.openxmlformats.org/officeDocument/2006/bibliography" xmlns="http://schemas.openxmlformats.org/officeDocument/2006/bibliography" SelectedStyle="\APA.XSL" StyleName="APA"/>
 </file>
 
-<file path=customXml/item7.xml><?xml version="1.0" encoding="utf-8"?>
-<b:Sources xmlns:b="http://schemas.openxmlformats.org/officeDocument/2006/bibliography" xmlns="http://schemas.openxmlformats.org/officeDocument/2006/bibliography" SelectedStyle="\APA.XSL" StyleName="APA"/>
+<file path=customXml/item7.xml>��< ? x m l   v e r s i o n = " 1 . 0 "   e n c o d i n g = " u t f - 1 6 " ? > < t o c   x m l n s : x s i = " h t t p : / / w w w . w 3 . o r g / 2 0 0 1 / X M L S c h e m a - i n s t a n c e "   x m l n s : x s d = " h t t p : / / w w w . w 3 . o r g / 2 0 0 1 / X M L S c h e m a " > + 
+     < t o p i c   i d = " 5 b f e 8 2 3 4 - 5 b 8 e - 4 c 1 7 - b c f 8 - f 4 d 1 0 9 3 a a 3 5 2 "   t i t l e = " O v e r v i e w "   s t y l e = " T o p i c " / > + 
+     < t o p i c   i d = " e b 7 6 4 8 b 3 - 7 4 8 9 - 4 e 9 0 - b e 1 7 - a b a 0 2 8 c f 6 b 3 7 "   t i t l e = " S e t u p   a n d   C o n f i g u r a t i o n "   s t y l e = " T o p i c " / > + 
+     < t o p i c   i d = " 4 0 c 6 d 8 f 4 - f c 0 7 - 4 7 b 9 - 9 8 4 d - 1 7 0 0 9 1 9 2 8 b 8 6 "   t i t l e = " T o o l k i t   C o n t e n t "   s t y l e = " T o p i c " / > + 
+     < t o p i c   i d = " c b 1 7 2 2 a 8 - e e 1 4 - 4 c 7 d - a 8 2 4 - 4 d 9 4 c 5 0 1 8 6 0 d "   t i t l e = " G e t t i n g   S t a r t e d "   s t y l e = " T o p i c " / > + 
+     < t o p i c   i d = " 6 0 3 2 4 f b 8 - 7 f e 1 - 4 6 c 3 - a c a e - 2 e c 0 e 3 1 5 b f c 8 "   t i t l e = " A p p e n d i x   I :   H o w   t o   D e p l o y   Y o u r   S e r v i c e s   t o   W i n d o w s   A z u r e ? "   s t y l e = " T o p i c " / > + 
+     < t o p i c   i d = " 7 3 e 9 0 f 6 7 - b d b b - 4 f 5 2 - b a c b - a e 3 f 2 5 c 7 6 6 5 c "   t i t l e = " A p p e n d i x   I I :   H o w   t o   O b t a i n   N a m e s p a c e   a n d   M a n a g e m e n t   K e y s ? "   s t y l e = " T o p i c " / > + 
+ < / t o c > 
 </file>
 
 <file path=customXml/item8.xml><?xml version="1.0" encoding="utf-8"?>
@@ -15353,7 +15875,7 @@
 </file>
 
 <file path=customXml/itemProps1.xml><?xml version="1.0" encoding="utf-8"?>
-<ds:datastoreItem xmlns:ds="http://schemas.openxmlformats.org/officeDocument/2006/customXml" ds:itemID="{9FCFA49E-A442-4DE5-BCBF-21CCF623DFFF}">
+<ds:datastoreItem xmlns:ds="http://schemas.openxmlformats.org/officeDocument/2006/customXml" ds:itemID="{E20F2D8A-290D-42F7-8F65-A74C0B5094E4}">
   <ds:schemaRefs>
     <ds:schemaRef ds:uri="http://www.w3.org/2001/XMLSchema"/>
   </ds:schemaRefs>
@@ -15361,7 +15883,7 @@
 </file>
 
 <file path=customXml/itemProps10.xml><?xml version="1.0" encoding="utf-8"?>
-<ds:datastoreItem xmlns:ds="http://schemas.openxmlformats.org/officeDocument/2006/customXml" ds:itemID="{8F16EF25-B7E6-EE49-9ABC-6B38CBED8BA2}">
+<ds:datastoreItem xmlns:ds="http://schemas.openxmlformats.org/officeDocument/2006/customXml" ds:itemID="{BEEC132D-CBA3-42FC-8A4D-8572C07A97E6}">
   <ds:schemaRefs>
     <ds:schemaRef ds:uri="http://schemas.openxmlformats.org/officeDocument/2006/bibliography"/>
   </ds:schemaRefs>
@@ -15369,7 +15891,7 @@
 </file>
 
 <file path=customXml/itemProps2.xml><?xml version="1.0" encoding="utf-8"?>
-<ds:datastoreItem xmlns:ds="http://schemas.openxmlformats.org/officeDocument/2006/customXml" ds:itemID="{FCC7E4D7-2B72-42D0-8AC4-C1A850C68862}">
+<ds:datastoreItem xmlns:ds="http://schemas.openxmlformats.org/officeDocument/2006/customXml" ds:itemID="{B13F4547-D23C-4490-8021-22BD72B7762B}">
   <ds:schemaRefs>
     <ds:schemaRef ds:uri="http://www.w3.org/2001/XMLSchema"/>
   </ds:schemaRefs>
@@ -15377,7 +15899,7 @@
 </file>
 
 <file path=customXml/itemProps3.xml><?xml version="1.0" encoding="utf-8"?>
-<ds:datastoreItem xmlns:ds="http://schemas.openxmlformats.org/officeDocument/2006/customXml" ds:itemID="{A901C0FE-7C35-4741-B505-7D1CF870AB94}">
+<ds:datastoreItem xmlns:ds="http://schemas.openxmlformats.org/officeDocument/2006/customXml" ds:itemID="{BC82E22F-201B-4CC0-8886-2675562C83C2}">
   <ds:schemaRefs>
     <ds:schemaRef ds:uri="http://www.w3.org/2001/XMLSchema"/>
   </ds:schemaRefs>
@@ -15385,15 +15907,15 @@
 </file>
 
 <file path=customXml/itemProps4.xml><?xml version="1.0" encoding="utf-8"?>
-<ds:datastoreItem xmlns:ds="http://schemas.openxmlformats.org/officeDocument/2006/customXml" ds:itemID="{E20F2D8A-290D-42F7-8F65-A74C0B5094E4}">
+<ds:datastoreItem xmlns:ds="http://schemas.openxmlformats.org/officeDocument/2006/customXml" ds:itemID="{25B6F4C0-BCF7-42B5-88F3-682E24BC4765}">
   <ds:schemaRefs>
-    <ds:schemaRef ds:uri="http://www.w3.org/2001/XMLSchema"/>
+    <ds:schemaRef ds:uri="http://schemas.openxmlformats.org/officeDocument/2006/bibliography"/>
   </ds:schemaRefs>
 </ds:datastoreItem>
 </file>
 
 <file path=customXml/itemProps5.xml><?xml version="1.0" encoding="utf-8"?>
-<ds:datastoreItem xmlns:ds="http://schemas.openxmlformats.org/officeDocument/2006/customXml" ds:itemID="{60056F92-4575-4F63-8F8A-8F2A120A8098}">
+<ds:datastoreItem xmlns:ds="http://schemas.openxmlformats.org/officeDocument/2006/customXml" ds:itemID="{9D1136AB-B2CA-455D-907E-9B523B6777C0}">
   <ds:schemaRefs>
     <ds:schemaRef ds:uri="http://www.w3.org/2001/XMLSchema"/>
   </ds:schemaRefs>
@@ -15401,7 +15923,7 @@
 </file>
 
 <file path=customXml/itemProps6.xml><?xml version="1.0" encoding="utf-8"?>
-<ds:datastoreItem xmlns:ds="http://schemas.openxmlformats.org/officeDocument/2006/customXml" ds:itemID="{CDF50FA5-7FBF-4DC5-9A74-5B11B97A433D}">
+<ds:datastoreItem xmlns:ds="http://schemas.openxmlformats.org/officeDocument/2006/customXml" ds:itemID="{C6DF1134-9132-4D8F-84CF-77292658D282}">
   <ds:schemaRefs>
     <ds:schemaRef ds:uri="http://schemas.openxmlformats.org/officeDocument/2006/bibliography"/>
   </ds:schemaRefs>
@@ -15409,15 +15931,15 @@
 </file>
 
 <file path=customXml/itemProps7.xml><?xml version="1.0" encoding="utf-8"?>
-<ds:datastoreItem xmlns:ds="http://schemas.openxmlformats.org/officeDocument/2006/customXml" ds:itemID="{5472B5D8-B65B-5646-9ACB-C19BBD06BF08}">
+<ds:datastoreItem xmlns:ds="http://schemas.openxmlformats.org/officeDocument/2006/customXml" ds:itemID="{D71DF83A-8F43-44A5-9D1C-C54040F4D9FA}">
   <ds:schemaRefs>
-    <ds:schemaRef ds:uri="http://schemas.openxmlformats.org/officeDocument/2006/bibliography"/>
+    <ds:schemaRef ds:uri="http://www.w3.org/2001/XMLSchema"/>
   </ds:schemaRefs>
 </ds:datastoreItem>
 </file>
 
 <file path=customXml/itemProps8.xml><?xml version="1.0" encoding="utf-8"?>
-<ds:datastoreItem xmlns:ds="http://schemas.openxmlformats.org/officeDocument/2006/customXml" ds:itemID="{1CA4C0C3-9CE6-594B-9A76-271F7FDF694F}">
+<ds:datastoreItem xmlns:ds="http://schemas.openxmlformats.org/officeDocument/2006/customXml" ds:itemID="{3C8E9324-2F79-4E05-B33B-75304489865E}">
   <ds:schemaRefs>
     <ds:schemaRef ds:uri="http://schemas.openxmlformats.org/officeDocument/2006/bibliography"/>
   </ds:schemaRefs>
@@ -15425,7 +15947,7 @@
 </file>
 
 <file path=customXml/itemProps9.xml><?xml version="1.0" encoding="utf-8"?>
-<ds:datastoreItem xmlns:ds="http://schemas.openxmlformats.org/officeDocument/2006/customXml" ds:itemID="{F6FA709C-A257-3643-A644-39498E0ABD71}">
+<ds:datastoreItem xmlns:ds="http://schemas.openxmlformats.org/officeDocument/2006/customXml" ds:itemID="{0325D6F0-D89F-49F0-B374-011CCD2005EA}">
   <ds:schemaRefs>
     <ds:schemaRef ds:uri="http://schemas.openxmlformats.org/officeDocument/2006/bibliography"/>
   </ds:schemaRefs>

</xml_diff>

<commit_message>
# fixing number lists
</commit_message>
<xml_diff>
--- a/docs/docx/GettingStarted.docx
+++ b/docs/docx/GettingStarted.docx
@@ -41,6 +41,8 @@
       <w:r>
         <w:t>Readme</w:t>
       </w:r>
+      <w:bookmarkStart w:id="0" w:name="_GoBack"/>
+      <w:bookmarkEnd w:id="0"/>
     </w:p>
     <w:p>
       <w:pPr>
@@ -250,8 +252,6 @@
         <w:fldChar w:fldCharType="separate"/>
       </w:r>
     </w:p>
-    <w:bookmarkStart w:id="0" w:name="_GoBack"/>
-    <w:bookmarkEnd w:id="0"/>
     <w:p>
       <w:pPr>
         <w:pStyle w:val="TOC1"/>
@@ -265,105 +265,12 @@
           <w:lang w:eastAsia="en-US" w:bidi="ar-SA"/>
         </w:rPr>
       </w:pPr>
-      <w:r>
-        <w:rPr>
-          <w:rStyle w:val="Hyperlink"/>
-        </w:rPr>
-        <w:fldChar w:fldCharType="begin"/>
-      </w:r>
-      <w:r>
-        <w:rPr>
-          <w:rStyle w:val="Hyperlink"/>
-        </w:rPr>
-        <w:instrText xml:space="preserve"> </w:instrText>
-      </w:r>
-      <w:r>
-        <w:instrText>HYPERLINK \l "_Toc310598350"</w:instrText>
-      </w:r>
-      <w:r>
-        <w:rPr>
-          <w:rStyle w:val="Hyperlink"/>
-        </w:rPr>
-        <w:instrText xml:space="preserve"> </w:instrText>
-      </w:r>
-      <w:r>
-        <w:rPr>
-          <w:rStyle w:val="Hyperlink"/>
-        </w:rPr>
-      </w:r>
-      <w:r>
-        <w:rPr>
-          <w:rStyle w:val="Hyperlink"/>
-        </w:rPr>
-        <w:fldChar w:fldCharType="separate"/>
-      </w:r>
-      <w:r>
-        <w:rPr>
-          <w:rStyle w:val="Hyperlink"/>
-        </w:rPr>
-        <w:t>Setting up a developer environment</w:t>
-      </w:r>
-      <w:r>
-        <w:rPr>
-          <w:webHidden/>
-        </w:rPr>
-        <w:tab/>
-      </w:r>
-      <w:r>
-        <w:rPr>
-          <w:webHidden/>
-        </w:rPr>
-        <w:fldChar w:fldCharType="begin"/>
-      </w:r>
-      <w:r>
-        <w:rPr>
-          <w:webHidden/>
-        </w:rPr>
-        <w:instrText xml:space="preserve"> PAGEREF _Toc310598350 \h </w:instrText>
-      </w:r>
-      <w:r>
-        <w:rPr>
-          <w:webHidden/>
-        </w:rPr>
-      </w:r>
-      <w:r>
-        <w:rPr>
-          <w:webHidden/>
-        </w:rPr>
-        <w:fldChar w:fldCharType="separate"/>
-      </w:r>
-      <w:r>
-        <w:rPr>
-          <w:webHidden/>
-        </w:rPr>
-        <w:t>3</w:t>
-      </w:r>
-      <w:r>
-        <w:rPr>
-          <w:webHidden/>
-        </w:rPr>
-        <w:fldChar w:fldCharType="end"/>
-      </w:r>
-      <w:r>
-        <w:rPr>
-          <w:rStyle w:val="Hyperlink"/>
-        </w:rPr>
-        <w:fldChar w:fldCharType="end"/>
-      </w:r>
-    </w:p>
-    <w:p>
-      <w:pPr>
-        <w:pStyle w:val="TOC3"/>
-        <w:rPr>
-          <w:lang w:bidi="ar-SA"/>
-        </w:rPr>
-      </w:pPr>
-      <w:hyperlink w:anchor="_Toc310598351" w:history="1">
+      <w:hyperlink w:anchor="_Toc310599165" w:history="1">
         <w:r>
           <w:rPr>
             <w:rStyle w:val="Hyperlink"/>
           </w:rPr>
-          <w:t>Software Requirements</w:t>
+          <w:t>Setting up a developer environment</w:t>
         </w:r>
         <w:r>
           <w:rPr>
@@ -381,7 +288,7 @@
           <w:rPr>
             <w:webHidden/>
           </w:rPr>
-          <w:instrText xml:space="preserve"> PAGEREF _Toc310598351 \h </w:instrText>
+          <w:instrText xml:space="preserve"> PAGEREF _Toc310599165 \h </w:instrText>
         </w:r>
         <w:r>
           <w:rPr>
@@ -415,12 +322,12 @@
           <w:lang w:bidi="ar-SA"/>
         </w:rPr>
       </w:pPr>
-      <w:hyperlink w:anchor="_Toc310598352" w:history="1">
+      <w:hyperlink w:anchor="_Toc310599166" w:history="1">
         <w:r>
           <w:rPr>
             <w:rStyle w:val="Hyperlink"/>
           </w:rPr>
-          <w:t>Installing Eclipse</w:t>
+          <w:t>Software Requirements</w:t>
         </w:r>
         <w:r>
           <w:rPr>
@@ -438,7 +345,7 @@
           <w:rPr>
             <w:webHidden/>
           </w:rPr>
-          <w:instrText xml:space="preserve"> PAGEREF _Toc310598352 \h </w:instrText>
+          <w:instrText xml:space="preserve"> PAGEREF _Toc310599166 \h </w:instrText>
         </w:r>
         <w:r>
           <w:rPr>
@@ -472,7 +379,64 @@
           <w:lang w:bidi="ar-SA"/>
         </w:rPr>
       </w:pPr>
-      <w:hyperlink w:anchor="_Toc310598353" w:history="1">
+      <w:hyperlink w:anchor="_Toc310599167" w:history="1">
+        <w:r>
+          <w:rPr>
+            <w:rStyle w:val="Hyperlink"/>
+          </w:rPr>
+          <w:t>Installing Eclipse</w:t>
+        </w:r>
+        <w:r>
+          <w:rPr>
+            <w:webHidden/>
+          </w:rPr>
+          <w:tab/>
+        </w:r>
+        <w:r>
+          <w:rPr>
+            <w:webHidden/>
+          </w:rPr>
+          <w:fldChar w:fldCharType="begin"/>
+        </w:r>
+        <w:r>
+          <w:rPr>
+            <w:webHidden/>
+          </w:rPr>
+          <w:instrText xml:space="preserve"> PAGEREF _Toc310599167 \h </w:instrText>
+        </w:r>
+        <w:r>
+          <w:rPr>
+            <w:webHidden/>
+          </w:rPr>
+        </w:r>
+        <w:r>
+          <w:rPr>
+            <w:webHidden/>
+          </w:rPr>
+          <w:fldChar w:fldCharType="separate"/>
+        </w:r>
+        <w:r>
+          <w:rPr>
+            <w:webHidden/>
+          </w:rPr>
+          <w:t>3</w:t>
+        </w:r>
+        <w:r>
+          <w:rPr>
+            <w:webHidden/>
+          </w:rPr>
+          <w:fldChar w:fldCharType="end"/>
+        </w:r>
+      </w:hyperlink>
+    </w:p>
+    <w:p>
+      <w:pPr>
+        <w:pStyle w:val="TOC3"/>
+        <w:rPr>
+          <w:lang w:bidi="ar-SA"/>
+        </w:rPr>
+      </w:pPr>
+      <w:hyperlink w:anchor="_Toc310599168" w:history="1">
         <w:r>
           <w:rPr>
             <w:rStyle w:val="Hyperlink"/>
@@ -495,7 +459,7 @@
           <w:rPr>
             <w:webHidden/>
           </w:rPr>
-          <w:instrText xml:space="preserve"> PAGEREF _Toc310598353 \h </w:instrText>
+          <w:instrText xml:space="preserve"> PAGEREF _Toc310599168 \h </w:instrText>
         </w:r>
         <w:r>
           <w:rPr>
@@ -529,7 +493,7 @@
           <w:lang w:bidi="ar-SA"/>
         </w:rPr>
       </w:pPr>
-      <w:hyperlink w:anchor="_Toc310598354" w:history="1">
+      <w:hyperlink w:anchor="_Toc310599169" w:history="1">
         <w:r>
           <w:rPr>
             <w:rStyle w:val="Hyperlink"/>
@@ -552,7 +516,7 @@
           <w:rPr>
             <w:webHidden/>
           </w:rPr>
-          <w:instrText xml:space="preserve"> PAGEREF _Toc310598354 \h </w:instrText>
+          <w:instrText xml:space="preserve"> PAGEREF _Toc310599169 \h </w:instrText>
         </w:r>
         <w:r>
           <w:rPr>
@@ -586,7 +550,7 @@
           <w:lang w:bidi="ar-SA"/>
         </w:rPr>
       </w:pPr>
-      <w:hyperlink w:anchor="_Toc310598355" w:history="1">
+      <w:hyperlink w:anchor="_Toc310599170" w:history="1">
         <w:r>
           <w:rPr>
             <w:rStyle w:val="Hyperlink"/>
@@ -609,7 +573,7 @@
           <w:rPr>
             <w:webHidden/>
           </w:rPr>
-          <w:instrText xml:space="preserve"> PAGEREF _Toc310598355 \h </w:instrText>
+          <w:instrText xml:space="preserve"> PAGEREF _Toc310599170 \h </w:instrText>
         </w:r>
         <w:r>
           <w:rPr>
@@ -649,7 +613,7 @@
           <w:lang w:eastAsia="en-US" w:bidi="ar-SA"/>
         </w:rPr>
       </w:pPr>
-      <w:hyperlink w:anchor="_Toc310598356" w:history="1">
+      <w:hyperlink w:anchor="_Toc310599171" w:history="1">
         <w:r>
           <w:rPr>
             <w:rStyle w:val="Hyperlink"/>
@@ -672,7 +636,7 @@
           <w:rPr>
             <w:webHidden/>
           </w:rPr>
-          <w:instrText xml:space="preserve"> PAGEREF _Toc310598356 \h </w:instrText>
+          <w:instrText xml:space="preserve"> PAGEREF _Toc310599171 \h </w:instrText>
         </w:r>
         <w:r>
           <w:rPr>
@@ -706,7 +670,7 @@
           <w:lang w:bidi="ar-SA"/>
         </w:rPr>
       </w:pPr>
-      <w:hyperlink w:anchor="_Toc310598357" w:history="1">
+      <w:hyperlink w:anchor="_Toc310599172" w:history="1">
         <w:r>
           <w:rPr>
             <w:rStyle w:val="Hyperlink"/>
@@ -729,7 +693,7 @@
           <w:rPr>
             <w:webHidden/>
           </w:rPr>
-          <w:instrText xml:space="preserve"> PAGEREF _Toc310598357 \h </w:instrText>
+          <w:instrText xml:space="preserve"> PAGEREF _Toc310599172 \h </w:instrText>
         </w:r>
         <w:r>
           <w:rPr>
@@ -763,7 +727,7 @@
           <w:lang w:bidi="ar-SA"/>
         </w:rPr>
       </w:pPr>
-      <w:hyperlink w:anchor="_Toc310598358" w:history="1">
+      <w:hyperlink w:anchor="_Toc310599173" w:history="1">
         <w:r>
           <w:rPr>
             <w:rStyle w:val="Hyperlink"/>
@@ -786,7 +750,7 @@
           <w:rPr>
             <w:webHidden/>
           </w:rPr>
-          <w:instrText xml:space="preserve"> PAGEREF _Toc310598358 \h </w:instrText>
+          <w:instrText xml:space="preserve"> PAGEREF _Toc310599173 \h </w:instrText>
         </w:r>
         <w:r>
           <w:rPr>
@@ -820,7 +784,7 @@
           <w:lang w:bidi="ar-SA"/>
         </w:rPr>
       </w:pPr>
-      <w:hyperlink w:anchor="_Toc310598359" w:history="1">
+      <w:hyperlink w:anchor="_Toc310599174" w:history="1">
         <w:r>
           <w:rPr>
             <w:rStyle w:val="Hyperlink"/>
@@ -843,7 +807,7 @@
           <w:rPr>
             <w:webHidden/>
           </w:rPr>
-          <w:instrText xml:space="preserve"> PAGEREF _Toc310598359 \h </w:instrText>
+          <w:instrText xml:space="preserve"> PAGEREF _Toc310599174 \h </w:instrText>
         </w:r>
         <w:r>
           <w:rPr>
@@ -877,7 +841,7 @@
           <w:lang w:bidi="ar-SA"/>
         </w:rPr>
       </w:pPr>
-      <w:hyperlink w:anchor="_Toc310598360" w:history="1">
+      <w:hyperlink w:anchor="_Toc310599175" w:history="1">
         <w:r>
           <w:rPr>
             <w:rStyle w:val="Hyperlink"/>
@@ -900,7 +864,7 @@
           <w:rPr>
             <w:webHidden/>
           </w:rPr>
-          <w:instrText xml:space="preserve"> PAGEREF _Toc310598360 \h </w:instrText>
+          <w:instrText xml:space="preserve"> PAGEREF _Toc310599175 \h </w:instrText>
         </w:r>
         <w:r>
           <w:rPr>
@@ -940,7 +904,7 @@
           <w:lang w:eastAsia="en-US" w:bidi="ar-SA"/>
         </w:rPr>
       </w:pPr>
-      <w:hyperlink w:anchor="_Toc310598361" w:history="1">
+      <w:hyperlink w:anchor="_Toc310599176" w:history="1">
         <w:r>
           <w:rPr>
             <w:rStyle w:val="Hyperlink"/>
@@ -963,7 +927,7 @@
           <w:rPr>
             <w:webHidden/>
           </w:rPr>
-          <w:instrText xml:space="preserve"> PAGEREF _Toc310598361 \h </w:instrText>
+          <w:instrText xml:space="preserve"> PAGEREF _Toc310599176 \h </w:instrText>
         </w:r>
         <w:r>
           <w:rPr>
@@ -997,7 +961,7 @@
           <w:lang w:bidi="ar-SA"/>
         </w:rPr>
       </w:pPr>
-      <w:hyperlink w:anchor="_Toc310598362" w:history="1">
+      <w:hyperlink w:anchor="_Toc310599177" w:history="1">
         <w:r>
           <w:rPr>
             <w:rStyle w:val="Hyperlink"/>
@@ -1020,7 +984,7 @@
           <w:rPr>
             <w:webHidden/>
           </w:rPr>
-          <w:instrText xml:space="preserve"> PAGEREF _Toc310598362 \h </w:instrText>
+          <w:instrText xml:space="preserve"> PAGEREF _Toc310599177 \h </w:instrText>
         </w:r>
         <w:r>
           <w:rPr>
@@ -1054,7 +1018,7 @@
           <w:lang w:bidi="ar-SA"/>
         </w:rPr>
       </w:pPr>
-      <w:hyperlink w:anchor="_Toc310598363" w:history="1">
+      <w:hyperlink w:anchor="_Toc310599178" w:history="1">
         <w:r>
           <w:rPr>
             <w:rStyle w:val="Hyperlink"/>
@@ -1077,7 +1041,7 @@
           <w:rPr>
             <w:webHidden/>
           </w:rPr>
-          <w:instrText xml:space="preserve"> PAGEREF _Toc310598363 \h </w:instrText>
+          <w:instrText xml:space="preserve"> PAGEREF _Toc310599178 \h </w:instrText>
         </w:r>
         <w:r>
           <w:rPr>
@@ -1111,7 +1075,7 @@
           <w:lang w:bidi="ar-SA"/>
         </w:rPr>
       </w:pPr>
-      <w:hyperlink w:anchor="_Toc310598364" w:history="1">
+      <w:hyperlink w:anchor="_Toc310599179" w:history="1">
         <w:r>
           <w:rPr>
             <w:rStyle w:val="Hyperlink"/>
@@ -1134,7 +1098,7 @@
           <w:rPr>
             <w:webHidden/>
           </w:rPr>
-          <w:instrText xml:space="preserve"> PAGEREF _Toc310598364 \h </w:instrText>
+          <w:instrText xml:space="preserve"> PAGEREF _Toc310599179 \h </w:instrText>
         </w:r>
         <w:r>
           <w:rPr>
@@ -1168,7 +1132,7 @@
           <w:lang w:bidi="ar-SA"/>
         </w:rPr>
       </w:pPr>
-      <w:hyperlink w:anchor="_Toc310598365" w:history="1">
+      <w:hyperlink w:anchor="_Toc310599180" w:history="1">
         <w:r>
           <w:rPr>
             <w:rStyle w:val="Hyperlink"/>
@@ -1191,7 +1155,7 @@
           <w:rPr>
             <w:webHidden/>
           </w:rPr>
-          <w:instrText xml:space="preserve"> PAGEREF _Toc310598365 \h </w:instrText>
+          <w:instrText xml:space="preserve"> PAGEREF _Toc310599180 \h </w:instrText>
         </w:r>
         <w:r>
           <w:rPr>
@@ -1225,7 +1189,7 @@
           <w:lang w:bidi="ar-SA"/>
         </w:rPr>
       </w:pPr>
-      <w:hyperlink w:anchor="_Toc310598366" w:history="1">
+      <w:hyperlink w:anchor="_Toc310599181" w:history="1">
         <w:r>
           <w:rPr>
             <w:rStyle w:val="Hyperlink"/>
@@ -1248,7 +1212,7 @@
           <w:rPr>
             <w:webHidden/>
           </w:rPr>
-          <w:instrText xml:space="preserve"> PAGEREF _Toc310598366 \h </w:instrText>
+          <w:instrText xml:space="preserve"> PAGEREF _Toc310599181 \h </w:instrText>
         </w:r>
         <w:r>
           <w:rPr>
@@ -1309,7 +1273,7 @@
         <w:br w:type="page"/>
       </w:r>
     </w:p>
-    <w:bookmarkStart w:id="1" w:name="_Toc310598350" w:displacedByCustomXml="next"/>
+    <w:bookmarkStart w:id="1" w:name="_Toc310599165" w:displacedByCustomXml="next"/>
     <w:sdt>
       <w:sdtPr>
         <w:alias w:val="Topic"/>
@@ -1358,7 +1322,7 @@
         <w:pStyle w:val="ppProcedureStart"/>
       </w:pPr>
       <w:bookmarkStart w:id="2" w:name="_Installing_Eclipse"/>
-      <w:bookmarkStart w:id="3" w:name="_Toc310598351"/>
+      <w:bookmarkStart w:id="3" w:name="_Toc310599166"/>
       <w:bookmarkEnd w:id="2"/>
       <w:r>
         <w:t>Software Requirements</w:t>
@@ -1479,7 +1443,7 @@
       <w:pPr>
         <w:pStyle w:val="ppProcedureStart"/>
       </w:pPr>
-      <w:bookmarkStart w:id="4" w:name="_Toc310598352"/>
+      <w:bookmarkStart w:id="4" w:name="_Toc310599167"/>
       <w:r>
         <w:t>Installing Eclipse</w:t>
       </w:r>
@@ -1717,7 +1681,7 @@
       <w:pPr>
         <w:pStyle w:val="ppProcedureStart"/>
       </w:pPr>
-      <w:bookmarkStart w:id="5" w:name="_Toc310598353"/>
+      <w:bookmarkStart w:id="5" w:name="_Toc310599168"/>
       <w:r>
         <w:lastRenderedPageBreak/>
         <w:t>Downloading</w:t>
@@ -2300,7 +2264,7 @@
         <w:pStyle w:val="ppProcedureStart"/>
       </w:pPr>
       <w:bookmarkStart w:id="6" w:name="ConfiguringAndroidSDK"/>
-      <w:bookmarkStart w:id="7" w:name="_Toc310598354"/>
+      <w:bookmarkStart w:id="7" w:name="_Toc310599169"/>
       <w:bookmarkEnd w:id="6"/>
       <w:r>
         <w:t>Installing and configuring the Android SDK</w:t>
@@ -3714,7 +3678,7 @@
         <w:pStyle w:val="ppProcedureStart"/>
       </w:pPr>
       <w:bookmarkStart w:id="8" w:name="_How_to_configure"/>
-      <w:bookmarkStart w:id="9" w:name="_Toc310598355"/>
+      <w:bookmarkStart w:id="9" w:name="_Toc310599170"/>
       <w:bookmarkEnd w:id="8"/>
       <w:r>
         <w:t>How to configure proxy s</w:t>
@@ -4063,7 +4027,7 @@
         <w:pStyle w:val="ppTopic"/>
       </w:pPr>
       <w:bookmarkStart w:id="10" w:name="GettingStarted"/>
-      <w:bookmarkStart w:id="11" w:name="_Toc310598356"/>
+      <w:bookmarkStart w:id="11" w:name="_Toc310599171"/>
       <w:bookmarkEnd w:id="10"/>
       <w:r>
         <w:lastRenderedPageBreak/>
@@ -4080,7 +4044,7 @@
       <w:pPr>
         <w:pStyle w:val="ppProcedureStart"/>
       </w:pPr>
-      <w:bookmarkStart w:id="12" w:name="_Toc310598357"/>
+      <w:bookmarkStart w:id="12" w:name="_Toc310599172"/>
       <w:r>
         <w:t>Importing</w:t>
       </w:r>
@@ -4909,19 +4873,13 @@
     <w:p>
       <w:pPr>
         <w:pStyle w:val="ppListEnd"/>
-        <w:numPr>
-          <w:ilvl w:val="0"/>
-          <w:numId w:val="0"/>
-        </w:numPr>
-        <w:ind w:left="173"/>
-        <w:jc w:val="center"/>
       </w:pPr>
     </w:p>
     <w:p>
       <w:pPr>
         <w:pStyle w:val="ppProcedureStart"/>
       </w:pPr>
-      <w:bookmarkStart w:id="13" w:name="_Toc310598358"/>
+      <w:bookmarkStart w:id="13" w:name="_Toc310599173"/>
       <w:r>
         <w:t>Building the projects</w:t>
       </w:r>
@@ -5298,11 +5256,15 @@
     </w:p>
     <w:p>
       <w:pPr>
+        <w:pStyle w:val="ppListEnd"/>
+      </w:pPr>
+    </w:p>
+    <w:p>
+      <w:pPr>
         <w:pStyle w:val="ppProcedureStart"/>
       </w:pPr>
-      <w:bookmarkStart w:id="14" w:name="_Toc310598359"/>
-      <w:r>
-        <w:lastRenderedPageBreak/>
+      <w:bookmarkStart w:id="14" w:name="_Toc310599174"/>
+      <w:r>
         <w:t>Running the Tests</w:t>
       </w:r>
       <w:bookmarkEnd w:id="14"/>
@@ -5398,13 +5360,23 @@
     </w:p>
     <w:p>
       <w:pPr>
+        <w:pStyle w:val="ppBodyText"/>
+      </w:pPr>
+    </w:p>
+    <w:p>
+      <w:pPr>
+        <w:pStyle w:val="ppListEnd"/>
+      </w:pPr>
+    </w:p>
+    <w:p>
+      <w:pPr>
         <w:pStyle w:val="ppProcedureStart"/>
       </w:pPr>
       <w:r>
         <w:br w:type="page"/>
       </w:r>
       <w:bookmarkStart w:id="15" w:name="Troubleshooting"/>
-      <w:bookmarkStart w:id="16" w:name="_Toc310598360"/>
+      <w:bookmarkStart w:id="16" w:name="_Toc310599175"/>
       <w:bookmarkEnd w:id="15"/>
       <w:r>
         <w:lastRenderedPageBreak/>
@@ -6342,7 +6314,7 @@
       <w:pPr>
         <w:pStyle w:val="ppTopic"/>
       </w:pPr>
-      <w:bookmarkStart w:id="17" w:name="_Toc310598361"/>
+      <w:bookmarkStart w:id="17" w:name="_Toc310599176"/>
       <w:r>
         <w:lastRenderedPageBreak/>
         <w:t>Using the sample application</w:t>
@@ -6353,7 +6325,7 @@
       <w:pPr>
         <w:pStyle w:val="ppProcedureStart"/>
       </w:pPr>
-      <w:bookmarkStart w:id="18" w:name="_Toc310598362"/>
+      <w:bookmarkStart w:id="18" w:name="_Toc310599177"/>
       <w:r>
         <w:t>Introduction</w:t>
       </w:r>
@@ -6706,7 +6678,7 @@
       <w:pPr>
         <w:pStyle w:val="ppProcedureStart"/>
       </w:pPr>
-      <w:bookmarkStart w:id="19" w:name="_Toc310598363"/>
+      <w:bookmarkStart w:id="19" w:name="_Toc310599178"/>
       <w:r>
         <w:t>Configuring</w:t>
       </w:r>
@@ -7047,7 +7019,7 @@
       <w:pPr>
         <w:pStyle w:val="ppProcedureStart"/>
       </w:pPr>
-      <w:bookmarkStart w:id="20" w:name="_Toc310598364"/>
+      <w:bookmarkStart w:id="20" w:name="_Toc310599179"/>
       <w:r>
         <w:t>Configuring</w:t>
       </w:r>
@@ -7344,7 +7316,7 @@
       <w:pPr>
         <w:pStyle w:val="ppProcedureStart"/>
       </w:pPr>
-      <w:bookmarkStart w:id="21" w:name="_Toc310598365"/>
+      <w:bookmarkStart w:id="21" w:name="_Toc310599180"/>
       <w:r>
         <w:t xml:space="preserve">Configuring the application </w:t>
       </w:r>
@@ -7792,7 +7764,7 @@
       <w:pPr>
         <w:pStyle w:val="ppProcedureStart"/>
       </w:pPr>
-      <w:bookmarkStart w:id="22" w:name="_Toc310598366"/>
+      <w:bookmarkStart w:id="22" w:name="_Toc310599181"/>
       <w:r>
         <w:t>Running the sample application</w:t>
       </w:r>
@@ -9726,7 +9698,7 @@
   <w:abstractNum w:abstractNumId="10">
     <w:nsid w:val="7A8626E4"/>
     <w:multiLevelType w:val="multilevel"/>
-    <w:tmpl w:val="E16689FE"/>
+    <w:tmpl w:val="81E49156"/>
     <w:lvl w:ilvl="0">
       <w:start w:val="1"/>
       <w:numFmt w:val="none"/>
@@ -9757,6 +9729,7 @@
       </w:pPr>
       <w:rPr>
         <w:rFonts w:hint="default"/>
+        <w:b w:val="0"/>
       </w:rPr>
     </w:lvl>
     <w:lvl w:ilvl="2">
@@ -10324,6 +10297,36 @@
       <w:startOverride w:val="1"/>
     </w:lvlOverride>
   </w:num>
+  <w:num w:numId="19">
+    <w:abstractNumId w:val="10"/>
+    <w:lvlOverride w:ilvl="0">
+      <w:startOverride w:val="1"/>
+    </w:lvlOverride>
+    <w:lvlOverride w:ilvl="1">
+      <w:startOverride w:val="1"/>
+    </w:lvlOverride>
+    <w:lvlOverride w:ilvl="2">
+      <w:startOverride w:val="1"/>
+    </w:lvlOverride>
+    <w:lvlOverride w:ilvl="3">
+      <w:startOverride w:val="1"/>
+    </w:lvlOverride>
+    <w:lvlOverride w:ilvl="4">
+      <w:startOverride w:val="1"/>
+    </w:lvlOverride>
+    <w:lvlOverride w:ilvl="5">
+      <w:startOverride w:val="1"/>
+    </w:lvlOverride>
+    <w:lvlOverride w:ilvl="6">
+      <w:startOverride w:val="1"/>
+    </w:lvlOverride>
+    <w:lvlOverride w:ilvl="7">
+      <w:startOverride w:val="1"/>
+    </w:lvlOverride>
+    <w:lvlOverride w:ilvl="8">
+      <w:startOverride w:val="1"/>
+    </w:lvlOverride>
+  </w:num>
   <w:numIdMacAtCleanup w:val="12"/>
 </w:numbering>
 </file>
@@ -10592,7 +10595,6 @@
     <w:uiPriority w:val="1"/>
     <w:semiHidden/>
     <w:unhideWhenUsed/>
-    <w:rsid w:val="00CC5B87"/>
   </w:style>
   <w:style w:type="table" w:default="1" w:styleId="TableNormal">
     <w:name w:val="Normal Table"/>
@@ -10614,7 +10616,6 @@
     <w:uiPriority w:val="99"/>
     <w:semiHidden/>
     <w:unhideWhenUsed/>
-    <w:rsid w:val="00CC5B87"/>
   </w:style>
   <w:style w:type="character" w:customStyle="1" w:styleId="Heading1Char">
     <w:name w:val="Heading 1 Char"/>
@@ -12544,7 +12545,6 @@
     <w:uiPriority w:val="1"/>
     <w:semiHidden/>
     <w:unhideWhenUsed/>
-    <w:rsid w:val="00CC5B87"/>
   </w:style>
   <w:style w:type="table" w:default="1" w:styleId="TableNormal">
     <w:name w:val="Normal Table"/>
@@ -12566,7 +12566,6 @@
     <w:uiPriority w:val="99"/>
     <w:semiHidden/>
     <w:unhideWhenUsed/>
-    <w:rsid w:val="00CC5B87"/>
   </w:style>
   <w:style w:type="character" w:customStyle="1" w:styleId="Heading1Char">
     <w:name w:val="Heading 1 Char"/>
@@ -14731,6 +14730,7 @@
     <w:rsid w:val="00AE0451"/>
     <w:rsid w:val="00AE15FF"/>
     <w:rsid w:val="00B02978"/>
+    <w:rsid w:val="00B049AA"/>
     <w:rsid w:val="00B06FC7"/>
     <w:rsid w:val="00B1017F"/>
     <w:rsid w:val="00B2192D"/>
@@ -15883,7 +15883,7 @@
 </file>
 
 <file path=customXml/itemProps10.xml><?xml version="1.0" encoding="utf-8"?>
-<ds:datastoreItem xmlns:ds="http://schemas.openxmlformats.org/officeDocument/2006/customXml" ds:itemID="{BEEC132D-CBA3-42FC-8A4D-8572C07A97E6}">
+<ds:datastoreItem xmlns:ds="http://schemas.openxmlformats.org/officeDocument/2006/customXml" ds:itemID="{FA9B650B-2A16-48BA-B3AA-EC71C70B78E3}">
   <ds:schemaRefs>
     <ds:schemaRef ds:uri="http://schemas.openxmlformats.org/officeDocument/2006/bibliography"/>
   </ds:schemaRefs>
@@ -15891,7 +15891,7 @@
 </file>
 
 <file path=customXml/itemProps2.xml><?xml version="1.0" encoding="utf-8"?>
-<ds:datastoreItem xmlns:ds="http://schemas.openxmlformats.org/officeDocument/2006/customXml" ds:itemID="{B13F4547-D23C-4490-8021-22BD72B7762B}">
+<ds:datastoreItem xmlns:ds="http://schemas.openxmlformats.org/officeDocument/2006/customXml" ds:itemID="{84AAB4B1-B911-400F-BCE9-89A5372FBF66}">
   <ds:schemaRefs>
     <ds:schemaRef ds:uri="http://www.w3.org/2001/XMLSchema"/>
   </ds:schemaRefs>
@@ -15899,7 +15899,7 @@
 </file>
 
 <file path=customXml/itemProps3.xml><?xml version="1.0" encoding="utf-8"?>
-<ds:datastoreItem xmlns:ds="http://schemas.openxmlformats.org/officeDocument/2006/customXml" ds:itemID="{BC82E22F-201B-4CC0-8886-2675562C83C2}">
+<ds:datastoreItem xmlns:ds="http://schemas.openxmlformats.org/officeDocument/2006/customXml" ds:itemID="{CC39A780-AA4F-42CE-8F48-1D94970E87B6}">
   <ds:schemaRefs>
     <ds:schemaRef ds:uri="http://www.w3.org/2001/XMLSchema"/>
   </ds:schemaRefs>
@@ -15907,7 +15907,7 @@
 </file>
 
 <file path=customXml/itemProps4.xml><?xml version="1.0" encoding="utf-8"?>
-<ds:datastoreItem xmlns:ds="http://schemas.openxmlformats.org/officeDocument/2006/customXml" ds:itemID="{25B6F4C0-BCF7-42B5-88F3-682E24BC4765}">
+<ds:datastoreItem xmlns:ds="http://schemas.openxmlformats.org/officeDocument/2006/customXml" ds:itemID="{0F54DB73-6369-4C91-BAFE-11BF6F28072A}">
   <ds:schemaRefs>
     <ds:schemaRef ds:uri="http://schemas.openxmlformats.org/officeDocument/2006/bibliography"/>
   </ds:schemaRefs>
@@ -15915,7 +15915,7 @@
 </file>
 
 <file path=customXml/itemProps5.xml><?xml version="1.0" encoding="utf-8"?>
-<ds:datastoreItem xmlns:ds="http://schemas.openxmlformats.org/officeDocument/2006/customXml" ds:itemID="{9D1136AB-B2CA-455D-907E-9B523B6777C0}">
+<ds:datastoreItem xmlns:ds="http://schemas.openxmlformats.org/officeDocument/2006/customXml" ds:itemID="{6912D476-0D99-4A34-A6F3-53443FACFD97}">
   <ds:schemaRefs>
     <ds:schemaRef ds:uri="http://www.w3.org/2001/XMLSchema"/>
   </ds:schemaRefs>
@@ -15923,7 +15923,7 @@
 </file>
 
 <file path=customXml/itemProps6.xml><?xml version="1.0" encoding="utf-8"?>
-<ds:datastoreItem xmlns:ds="http://schemas.openxmlformats.org/officeDocument/2006/customXml" ds:itemID="{C6DF1134-9132-4D8F-84CF-77292658D282}">
+<ds:datastoreItem xmlns:ds="http://schemas.openxmlformats.org/officeDocument/2006/customXml" ds:itemID="{571C1FE4-2C12-4359-996D-74C18D67D1C4}">
   <ds:schemaRefs>
     <ds:schemaRef ds:uri="http://schemas.openxmlformats.org/officeDocument/2006/bibliography"/>
   </ds:schemaRefs>
@@ -15931,7 +15931,7 @@
 </file>
 
 <file path=customXml/itemProps7.xml><?xml version="1.0" encoding="utf-8"?>
-<ds:datastoreItem xmlns:ds="http://schemas.openxmlformats.org/officeDocument/2006/customXml" ds:itemID="{D71DF83A-8F43-44A5-9D1C-C54040F4D9FA}">
+<ds:datastoreItem xmlns:ds="http://schemas.openxmlformats.org/officeDocument/2006/customXml" ds:itemID="{78B7A15C-A941-4A1A-9E3E-D745EF66386D}">
   <ds:schemaRefs>
     <ds:schemaRef ds:uri="http://www.w3.org/2001/XMLSchema"/>
   </ds:schemaRefs>
@@ -15939,7 +15939,7 @@
 </file>
 
 <file path=customXml/itemProps8.xml><?xml version="1.0" encoding="utf-8"?>
-<ds:datastoreItem xmlns:ds="http://schemas.openxmlformats.org/officeDocument/2006/customXml" ds:itemID="{3C8E9324-2F79-4E05-B33B-75304489865E}">
+<ds:datastoreItem xmlns:ds="http://schemas.openxmlformats.org/officeDocument/2006/customXml" ds:itemID="{34C94A98-F376-444C-BECD-B13748284377}">
   <ds:schemaRefs>
     <ds:schemaRef ds:uri="http://schemas.openxmlformats.org/officeDocument/2006/bibliography"/>
   </ds:schemaRefs>
@@ -15947,7 +15947,7 @@
 </file>
 
 <file path=customXml/itemProps9.xml><?xml version="1.0" encoding="utf-8"?>
-<ds:datastoreItem xmlns:ds="http://schemas.openxmlformats.org/officeDocument/2006/customXml" ds:itemID="{0325D6F0-D89F-49F0-B374-011CCD2005EA}">
+<ds:datastoreItem xmlns:ds="http://schemas.openxmlformats.org/officeDocument/2006/customXml" ds:itemID="{C7F43728-3BBB-429D-A304-21D3ECDEBB52}">
   <ds:schemaRefs>
     <ds:schemaRef ds:uri="http://schemas.openxmlformats.org/officeDocument/2006/bibliography"/>
   </ds:schemaRefs>

</xml_diff>

<commit_message>
# updating images with 2.2 instead of 2.3.3
</commit_message>
<xml_diff>
--- a/docs/docx/GettingStarted.docx
+++ b/docs/docx/GettingStarted.docx
@@ -41,8 +41,6 @@
       <w:r>
         <w:t>Readme</w:t>
       </w:r>
-      <w:bookmarkStart w:id="0" w:name="_GoBack"/>
-      <w:bookmarkEnd w:id="0"/>
     </w:p>
     <w:p>
       <w:pPr>
@@ -1273,7 +1271,7 @@
         <w:br w:type="page"/>
       </w:r>
     </w:p>
-    <w:bookmarkStart w:id="1" w:name="_Toc310599165" w:displacedByCustomXml="next"/>
+    <w:bookmarkStart w:id="0" w:name="_Toc310599165" w:displacedByCustomXml="next"/>
     <w:sdt>
       <w:sdtPr>
         <w:alias w:val="Topic"/>
@@ -1296,7 +1294,7 @@
         </w:p>
       </w:sdtContent>
     </w:sdt>
-    <w:bookmarkEnd w:id="1" w:displacedByCustomXml="prev"/>
+    <w:bookmarkEnd w:id="0" w:displacedByCustomXml="prev"/>
     <w:p>
       <w:pPr>
         <w:pStyle w:val="ppBodyText"/>
@@ -1321,13 +1319,13 @@
       <w:pPr>
         <w:pStyle w:val="ppProcedureStart"/>
       </w:pPr>
-      <w:bookmarkStart w:id="2" w:name="_Installing_Eclipse"/>
-      <w:bookmarkStart w:id="3" w:name="_Toc310599166"/>
+      <w:bookmarkStart w:id="1" w:name="_Installing_Eclipse"/>
+      <w:bookmarkStart w:id="2" w:name="_Toc310599166"/>
+      <w:bookmarkEnd w:id="1"/>
+      <w:r>
+        <w:t>Software Requirements</w:t>
+      </w:r>
       <w:bookmarkEnd w:id="2"/>
-      <w:r>
-        <w:t>Software Requirements</w:t>
-      </w:r>
-      <w:bookmarkEnd w:id="3"/>
     </w:p>
     <w:p>
       <w:pPr>
@@ -1443,11 +1441,11 @@
       <w:pPr>
         <w:pStyle w:val="ppProcedureStart"/>
       </w:pPr>
-      <w:bookmarkStart w:id="4" w:name="_Toc310599167"/>
+      <w:bookmarkStart w:id="3" w:name="_Toc310599167"/>
       <w:r>
         <w:t>Installing Eclipse</w:t>
       </w:r>
-      <w:bookmarkEnd w:id="4"/>
+      <w:bookmarkEnd w:id="3"/>
     </w:p>
     <w:p>
       <w:pPr>
@@ -1681,7 +1679,7 @@
       <w:pPr>
         <w:pStyle w:val="ppProcedureStart"/>
       </w:pPr>
-      <w:bookmarkStart w:id="5" w:name="_Toc310599168"/>
+      <w:bookmarkStart w:id="4" w:name="_Toc310599168"/>
       <w:r>
         <w:lastRenderedPageBreak/>
         <w:t>Downloading</w:t>
@@ -1689,7 +1687,7 @@
       <w:r>
         <w:t xml:space="preserve"> the ADT Plugin</w:t>
       </w:r>
-      <w:bookmarkEnd w:id="5"/>
+      <w:bookmarkEnd w:id="4"/>
     </w:p>
     <w:p>
       <w:pPr>
@@ -1727,7 +1725,15 @@
         <w:pStyle w:val="ppNumberList"/>
       </w:pPr>
       <w:r>
-        <w:t>Start Eclipse, then select</w:t>
+        <w:t xml:space="preserve">Start Eclipse, </w:t>
+      </w:r>
+      <w:proofErr w:type="gramStart"/>
+      <w:r>
+        <w:t>then</w:t>
+      </w:r>
+      <w:proofErr w:type="gramEnd"/>
+      <w:r>
+        <w:t xml:space="preserve"> select</w:t>
       </w:r>
       <w:r>
         <w:rPr>
@@ -1760,9 +1766,6 @@
         <w:t> </w:t>
       </w:r>
       <w:r>
-        <w:t>&gt;</w:t>
-      </w:r>
-      <w:r>
         <w:rPr>
           <w:rStyle w:val="apple-converted-space"/>
           <w:rFonts w:ascii="Arial" w:hAnsi="Arial" w:cs="Arial"/>
@@ -1770,6 +1773,19 @@
           <w:sz w:val="20"/>
           <w:szCs w:val="20"/>
         </w:rPr>
+        <w:t>-</w:t>
+      </w:r>
+      <w:r>
+        <w:t>&gt;</w:t>
+      </w:r>
+      <w:r>
+        <w:rPr>
+          <w:rStyle w:val="apple-converted-space"/>
+          <w:rFonts w:ascii="Arial" w:hAnsi="Arial" w:cs="Arial"/>
+          <w:color w:val="333333"/>
+          <w:sz w:val="20"/>
+          <w:szCs w:val="20"/>
+        </w:rPr>
         <w:t> </w:t>
       </w:r>
       <w:r>
@@ -1783,7 +1799,10 @@
         <w:t>Install New Software...</w:t>
       </w:r>
       <w:r>
-        <w:t>.</w:t>
+        <w:t xml:space="preserve"> </w:t>
+      </w:r>
+      <w:r>
+        <w:t>from the menu.</w:t>
       </w:r>
     </w:p>
     <w:p>
@@ -2263,13 +2282,13 @@
       <w:pPr>
         <w:pStyle w:val="ppProcedureStart"/>
       </w:pPr>
-      <w:bookmarkStart w:id="6" w:name="ConfiguringAndroidSDK"/>
-      <w:bookmarkStart w:id="7" w:name="_Toc310599169"/>
+      <w:bookmarkStart w:id="5" w:name="ConfiguringAndroidSDK"/>
+      <w:bookmarkStart w:id="6" w:name="_Toc310599169"/>
+      <w:bookmarkEnd w:id="5"/>
+      <w:r>
+        <w:t>Installing and configuring the Android SDK</w:t>
+      </w:r>
       <w:bookmarkEnd w:id="6"/>
-      <w:r>
-        <w:t>Installing and configuring the Android SDK</w:t>
-      </w:r>
-      <w:bookmarkEnd w:id="7"/>
     </w:p>
     <w:p>
       <w:pPr>
@@ -2980,57 +2999,75 @@
       </w:pPr>
       <w:r>
         <w:lastRenderedPageBreak/>
-        <w:t xml:space="preserve">Since the project </w:t>
+        <w:t xml:space="preserve">Since the project is targeted to the </w:t>
+      </w:r>
+      <w:r>
+        <w:rPr>
+          <w:b/>
+        </w:rPr>
+        <w:t>API 8</w:t>
+      </w:r>
+      <w:r>
+        <w:t xml:space="preserve">, select from the </w:t>
+      </w:r>
+      <w:r>
+        <w:rPr>
+          <w:b/>
+        </w:rPr>
+        <w:t>Android 2.2 (API 8</w:t>
+      </w:r>
+      <w:r>
+        <w:rPr>
+          <w:b/>
+        </w:rPr>
+        <w:t>)</w:t>
+      </w:r>
+      <w:r>
+        <w:t xml:space="preserve"> node only the </w:t>
+      </w:r>
+      <w:r>
+        <w:rPr>
+          <w:b/>
+        </w:rPr>
+        <w:t>SDK Platform</w:t>
+      </w:r>
+      <w:r>
+        <w:t xml:space="preserve"> and </w:t>
+      </w:r>
+      <w:r>
+        <w:rPr>
+          <w:b/>
+        </w:rPr>
+        <w:t>Google APIs by Google Inc.</w:t>
+      </w:r>
+      <w:r>
+        <w:t xml:space="preserve"> items, </w:t>
       </w:r>
       <w:proofErr w:type="gramStart"/>
       <w:r>
-        <w:t>is targeted</w:t>
+        <w:t>then</w:t>
       </w:r>
       <w:proofErr w:type="gramEnd"/>
       <w:r>
-        <w:t xml:space="preserve"> to the </w:t>
-      </w:r>
-      <w:r>
-        <w:rPr>
-          <w:b/>
-        </w:rPr>
-        <w:t>API 10</w:t>
-      </w:r>
-      <w:r>
-        <w:t xml:space="preserve">, select from the </w:t>
-      </w:r>
-      <w:r>
-        <w:rPr>
-          <w:b/>
-        </w:rPr>
-        <w:t>Android 2.3.3 (API 10)</w:t>
-      </w:r>
-      <w:r>
-        <w:t xml:space="preserve"> node only the </w:t>
-      </w:r>
-      <w:r>
-        <w:rPr>
-          <w:b/>
-        </w:rPr>
-        <w:t>SDK Platform</w:t>
-      </w:r>
-      <w:r>
-        <w:t xml:space="preserve"> and </w:t>
-      </w:r>
-      <w:r>
-        <w:rPr>
-          <w:b/>
-        </w:rPr>
-        <w:t>Google APIs by Google Inc.</w:t>
-      </w:r>
-      <w:r>
-        <w:t xml:space="preserve"> items, then click the </w:t>
-      </w:r>
-      <w:r>
-        <w:rPr>
-          <w:b/>
-        </w:rPr>
-        <w:t>Install 4 packages…</w:t>
+        <w:t xml:space="preserve"> click the </w:t>
+      </w:r>
+      <w:r>
+        <w:rPr>
+          <w:b/>
+        </w:rPr>
+        <w:t xml:space="preserve">Install </w:t>
+      </w:r>
+      <w:r>
+        <w:rPr>
+          <w:b/>
+        </w:rPr>
+        <w:t>2</w:t>
+      </w:r>
+      <w:r>
+        <w:rPr>
+          <w:b/>
+        </w:rPr>
+        <w:t xml:space="preserve"> packages…</w:t>
       </w:r>
       <w:r>
         <w:t xml:space="preserve"> button</w:t>
@@ -3049,10 +3086,10 @@
           <w:lang w:bidi="ar-SA"/>
         </w:rPr>
         <w:drawing>
-          <wp:inline distT="0" distB="0" distL="0" distR="0" wp14:anchorId="3A4263DC" wp14:editId="1FFDB236">
-            <wp:extent cx="5943600" cy="3267075"/>
-            <wp:effectExtent l="0" t="0" r="0" b="9525"/>
-            <wp:docPr id="22" name="Picture 22"/>
+          <wp:inline distT="0" distB="0" distL="0" distR="0" wp14:anchorId="2BBAC642" wp14:editId="3754A7D8">
+            <wp:extent cx="5943600" cy="3680460"/>
+            <wp:effectExtent l="0" t="0" r="0" b="0"/>
+            <wp:docPr id="42" name="Picture 42"/>
             <wp:cNvGraphicFramePr>
               <a:graphicFrameLocks xmlns:a="http://schemas.openxmlformats.org/drawingml/2006/main" noChangeAspect="1"/>
             </wp:cNvGraphicFramePr>
@@ -3072,7 +3109,7 @@
                   <pic:spPr>
                     <a:xfrm>
                       <a:off x="0" y="0"/>
-                      <a:ext cx="5943600" cy="3267075"/>
+                      <a:ext cx="5943600" cy="3680460"/>
                     </a:xfrm>
                     <a:prstGeom prst="rect">
                       <a:avLst/>
@@ -3127,10 +3164,10 @@
           <w:lang w:bidi="ar-SA"/>
         </w:rPr>
         <w:drawing>
-          <wp:inline distT="0" distB="0" distL="0" distR="0" wp14:anchorId="62AA7970" wp14:editId="4101A3E4">
-            <wp:extent cx="5943600" cy="2971800"/>
+          <wp:inline distT="0" distB="0" distL="0" distR="0" wp14:anchorId="2108782F" wp14:editId="5CF77545">
+            <wp:extent cx="5943600" cy="3245485"/>
             <wp:effectExtent l="0" t="0" r="0" b="0"/>
-            <wp:docPr id="24" name="Picture 24"/>
+            <wp:docPr id="54" name="Picture 54"/>
             <wp:cNvGraphicFramePr>
               <a:graphicFrameLocks xmlns:a="http://schemas.openxmlformats.org/drawingml/2006/main" noChangeAspect="1"/>
             </wp:cNvGraphicFramePr>
@@ -3150,7 +3187,7 @@
                   <pic:spPr>
                     <a:xfrm>
                       <a:off x="0" y="0"/>
-                      <a:ext cx="5943600" cy="2971800"/>
+                      <a:ext cx="5943600" cy="3245485"/>
                     </a:xfrm>
                     <a:prstGeom prst="rect">
                       <a:avLst/>
@@ -3189,6 +3226,7 @@
           <w:noProof/>
           <w:lang w:bidi="ar-SA"/>
         </w:rPr>
+        <w:lastRenderedPageBreak/>
         <w:drawing>
           <wp:inline distT="0" distB="0" distL="0" distR="0" wp14:anchorId="76F9325F" wp14:editId="510E70D4">
             <wp:extent cx="5066667" cy="1466667"/>
@@ -3248,7 +3286,6 @@
         <w:pStyle w:val="ppNumberList"/>
       </w:pPr>
       <w:r>
-        <w:lastRenderedPageBreak/>
         <w:t xml:space="preserve">Open the </w:t>
       </w:r>
       <w:r>
@@ -3333,7 +3370,10 @@
         <w:t>New…</w:t>
       </w:r>
       <w:r>
-        <w:t xml:space="preserve"> button to create a new virtual device targeted to the API 10</w:t>
+        <w:t xml:space="preserve"> button to create a new virtu</w:t>
+      </w:r>
+      <w:r>
+        <w:t>al device targeted to the API 8</w:t>
       </w:r>
       <w:r>
         <w:t>.</w:t>
@@ -3356,7 +3396,13 @@
         <w:rPr>
           <w:b/>
         </w:rPr>
-        <w:t>Android 2.3.3 – API Level 10</w:t>
+        <w:t>Android 2.2</w:t>
+      </w:r>
+      <w:r>
+        <w:rPr>
+          <w:b/>
+        </w:rPr>
+        <w:t xml:space="preserve"> – API Level 8</w:t>
       </w:r>
       <w:r>
         <w:t xml:space="preserve"> from the drop</w:t>
@@ -3403,10 +3449,10 @@
         </w:rPr>
         <w:lastRenderedPageBreak/>
         <w:drawing>
-          <wp:inline distT="0" distB="0" distL="0" distR="0" wp14:anchorId="02545455" wp14:editId="7833FE64">
-            <wp:extent cx="3071593" cy="4857750"/>
-            <wp:effectExtent l="0" t="0" r="0" b="0"/>
-            <wp:docPr id="28" name="Picture 28"/>
+          <wp:inline distT="0" distB="0" distL="0" distR="0" wp14:anchorId="0D8606D1" wp14:editId="45B3AD4B">
+            <wp:extent cx="3371390" cy="5344886"/>
+            <wp:effectExtent l="0" t="0" r="635" b="8255"/>
+            <wp:docPr id="57" name="Picture 57"/>
             <wp:cNvGraphicFramePr>
               <a:graphicFrameLocks xmlns:a="http://schemas.openxmlformats.org/drawingml/2006/main" noChangeAspect="1"/>
             </wp:cNvGraphicFramePr>
@@ -3426,7 +3472,7 @@
                   <pic:spPr>
                     <a:xfrm>
                       <a:off x="0" y="0"/>
-                      <a:ext cx="3071210" cy="4857143"/>
+                      <a:ext cx="3369488" cy="5341870"/>
                     </a:xfrm>
                     <a:prstGeom prst="rect">
                       <a:avLst/>
@@ -3463,10 +3509,10 @@
           <w:lang w:bidi="ar-SA"/>
         </w:rPr>
         <w:drawing>
-          <wp:inline distT="0" distB="0" distL="0" distR="0" wp14:anchorId="7DB34766" wp14:editId="61C71BC0">
-            <wp:extent cx="5467350" cy="2340563"/>
-            <wp:effectExtent l="0" t="0" r="0" b="3175"/>
-            <wp:docPr id="30" name="Picture 30"/>
+          <wp:inline distT="0" distB="0" distL="0" distR="0" wp14:anchorId="3B78E31D" wp14:editId="27ADA854">
+            <wp:extent cx="5943600" cy="2834005"/>
+            <wp:effectExtent l="0" t="0" r="0" b="4445"/>
+            <wp:docPr id="62" name="Picture 62"/>
             <wp:cNvGraphicFramePr>
               <a:graphicFrameLocks xmlns:a="http://schemas.openxmlformats.org/drawingml/2006/main" noChangeAspect="1"/>
             </wp:cNvGraphicFramePr>
@@ -3486,7 +3532,7 @@
                   <pic:spPr>
                     <a:xfrm>
                       <a:off x="0" y="0"/>
-                      <a:ext cx="5470080" cy="2341732"/>
+                      <a:ext cx="5943600" cy="2834005"/>
                     </a:xfrm>
                     <a:prstGeom prst="rect">
                       <a:avLst/>
@@ -3583,11 +3629,12 @@
           <w:noProof/>
           <w:lang w:bidi="ar-SA"/>
         </w:rPr>
+        <w:lastRenderedPageBreak/>
         <w:drawing>
-          <wp:inline distT="0" distB="0" distL="0" distR="0" wp14:anchorId="495FEF0E" wp14:editId="0062D7B0">
-            <wp:extent cx="5314950" cy="4946992"/>
-            <wp:effectExtent l="0" t="0" r="0" b="6350"/>
-            <wp:docPr id="39" name="Picture 39"/>
+          <wp:inline distT="0" distB="0" distL="0" distR="0" wp14:anchorId="6395D9E5" wp14:editId="06D50521">
+            <wp:extent cx="5943600" cy="5532120"/>
+            <wp:effectExtent l="0" t="0" r="0" b="0"/>
+            <wp:docPr id="66" name="Picture 66"/>
             <wp:cNvGraphicFramePr>
               <a:graphicFrameLocks xmlns:a="http://schemas.openxmlformats.org/drawingml/2006/main" noChangeAspect="1"/>
             </wp:cNvGraphicFramePr>
@@ -3607,7 +3654,7 @@
                   <pic:spPr>
                     <a:xfrm>
                       <a:off x="0" y="0"/>
-                      <a:ext cx="5314950" cy="4946992"/>
+                      <a:ext cx="5943600" cy="5532120"/>
                     </a:xfrm>
                     <a:prstGeom prst="rect">
                       <a:avLst/>
@@ -3622,6 +3669,11 @@
     </w:p>
     <w:p>
       <w:pPr>
+        <w:pStyle w:val="ppBodyText"/>
+      </w:pPr>
+    </w:p>
+    <w:p>
+      <w:pPr>
         <w:pStyle w:val="ppNoteIndent"/>
         <w:rPr>
           <w:rStyle w:val="apple-style-span"/>
@@ -3656,7 +3708,6 @@
         </w:rPr>
       </w:pPr>
       <w:r>
-        <w:lastRenderedPageBreak/>
         <w:t xml:space="preserve">You can find more information about Android development in Android’s Developers website at </w:t>
       </w:r>
       <w:hyperlink r:id="rId42" w:history="1">
@@ -3677,16 +3728,16 @@
       <w:pPr>
         <w:pStyle w:val="ppProcedureStart"/>
       </w:pPr>
-      <w:bookmarkStart w:id="8" w:name="_How_to_configure"/>
-      <w:bookmarkStart w:id="9" w:name="_Toc310599170"/>
+      <w:bookmarkStart w:id="7" w:name="_How_to_configure"/>
+      <w:bookmarkStart w:id="8" w:name="_Toc310599170"/>
+      <w:bookmarkEnd w:id="7"/>
+      <w:r>
+        <w:t>How to configure proxy s</w:t>
+      </w:r>
+      <w:r>
+        <w:t>ettings in Eclipse</w:t>
+      </w:r>
       <w:bookmarkEnd w:id="8"/>
-      <w:r>
-        <w:t>How to configure proxy s</w:t>
-      </w:r>
-      <w:r>
-        <w:t>ettings in Eclipse</w:t>
-      </w:r>
-      <w:bookmarkEnd w:id="9"/>
     </w:p>
     <w:p>
       <w:pPr>
@@ -3754,6 +3805,7 @@
           <w:noProof/>
           <w:lang w:bidi="ar-SA"/>
         </w:rPr>
+        <w:lastRenderedPageBreak/>
         <w:drawing>
           <wp:inline distT="0" distB="0" distL="0" distR="0" wp14:anchorId="6AF9281E" wp14:editId="7384F50B">
             <wp:extent cx="5943600" cy="3509010"/>
@@ -3892,7 +3944,6 @@
           <w:noProof/>
           <w:lang w:bidi="ar-SA"/>
         </w:rPr>
-        <w:lastRenderedPageBreak/>
         <w:drawing>
           <wp:inline distT="0" distB="0" distL="0" distR="0" wp14:anchorId="31BB791F" wp14:editId="002261D3">
             <wp:extent cx="3942857" cy="2323810"/>
@@ -3952,6 +4003,7 @@
         <w:pStyle w:val="ppNumberList"/>
       </w:pPr>
       <w:r>
+        <w:lastRenderedPageBreak/>
         <w:t xml:space="preserve">If you want to access to an https address you should perform the steps described above but clicking on </w:t>
       </w:r>
       <w:r>
@@ -4026,9 +4078,9 @@
       <w:pPr>
         <w:pStyle w:val="ppTopic"/>
       </w:pPr>
-      <w:bookmarkStart w:id="10" w:name="GettingStarted"/>
-      <w:bookmarkStart w:id="11" w:name="_Toc310599171"/>
-      <w:bookmarkEnd w:id="10"/>
+      <w:bookmarkStart w:id="9" w:name="GettingStarted"/>
+      <w:bookmarkStart w:id="10" w:name="_Toc310599171"/>
+      <w:bookmarkEnd w:id="9"/>
       <w:r>
         <w:lastRenderedPageBreak/>
         <w:t xml:space="preserve">Getting started with the toolkit &amp; using bits on </w:t>
@@ -4037,37 +4089,37 @@
       <w:r>
         <w:t>GitHub</w:t>
       </w:r>
+      <w:bookmarkEnd w:id="10"/>
+      <w:proofErr w:type="spellEnd"/>
+    </w:p>
+    <w:p>
+      <w:pPr>
+        <w:pStyle w:val="ppProcedureStart"/>
+      </w:pPr>
+      <w:bookmarkStart w:id="11" w:name="_Toc310599172"/>
+      <w:r>
+        <w:t>Importing</w:t>
+      </w:r>
+      <w:r>
+        <w:t xml:space="preserve"> the </w:t>
+      </w:r>
+      <w:r>
+        <w:t>Windows Azure Toolkit for Android</w:t>
+      </w:r>
+      <w:r>
+        <w:t xml:space="preserve"> </w:t>
+      </w:r>
+      <w:r>
+        <w:t>project</w:t>
+      </w:r>
+      <w:r>
+        <w:t xml:space="preserve"> from </w:t>
+      </w:r>
+      <w:proofErr w:type="spellStart"/>
+      <w:r>
+        <w:t>GitHub</w:t>
+      </w:r>
       <w:bookmarkEnd w:id="11"/>
-      <w:proofErr w:type="spellEnd"/>
-    </w:p>
-    <w:p>
-      <w:pPr>
-        <w:pStyle w:val="ppProcedureStart"/>
-      </w:pPr>
-      <w:bookmarkStart w:id="12" w:name="_Toc310599172"/>
-      <w:r>
-        <w:t>Importing</w:t>
-      </w:r>
-      <w:r>
-        <w:t xml:space="preserve"> the </w:t>
-      </w:r>
-      <w:r>
-        <w:t>Windows Azure Toolkit for Android</w:t>
-      </w:r>
-      <w:r>
-        <w:t xml:space="preserve"> </w:t>
-      </w:r>
-      <w:r>
-        <w:t>project</w:t>
-      </w:r>
-      <w:r>
-        <w:t xml:space="preserve"> from </w:t>
-      </w:r>
-      <w:proofErr w:type="spellStart"/>
-      <w:r>
-        <w:t>GitHub</w:t>
-      </w:r>
-      <w:bookmarkEnd w:id="12"/>
       <w:proofErr w:type="spellEnd"/>
     </w:p>
     <w:p>
@@ -4879,11 +4931,11 @@
       <w:pPr>
         <w:pStyle w:val="ppProcedureStart"/>
       </w:pPr>
-      <w:bookmarkStart w:id="13" w:name="_Toc310599173"/>
+      <w:bookmarkStart w:id="12" w:name="_Toc310599173"/>
       <w:r>
         <w:t>Building the projects</w:t>
       </w:r>
-      <w:bookmarkEnd w:id="13"/>
+      <w:bookmarkEnd w:id="12"/>
     </w:p>
     <w:p>
       <w:pPr>
@@ -5263,11 +5315,11 @@
       <w:pPr>
         <w:pStyle w:val="ppProcedureStart"/>
       </w:pPr>
-      <w:bookmarkStart w:id="14" w:name="_Toc310599174"/>
+      <w:bookmarkStart w:id="13" w:name="_Toc310599174"/>
       <w:r>
         <w:t>Running the Tests</w:t>
       </w:r>
-      <w:bookmarkEnd w:id="14"/>
+      <w:bookmarkEnd w:id="13"/>
     </w:p>
     <w:p>
       <w:pPr>
@@ -5375,14 +5427,14 @@
       <w:r>
         <w:br w:type="page"/>
       </w:r>
-      <w:bookmarkStart w:id="15" w:name="Troubleshooting"/>
-      <w:bookmarkStart w:id="16" w:name="_Toc310599175"/>
-      <w:bookmarkEnd w:id="15"/>
+      <w:bookmarkStart w:id="14" w:name="Troubleshooting"/>
+      <w:bookmarkStart w:id="15" w:name="_Toc310599175"/>
+      <w:bookmarkEnd w:id="14"/>
       <w:r>
         <w:lastRenderedPageBreak/>
         <w:t>Troubleshooting</w:t>
       </w:r>
-      <w:bookmarkEnd w:id="16"/>
+      <w:bookmarkEnd w:id="15"/>
     </w:p>
     <w:p>
       <w:pPr>
@@ -5796,7 +5848,12 @@
       </w:r>
       <w:proofErr w:type="gramStart"/>
       <w:r>
-        <w:t>choose</w:t>
+        <w:t>ch</w:t>
+      </w:r>
+      <w:bookmarkStart w:id="16" w:name="_GoBack"/>
+      <w:bookmarkEnd w:id="16"/>
+      <w:r>
+        <w:t>oose</w:t>
       </w:r>
       <w:proofErr w:type="gramEnd"/>
       <w:r>
@@ -14364,9 +14421,10 @@
     <w:altName w:val="바탕"/>
     <w:panose1 w:val="02030600000101010101"/>
     <w:charset w:val="81"/>
-    <w:family w:val="roman"/>
-    <w:pitch w:val="variable"/>
-    <w:sig w:usb0="B00002AF" w:usb1="69D77CFB" w:usb2="00000030" w:usb3="00000000" w:csb0="0008009F" w:csb1="00000000"/>
+    <w:family w:val="auto"/>
+    <w:notTrueType/>
+    <w:pitch w:val="fixed"/>
+    <w:sig w:usb0="00000001" w:usb1="09060000" w:usb2="00000010" w:usb3="00000000" w:csb0="00080000" w:csb1="00000000"/>
   </w:font>
   <w:font w:name="Tahoma">
     <w:panose1 w:val="020B0604030504040204"/>
@@ -14547,6 +14605,7 @@
     <w:rsid w:val="004E1B6F"/>
     <w:rsid w:val="004E46B1"/>
     <w:rsid w:val="004F1C8C"/>
+    <w:rsid w:val="004F63CB"/>
     <w:rsid w:val="005102D5"/>
     <w:rsid w:val="00513B8B"/>
     <w:rsid w:val="00520B73"/>
@@ -15883,7 +15942,7 @@
 </file>
 
 <file path=customXml/itemProps10.xml><?xml version="1.0" encoding="utf-8"?>
-<ds:datastoreItem xmlns:ds="http://schemas.openxmlformats.org/officeDocument/2006/customXml" ds:itemID="{FA9B650B-2A16-48BA-B3AA-EC71C70B78E3}">
+<ds:datastoreItem xmlns:ds="http://schemas.openxmlformats.org/officeDocument/2006/customXml" ds:itemID="{2DE2E423-CABA-4DD5-9B35-E6A1F0F66826}">
   <ds:schemaRefs>
     <ds:schemaRef ds:uri="http://schemas.openxmlformats.org/officeDocument/2006/bibliography"/>
   </ds:schemaRefs>
@@ -15891,7 +15950,7 @@
 </file>
 
 <file path=customXml/itemProps2.xml><?xml version="1.0" encoding="utf-8"?>
-<ds:datastoreItem xmlns:ds="http://schemas.openxmlformats.org/officeDocument/2006/customXml" ds:itemID="{84AAB4B1-B911-400F-BCE9-89A5372FBF66}">
+<ds:datastoreItem xmlns:ds="http://schemas.openxmlformats.org/officeDocument/2006/customXml" ds:itemID="{F14563C3-AC30-48C2-852D-A2FB2D32CBFD}">
   <ds:schemaRefs>
     <ds:schemaRef ds:uri="http://www.w3.org/2001/XMLSchema"/>
   </ds:schemaRefs>
@@ -15899,7 +15958,7 @@
 </file>
 
 <file path=customXml/itemProps3.xml><?xml version="1.0" encoding="utf-8"?>
-<ds:datastoreItem xmlns:ds="http://schemas.openxmlformats.org/officeDocument/2006/customXml" ds:itemID="{CC39A780-AA4F-42CE-8F48-1D94970E87B6}">
+<ds:datastoreItem xmlns:ds="http://schemas.openxmlformats.org/officeDocument/2006/customXml" ds:itemID="{CB588AB4-142A-40E0-8BB4-5FF651C2B33A}">
   <ds:schemaRefs>
     <ds:schemaRef ds:uri="http://www.w3.org/2001/XMLSchema"/>
   </ds:schemaRefs>
@@ -15907,7 +15966,7 @@
 </file>
 
 <file path=customXml/itemProps4.xml><?xml version="1.0" encoding="utf-8"?>
-<ds:datastoreItem xmlns:ds="http://schemas.openxmlformats.org/officeDocument/2006/customXml" ds:itemID="{0F54DB73-6369-4C91-BAFE-11BF6F28072A}">
+<ds:datastoreItem xmlns:ds="http://schemas.openxmlformats.org/officeDocument/2006/customXml" ds:itemID="{9DA56E21-9F47-4516-A996-946235DA329C}">
   <ds:schemaRefs>
     <ds:schemaRef ds:uri="http://schemas.openxmlformats.org/officeDocument/2006/bibliography"/>
   </ds:schemaRefs>
@@ -15915,7 +15974,7 @@
 </file>
 
 <file path=customXml/itemProps5.xml><?xml version="1.0" encoding="utf-8"?>
-<ds:datastoreItem xmlns:ds="http://schemas.openxmlformats.org/officeDocument/2006/customXml" ds:itemID="{6912D476-0D99-4A34-A6F3-53443FACFD97}">
+<ds:datastoreItem xmlns:ds="http://schemas.openxmlformats.org/officeDocument/2006/customXml" ds:itemID="{785014DC-EB07-477F-8961-1DF044685490}">
   <ds:schemaRefs>
     <ds:schemaRef ds:uri="http://www.w3.org/2001/XMLSchema"/>
   </ds:schemaRefs>
@@ -15923,7 +15982,7 @@
 </file>
 
 <file path=customXml/itemProps6.xml><?xml version="1.0" encoding="utf-8"?>
-<ds:datastoreItem xmlns:ds="http://schemas.openxmlformats.org/officeDocument/2006/customXml" ds:itemID="{571C1FE4-2C12-4359-996D-74C18D67D1C4}">
+<ds:datastoreItem xmlns:ds="http://schemas.openxmlformats.org/officeDocument/2006/customXml" ds:itemID="{BE48276F-0917-4BB4-BE4E-BB26182E17FC}">
   <ds:schemaRefs>
     <ds:schemaRef ds:uri="http://schemas.openxmlformats.org/officeDocument/2006/bibliography"/>
   </ds:schemaRefs>
@@ -15931,7 +15990,7 @@
 </file>
 
 <file path=customXml/itemProps7.xml><?xml version="1.0" encoding="utf-8"?>
-<ds:datastoreItem xmlns:ds="http://schemas.openxmlformats.org/officeDocument/2006/customXml" ds:itemID="{78B7A15C-A941-4A1A-9E3E-D745EF66386D}">
+<ds:datastoreItem xmlns:ds="http://schemas.openxmlformats.org/officeDocument/2006/customXml" ds:itemID="{EFF9153D-5453-4686-A9D3-0082B2617FC7}">
   <ds:schemaRefs>
     <ds:schemaRef ds:uri="http://www.w3.org/2001/XMLSchema"/>
   </ds:schemaRefs>
@@ -15939,7 +15998,7 @@
 </file>
 
 <file path=customXml/itemProps8.xml><?xml version="1.0" encoding="utf-8"?>
-<ds:datastoreItem xmlns:ds="http://schemas.openxmlformats.org/officeDocument/2006/customXml" ds:itemID="{34C94A98-F376-444C-BECD-B13748284377}">
+<ds:datastoreItem xmlns:ds="http://schemas.openxmlformats.org/officeDocument/2006/customXml" ds:itemID="{41A87EEB-954A-47AA-AD3B-69500FF472F7}">
   <ds:schemaRefs>
     <ds:schemaRef ds:uri="http://schemas.openxmlformats.org/officeDocument/2006/bibliography"/>
   </ds:schemaRefs>
@@ -15947,7 +16006,7 @@
 </file>
 
 <file path=customXml/itemProps9.xml><?xml version="1.0" encoding="utf-8"?>
-<ds:datastoreItem xmlns:ds="http://schemas.openxmlformats.org/officeDocument/2006/customXml" ds:itemID="{C7F43728-3BBB-429D-A304-21D3ECDEBB52}">
+<ds:datastoreItem xmlns:ds="http://schemas.openxmlformats.org/officeDocument/2006/customXml" ds:itemID="{5AADAFA3-8BAF-4E25-8121-4554D4F8DC01}">
   <ds:schemaRefs>
     <ds:schemaRef ds:uri="http://schemas.openxmlformats.org/officeDocument/2006/bibliography"/>
   </ds:schemaRefs>

</xml_diff>